<commit_message>
Fixed the web design document.
</commit_message>
<xml_diff>
--- a/doc/CSI OT 3D Platform Cyber Attack Web Design.docx
+++ b/doc/CSI OT 3D Platform Cyber Attack Web Design.docx
@@ -106,16 +106,7 @@
           <w:sz w:val="52"/>
           <w:szCs w:val="52"/>
         </w:rPr>
-        <w:t>Demonstration</w:t>
-      </w:r>
-      <w:r>
-        <w:rPr>
-          <w:rFonts w:cstheme="minorHAnsi"/>
-          <w:color w:val="4F82BE"/>
-          <w:sz w:val="52"/>
-          <w:szCs w:val="52"/>
-        </w:rPr>
-        <w:t xml:space="preserve"> </w:t>
+        <w:t xml:space="preserve">Demonstration </w:t>
       </w:r>
       <w:r>
         <w:rPr>
@@ -164,7 +155,7 @@
           <w:sz w:val="53"/>
           <w:szCs w:val="53"/>
         </w:rPr>
-        <w:t>Design</w:t>
+        <w:t xml:space="preserve">Design </w:t>
       </w:r>
       <w:r>
         <w:rPr>
@@ -172,7 +163,7 @@
           <w:sz w:val="53"/>
           <w:szCs w:val="53"/>
         </w:rPr>
-        <w:t xml:space="preserve"> </w:t>
+        <w:t>M</w:t>
       </w:r>
       <w:r>
         <w:rPr>
@@ -180,14 +171,6 @@
           <w:sz w:val="53"/>
           <w:szCs w:val="53"/>
         </w:rPr>
-        <w:t>M</w:t>
-      </w:r>
-      <w:r>
-        <w:rPr>
-          <w:rFonts w:cstheme="minorHAnsi"/>
-          <w:sz w:val="53"/>
-          <w:szCs w:val="53"/>
-        </w:rPr>
         <w:t>anual</w:t>
       </w:r>
     </w:p>
@@ -195,47 +178,117 @@
       <w:pPr>
         <w:jc w:val="right"/>
         <w:rPr>
-          <w:rFonts w:cstheme="minorHAnsi"/>
-          <w:sz w:val="24"/>
-          <w:szCs w:val="24"/>
-        </w:rPr>
-      </w:pPr>
-      <w:r>
-        <w:rPr>
-          <w:rFonts w:cstheme="minorHAnsi"/>
-          <w:sz w:val="24"/>
-          <w:szCs w:val="24"/>
+          <w:rFonts w:ascii="Helvetica" w:hAnsi="Helvetica"/>
+          <w:color w:val="000000" w:themeColor="text1"/>
+          <w:sz w:val="20"/>
+          <w:szCs w:val="20"/>
+        </w:rPr>
+      </w:pPr>
+      <w:r>
+        <w:rPr>
+          <w:rFonts w:ascii="Helvetica" w:hAnsi="Helvetica"/>
+          <w:color w:val="000000" w:themeColor="text1"/>
+          <w:sz w:val="20"/>
+          <w:szCs w:val="20"/>
         </w:rPr>
         <w:t>VERSION: CORPLAB-20</w:t>
       </w:r>
       <w:r>
         <w:rPr>
-          <w:rFonts w:cstheme="minorHAnsi"/>
-          <w:sz w:val="24"/>
-          <w:szCs w:val="24"/>
-        </w:rPr>
-        <w:t>19</w:t>
-      </w:r>
-      <w:r>
-        <w:rPr>
-          <w:rFonts w:cstheme="minorHAnsi"/>
-          <w:sz w:val="24"/>
-          <w:szCs w:val="24"/>
-        </w:rPr>
-        <w:t>-T3.1-P</w:t>
-      </w:r>
-      <w:r>
-        <w:rPr>
-          <w:rFonts w:cstheme="minorHAnsi"/>
-          <w:sz w:val="24"/>
-          <w:szCs w:val="24"/>
-        </w:rPr>
-        <w:t>2</w:t>
+          <w:rFonts w:ascii="Helvetica" w:hAnsi="Helvetica"/>
+          <w:color w:val="000000" w:themeColor="text1"/>
+          <w:sz w:val="20"/>
+          <w:szCs w:val="20"/>
+        </w:rPr>
+        <w:t>21</w:t>
+      </w:r>
+      <w:r>
+        <w:rPr>
+          <w:rFonts w:ascii="Helvetica" w:hAnsi="Helvetica"/>
+          <w:color w:val="000000" w:themeColor="text1"/>
+          <w:sz w:val="20"/>
+          <w:szCs w:val="20"/>
+        </w:rPr>
+        <w:t>-</w:t>
+      </w:r>
+      <w:r>
+        <w:rPr>
+          <w:rFonts w:ascii="Helvetica" w:hAnsi="Helvetica"/>
+          <w:color w:val="000000" w:themeColor="text1"/>
+          <w:sz w:val="20"/>
+          <w:szCs w:val="20"/>
+        </w:rPr>
+        <w:t>T5F-A</w:t>
+      </w:r>
+      <w:r>
+        <w:rPr>
+          <w:rFonts w:ascii="Helvetica" w:hAnsi="Helvetica"/>
+          <w:color w:val="000000" w:themeColor="text1"/>
+          <w:sz w:val="20"/>
+          <w:szCs w:val="20"/>
+        </w:rPr>
+        <w:t>1</w:t>
       </w:r>
     </w:p>
     <w:p>
       <w:pPr>
         <w:jc w:val="right"/>
+        <w:rPr>
+          <w:rFonts w:ascii="Helvetica" w:hAnsi="Helvetica"/>
+          <w:color w:val="000000" w:themeColor="text1"/>
+          <w:sz w:val="20"/>
+          <w:szCs w:val="20"/>
+        </w:rPr>
+      </w:pPr>
+      <w:r>
+        <w:rPr>
+          <w:rFonts w:ascii="Helvetica" w:hAnsi="Helvetica"/>
+          <w:color w:val="000000" w:themeColor="text1"/>
+          <w:sz w:val="20"/>
+          <w:szCs w:val="20"/>
+        </w:rPr>
+        <w:t>30</w:t>
+      </w:r>
+      <w:r>
+        <w:rPr>
+          <w:rFonts w:ascii="Helvetica" w:hAnsi="Helvetica"/>
+          <w:color w:val="000000" w:themeColor="text1"/>
+          <w:sz w:val="20"/>
+          <w:szCs w:val="20"/>
+        </w:rPr>
+        <w:t>/0</w:t>
+      </w:r>
+      <w:r>
+        <w:rPr>
+          <w:rFonts w:ascii="Helvetica" w:hAnsi="Helvetica"/>
+          <w:color w:val="000000" w:themeColor="text1"/>
+          <w:sz w:val="20"/>
+          <w:szCs w:val="20"/>
+        </w:rPr>
+        <w:t>3</w:t>
+      </w:r>
+      <w:r>
+        <w:rPr>
+          <w:rFonts w:ascii="Helvetica" w:hAnsi="Helvetica"/>
+          <w:color w:val="000000" w:themeColor="text1"/>
+          <w:sz w:val="20"/>
+          <w:szCs w:val="20"/>
+        </w:rPr>
+        <w:t>/202</w:t>
+      </w:r>
+      <w:r>
+        <w:rPr>
+          <w:rFonts w:ascii="Helvetica" w:hAnsi="Helvetica"/>
+          <w:color w:val="000000" w:themeColor="text1"/>
+          <w:sz w:val="20"/>
+          <w:szCs w:val="20"/>
+        </w:rPr>
+        <w:t>1</w:t>
+      </w:r>
+    </w:p>
+    <w:p>
+      <w:pPr>
+        <w:ind w:right="480"/>
         <w:rPr>
           <w:rFonts w:cstheme="minorHAnsi"/>
           <w:sz w:val="24"/>
@@ -659,7 +712,7 @@
           <w:szCs w:val="32"/>
         </w:rPr>
         <w:lastRenderedPageBreak/>
-        <w:t xml:space="preserve">CSI OT 3D Platform Cyber Attack Demonstration </w:t>
+        <w:t>CSI OT 3D Platform Cyber Attack Demonstration Control Web</w:t>
       </w:r>
       <w:r>
         <w:rPr>
@@ -669,7 +722,7 @@
           <w:sz w:val="32"/>
           <w:szCs w:val="32"/>
         </w:rPr>
-        <w:t>Control Web</w:t>
+        <w:t>site</w:t>
       </w:r>
       <w:r>
         <w:rPr>
@@ -679,7 +732,7 @@
           <w:sz w:val="32"/>
           <w:szCs w:val="32"/>
         </w:rPr>
-        <w:t>site</w:t>
+        <w:t xml:space="preserve"> </w:t>
       </w:r>
       <w:r>
         <w:rPr>
@@ -689,7 +742,7 @@
           <w:sz w:val="32"/>
           <w:szCs w:val="32"/>
         </w:rPr>
-        <w:t xml:space="preserve"> </w:t>
+        <w:t>D</w:t>
       </w:r>
       <w:r>
         <w:rPr>
@@ -699,7 +752,7 @@
           <w:sz w:val="32"/>
           <w:szCs w:val="32"/>
         </w:rPr>
-        <w:t>D</w:t>
+        <w:t xml:space="preserve">esign </w:t>
       </w:r>
       <w:r>
         <w:rPr>
@@ -709,7 +762,7 @@
           <w:sz w:val="32"/>
           <w:szCs w:val="32"/>
         </w:rPr>
-        <w:t xml:space="preserve">esign </w:t>
+        <w:t xml:space="preserve">and Usage </w:t>
       </w:r>
       <w:r>
         <w:rPr>
@@ -719,17 +772,46 @@
           <w:sz w:val="32"/>
           <w:szCs w:val="32"/>
         </w:rPr>
-        <w:t xml:space="preserve">and Usage </w:t>
-      </w:r>
+        <w:t>Manual</w:t>
+      </w:r>
+    </w:p>
+    <w:p>
+      <w:pPr>
+        <w:spacing w:before="240"/>
+        <w:jc w:val="both"/>
+        <w:rPr>
+          <w:rFonts w:cstheme="minorHAnsi"/>
+          <w:sz w:val="28"/>
+          <w:szCs w:val="28"/>
+        </w:rPr>
+      </w:pPr>
       <w:r>
         <w:rPr>
           <w:rFonts w:ascii="Calibri,Bold" w:hAnsi="Calibri,Bold" w:cs="Calibri,Bold"/>
           <w:b/>
           <w:bCs/>
-          <w:sz w:val="32"/>
-          <w:szCs w:val="32"/>
-        </w:rPr>
-        <w:t>Manual</w:t>
+          <w:sz w:val="28"/>
+          <w:szCs w:val="28"/>
+        </w:rPr>
+        <w:t xml:space="preserve">1. Project </w:t>
+      </w:r>
+      <w:r>
+        <w:rPr>
+          <w:rFonts w:ascii="Calibri,Bold" w:hAnsi="Calibri,Bold" w:cs="Calibri,Bold"/>
+          <w:b/>
+          <w:bCs/>
+          <w:sz w:val="28"/>
+          <w:szCs w:val="28"/>
+        </w:rPr>
+        <w:t>Introduction</w:t>
+      </w:r>
+      <w:r>
+        <w:rPr>
+          <w:rFonts w:cstheme="minorHAnsi"/>
+          <w:sz w:val="28"/>
+          <w:szCs w:val="28"/>
+        </w:rPr>
+        <w:t xml:space="preserve"> </w:t>
       </w:r>
     </w:p>
     <w:p>
@@ -737,28 +819,218 @@
         <w:jc w:val="both"/>
         <w:rPr>
           <w:rFonts w:cstheme="minorHAnsi"/>
-          <w:sz w:val="24"/>
-          <w:szCs w:val="24"/>
-        </w:rPr>
-      </w:pPr>
-      <w:r>
-        <w:rPr>
-          <w:rFonts w:ascii="Calibri,Bold" w:hAnsi="Calibri,Bold" w:cs="Calibri,Bold"/>
-          <w:b/>
-          <w:bCs/>
-          <w:sz w:val="24"/>
-          <w:szCs w:val="24"/>
-        </w:rPr>
-        <w:t>Introduction</w:t>
-      </w:r>
-      <w:r>
-        <w:rPr>
-          <w:rFonts w:cstheme="minorHAnsi"/>
-          <w:sz w:val="24"/>
-          <w:szCs w:val="24"/>
+        </w:rPr>
+      </w:pPr>
+      <w:r>
+        <w:rPr>
+          <w:rFonts w:cstheme="minorHAnsi"/>
+        </w:rPr>
+        <w:t>The “</w:t>
+      </w:r>
+      <w:r>
+        <w:rPr>
+          <w:rFonts w:cstheme="minorHAnsi"/>
+        </w:rPr>
+        <w:t xml:space="preserve">CSI OT 3D Platform Cyber Attack </w:t>
+      </w:r>
+      <w:r>
+        <w:rPr>
+          <w:rFonts w:cstheme="minorHAnsi"/>
+        </w:rPr>
+        <w:t>Demonstration</w:t>
+      </w:r>
+      <w:r>
+        <w:rPr>
+          <w:rFonts w:cstheme="minorHAnsi"/>
+        </w:rPr>
+        <w:t xml:space="preserve"> Control </w:t>
+      </w:r>
+      <w:r>
+        <w:rPr>
+          <w:rFonts w:cstheme="minorHAnsi"/>
+        </w:rPr>
+        <w:t>Web</w:t>
+      </w:r>
+      <w:r>
+        <w:rPr>
+          <w:rFonts w:cstheme="minorHAnsi"/>
+        </w:rPr>
+        <w:t>site</w:t>
+      </w:r>
+      <w:r>
+        <w:rPr>
+          <w:rFonts w:cstheme="minorHAnsi"/>
+        </w:rPr>
+        <w:t>” is</w:t>
+      </w:r>
+      <w:r>
+        <w:rPr>
+          <w:rFonts w:cstheme="minorHAnsi"/>
+        </w:rPr>
+        <w:t xml:space="preserve"> a web interface </w:t>
+      </w:r>
+      <w:r>
+        <w:rPr>
+          <w:rFonts w:cstheme="minorHAnsi"/>
+        </w:rPr>
+        <w:t xml:space="preserve">dashboard </w:t>
+      </w:r>
+      <w:r>
+        <w:rPr>
+          <w:rFonts w:cstheme="minorHAnsi"/>
+        </w:rPr>
+        <w:t>to let the user</w:t>
+      </w:r>
+      <w:r>
+        <w:rPr>
+          <w:rFonts w:cstheme="minorHAnsi"/>
         </w:rPr>
         <w:t xml:space="preserve"> </w:t>
       </w:r>
+      <w:r>
+        <w:rPr>
+          <w:rFonts w:cstheme="minorHAnsi"/>
+        </w:rPr>
+        <w:t>to control</w:t>
+      </w:r>
+      <w:r>
+        <w:rPr>
+          <w:rFonts w:cstheme="minorHAnsi"/>
+        </w:rPr>
+        <w:t xml:space="preserve"> different </w:t>
+      </w:r>
+      <w:r>
+        <w:rPr>
+          <w:rFonts w:cstheme="minorHAnsi"/>
+        </w:rPr>
+        <w:t>cyber-attack</w:t>
+      </w:r>
+      <w:r>
+        <w:rPr>
+          <w:rFonts w:cstheme="minorHAnsi"/>
+        </w:rPr>
+        <w:t xml:space="preserve"> demos on OT </w:t>
+      </w:r>
+      <w:r>
+        <w:rPr>
+          <w:rFonts w:cstheme="minorHAnsi"/>
+        </w:rPr>
+        <w:t xml:space="preserve">3D </w:t>
+      </w:r>
+      <w:r>
+        <w:rPr>
+          <w:rFonts w:cstheme="minorHAnsi"/>
+        </w:rPr>
+        <w:t xml:space="preserve">railway module platform and </w:t>
+      </w:r>
+      <w:r>
+        <w:rPr>
+          <w:rFonts w:cstheme="minorHAnsi"/>
+        </w:rPr>
+        <w:t xml:space="preserve">check </w:t>
+      </w:r>
+      <w:r>
+        <w:rPr>
+          <w:rFonts w:cstheme="minorHAnsi"/>
+        </w:rPr>
+        <w:t>the</w:t>
+      </w:r>
+      <w:r>
+        <w:rPr>
+          <w:rFonts w:cstheme="minorHAnsi"/>
+        </w:rPr>
+        <w:t xml:space="preserve"> attack</w:t>
+      </w:r>
+      <w:r>
+        <w:rPr>
+          <w:rFonts w:cstheme="minorHAnsi"/>
+        </w:rPr>
+        <w:t xml:space="preserve"> </w:t>
+      </w:r>
+      <w:r>
+        <w:rPr>
+          <w:rFonts w:cstheme="minorHAnsi"/>
+        </w:rPr>
+        <w:t>feedback</w:t>
+      </w:r>
+      <w:r>
+        <w:rPr>
+          <w:rFonts w:cstheme="minorHAnsi"/>
+        </w:rPr>
+        <w:t xml:space="preserve"> during the presentation. </w:t>
+      </w:r>
+      <w:r>
+        <w:rPr>
+          <w:rFonts w:cstheme="minorHAnsi"/>
+        </w:rPr>
+        <w:t xml:space="preserve">This </w:t>
+      </w:r>
+      <w:r>
+        <w:rPr>
+          <w:rFonts w:cstheme="minorHAnsi"/>
+        </w:rPr>
+        <w:t xml:space="preserve">manual </w:t>
+      </w:r>
+      <w:r>
+        <w:rPr>
+          <w:rFonts w:cstheme="minorHAnsi"/>
+        </w:rPr>
+        <w:t>will introduce the</w:t>
+      </w:r>
+      <w:r>
+        <w:rPr>
+          <w:rFonts w:cstheme="minorHAnsi"/>
+        </w:rPr>
+        <w:t xml:space="preserve"> web host program</w:t>
+      </w:r>
+      <w:r>
+        <w:rPr>
+          <w:rFonts w:cstheme="minorHAnsi"/>
+        </w:rPr>
+        <w:t xml:space="preserve"> </w:t>
+      </w:r>
+      <w:r>
+        <w:rPr>
+          <w:rFonts w:cstheme="minorHAnsi"/>
+        </w:rPr>
+        <w:t xml:space="preserve">detail </w:t>
+      </w:r>
+      <w:r>
+        <w:rPr>
+          <w:rFonts w:cstheme="minorHAnsi"/>
+        </w:rPr>
+        <w:t>workflow</w:t>
+      </w:r>
+      <w:r>
+        <w:rPr>
+          <w:rFonts w:cstheme="minorHAnsi"/>
+        </w:rPr>
+        <w:t xml:space="preserve">, program structure and the usage of the </w:t>
+      </w:r>
+      <w:r>
+        <w:rPr>
+          <w:rFonts w:cstheme="minorHAnsi"/>
+        </w:rPr>
+        <w:t xml:space="preserve">webpage </w:t>
+      </w:r>
+      <w:r>
+        <w:rPr>
+          <w:rFonts w:cstheme="minorHAnsi"/>
+        </w:rPr>
+        <w:t xml:space="preserve">which shown on the </w:t>
+      </w:r>
+      <w:r>
+        <w:rPr>
+          <w:rFonts w:cstheme="minorHAnsi"/>
+        </w:rPr>
+        <w:t>O</w:t>
+      </w:r>
+      <w:r>
+        <w:rPr>
+          <w:rFonts w:cstheme="minorHAnsi"/>
+        </w:rPr>
+        <w:t xml:space="preserve">rchestrator PC. </w:t>
+      </w:r>
     </w:p>
     <w:p>
       <w:pPr>
@@ -771,25 +1043,7 @@
         <w:rPr>
           <w:rFonts w:cstheme="minorHAnsi"/>
         </w:rPr>
-        <w:t>The “</w:t>
-      </w:r>
-      <w:r>
-        <w:rPr>
-          <w:rFonts w:cstheme="minorHAnsi"/>
-        </w:rPr>
-        <w:t xml:space="preserve">CSI OT 3D Platform Cyber Attack </w:t>
-      </w:r>
-      <w:r>
-        <w:rPr>
-          <w:rFonts w:cstheme="minorHAnsi"/>
-        </w:rPr>
-        <w:t>Demonstration</w:t>
-      </w:r>
-      <w:r>
-        <w:rPr>
-          <w:rFonts w:cstheme="minorHAnsi"/>
-        </w:rPr>
-        <w:t xml:space="preserve"> Control </w:t>
+        <w:t xml:space="preserve">1.1 </w:t>
       </w:r>
       <w:r>
         <w:rPr>
@@ -801,37 +1055,7 @@
         <w:rPr>
           <w:rFonts w:cstheme="minorHAnsi"/>
         </w:rPr>
-        <w:t>site</w:t>
-      </w:r>
-      <w:r>
-        <w:rPr>
-          <w:rFonts w:cstheme="minorHAnsi"/>
-        </w:rPr>
-        <w:t>” is</w:t>
-      </w:r>
-      <w:r>
-        <w:rPr>
-          <w:rFonts w:cstheme="minorHAnsi"/>
-        </w:rPr>
-        <w:t xml:space="preserve"> a </w:t>
-      </w:r>
-      <w:r>
-        <w:rPr>
-          <w:rFonts w:cstheme="minorHAnsi"/>
-        </w:rPr>
-        <w:t xml:space="preserve">web interface </w:t>
-      </w:r>
-      <w:r>
-        <w:rPr>
-          <w:rFonts w:cstheme="minorHAnsi"/>
-        </w:rPr>
-        <w:t xml:space="preserve">dashboard </w:t>
-      </w:r>
-      <w:r>
-        <w:rPr>
-          <w:rFonts w:cstheme="minorHAnsi"/>
-        </w:rPr>
-        <w:t>to let the user</w:t>
+        <w:t>page</w:t>
       </w:r>
       <w:r>
         <w:rPr>
@@ -843,175 +1067,12 @@
         <w:rPr>
           <w:rFonts w:cstheme="minorHAnsi"/>
         </w:rPr>
-        <w:t>to control</w:t>
-      </w:r>
-      <w:r>
-        <w:rPr>
-          <w:rFonts w:cstheme="minorHAnsi"/>
-        </w:rPr>
-        <w:t xml:space="preserve"> different </w:t>
-      </w:r>
-      <w:r>
-        <w:rPr>
-          <w:rFonts w:cstheme="minorHAnsi"/>
-        </w:rPr>
-        <w:t>cyber-attack</w:t>
-      </w:r>
-      <w:r>
-        <w:rPr>
-          <w:rFonts w:cstheme="minorHAnsi"/>
-        </w:rPr>
-        <w:t xml:space="preserve"> demos on OT </w:t>
-      </w:r>
-      <w:r>
-        <w:rPr>
-          <w:rFonts w:cstheme="minorHAnsi"/>
-        </w:rPr>
-        <w:t xml:space="preserve">3D </w:t>
-      </w:r>
-      <w:r>
-        <w:rPr>
-          <w:rFonts w:cstheme="minorHAnsi"/>
-        </w:rPr>
-        <w:t xml:space="preserve">railway module platform and </w:t>
-      </w:r>
-      <w:r>
-        <w:rPr>
-          <w:rFonts w:cstheme="minorHAnsi"/>
-        </w:rPr>
-        <w:t xml:space="preserve">check </w:t>
-      </w:r>
-      <w:r>
-        <w:rPr>
-          <w:rFonts w:cstheme="minorHAnsi"/>
-        </w:rPr>
-        <w:t>the</w:t>
-      </w:r>
-      <w:r>
-        <w:rPr>
-          <w:rFonts w:cstheme="minorHAnsi"/>
-        </w:rPr>
-        <w:t xml:space="preserve"> attack</w:t>
-      </w:r>
-      <w:r>
-        <w:rPr>
-          <w:rFonts w:cstheme="minorHAnsi"/>
-        </w:rPr>
-        <w:t xml:space="preserve"> </w:t>
-      </w:r>
-      <w:r>
-        <w:rPr>
-          <w:rFonts w:cstheme="minorHAnsi"/>
-        </w:rPr>
-        <w:t>feedback</w:t>
-      </w:r>
-      <w:r>
-        <w:rPr>
-          <w:rFonts w:cstheme="minorHAnsi"/>
-        </w:rPr>
-        <w:t xml:space="preserve"> during the presentation. </w:t>
-      </w:r>
-      <w:r>
-        <w:rPr>
-          <w:rFonts w:cstheme="minorHAnsi"/>
-        </w:rPr>
-        <w:t xml:space="preserve">This </w:t>
-      </w:r>
-      <w:r>
-        <w:rPr>
-          <w:rFonts w:cstheme="minorHAnsi"/>
-        </w:rPr>
-        <w:t xml:space="preserve">manual </w:t>
-      </w:r>
-      <w:r>
-        <w:rPr>
-          <w:rFonts w:cstheme="minorHAnsi"/>
-        </w:rPr>
-        <w:t>will introduce the</w:t>
-      </w:r>
-      <w:r>
-        <w:rPr>
-          <w:rFonts w:cstheme="minorHAnsi"/>
-        </w:rPr>
-        <w:t xml:space="preserve"> web host program</w:t>
-      </w:r>
-      <w:r>
-        <w:rPr>
-          <w:rFonts w:cstheme="minorHAnsi"/>
-        </w:rPr>
-        <w:t xml:space="preserve"> </w:t>
-      </w:r>
-      <w:r>
-        <w:rPr>
-          <w:rFonts w:cstheme="minorHAnsi"/>
-        </w:rPr>
-        <w:t>workflow</w:t>
-      </w:r>
-      <w:r>
-        <w:rPr>
-          <w:rFonts w:cstheme="minorHAnsi"/>
-        </w:rPr>
-        <w:t xml:space="preserve">, program structure and the usage of the </w:t>
-      </w:r>
-      <w:r>
-        <w:rPr>
-          <w:rFonts w:cstheme="minorHAnsi"/>
-        </w:rPr>
-        <w:t xml:space="preserve">webpage </w:t>
-      </w:r>
-      <w:r>
-        <w:rPr>
-          <w:rFonts w:cstheme="minorHAnsi"/>
-        </w:rPr>
-        <w:t xml:space="preserve">which shown on the </w:t>
-      </w:r>
-      <w:r>
-        <w:rPr>
-          <w:rFonts w:cstheme="minorHAnsi"/>
-        </w:rPr>
-        <w:t>O</w:t>
-      </w:r>
-      <w:r>
-        <w:rPr>
-          <w:rFonts w:cstheme="minorHAnsi"/>
-        </w:rPr>
-        <w:t>rchestrator PC</w:t>
-      </w:r>
-      <w:r>
-        <w:rPr>
-          <w:rFonts w:cstheme="minorHAnsi"/>
-        </w:rPr>
-        <w:t xml:space="preserve">. </w:t>
-      </w:r>
-    </w:p>
-    <w:p>
-      <w:pPr>
-        <w:jc w:val="both"/>
-        <w:rPr>
-          <w:rFonts w:cstheme="minorHAnsi"/>
-        </w:rPr>
-      </w:pPr>
-      <w:r>
-        <w:rPr>
-          <w:rFonts w:cstheme="minorHAnsi"/>
-        </w:rPr>
-        <w:t>Web</w:t>
-      </w:r>
-      <w:r>
-        <w:rPr>
-          <w:rFonts w:cstheme="minorHAnsi"/>
-        </w:rPr>
-        <w:t xml:space="preserve">site </w:t>
-      </w:r>
-      <w:r>
-        <w:rPr>
-          <w:rFonts w:cstheme="minorHAnsi"/>
-        </w:rPr>
         <w:t xml:space="preserve">View: </w:t>
       </w:r>
     </w:p>
     <w:p>
       <w:pPr>
+        <w:spacing w:after="0"/>
         <w:jc w:val="both"/>
         <w:rPr>
           <w:rFonts w:cstheme="minorHAnsi"/>
@@ -1096,13 +1157,7 @@
         <w:rPr>
           <w:rFonts w:cstheme="minorHAnsi"/>
         </w:rPr>
-        <w:t>on Orchestrator PC</w:t>
-      </w:r>
-      <w:r>
-        <w:rPr>
-          <w:rFonts w:cstheme="minorHAnsi"/>
-        </w:rPr>
-        <w:t xml:space="preserve"> </w:t>
+        <w:t xml:space="preserve">on Orchestrator PC </w:t>
       </w:r>
       <w:r>
         <w:rPr>
@@ -1137,13 +1192,13 @@
         <w:rPr>
           <w:rFonts w:cstheme="minorHAnsi"/>
         </w:rPr>
-        <w:t>O</w:t>
-      </w:r>
-      <w:r>
-        <w:rPr>
-          <w:rFonts w:cstheme="minorHAnsi"/>
-        </w:rPr>
-        <w:t>rchestrator</w:t>
+        <w:t xml:space="preserve">1.2 </w:t>
+      </w:r>
+      <w:r>
+        <w:rPr>
+          <w:rFonts w:cstheme="minorHAnsi"/>
+        </w:rPr>
+        <w:t>Orchestrator</w:t>
       </w:r>
       <w:r>
         <w:rPr>
@@ -1155,6 +1210,12 @@
         <w:rPr>
           <w:rFonts w:cstheme="minorHAnsi"/>
         </w:rPr>
+        <w:t xml:space="preserve"> (server)</w:t>
+      </w:r>
+      <w:r>
+        <w:rPr>
+          <w:rFonts w:cstheme="minorHAnsi"/>
+        </w:rPr>
         <w:t xml:space="preserve"> View</w:t>
       </w:r>
       <w:r>
@@ -1166,6 +1227,7 @@
     </w:p>
     <w:p>
       <w:pPr>
+        <w:spacing w:after="0"/>
         <w:jc w:val="both"/>
         <w:rPr>
           <w:rFonts w:cstheme="minorHAnsi"/>
@@ -1250,13 +1312,19 @@
         <w:rPr>
           <w:rFonts w:cstheme="minorHAnsi"/>
         </w:rPr>
-        <w:t xml:space="preserve"> PC</w:t>
-      </w:r>
-      <w:r>
-        <w:rPr>
-          <w:rFonts w:cstheme="minorHAnsi"/>
-        </w:rPr>
-        <w:t xml:space="preserve"> Login refer to doc &lt;</w:t>
+        <w:t xml:space="preserve"> PC Login </w:t>
+      </w:r>
+      <w:r>
+        <w:rPr>
+          <w:rFonts w:cstheme="minorHAnsi"/>
+        </w:rPr>
+        <w:t xml:space="preserve">part </w:t>
+      </w:r>
+      <w:r>
+        <w:rPr>
+          <w:rFonts w:cstheme="minorHAnsi"/>
+        </w:rPr>
+        <w:t>refer to doc &lt;</w:t>
       </w:r>
       <w:r>
         <w:t xml:space="preserve"> </w:t>
@@ -1284,6 +1352,49 @@
           <w:rFonts w:cstheme="minorHAnsi"/>
         </w:rPr>
         <w:t xml:space="preserve">&gt; </w:t>
+      </w:r>
+    </w:p>
+    <w:p>
+      <w:pPr>
+        <w:jc w:val="both"/>
+        <w:rPr>
+          <w:rFonts w:cstheme="minorHAnsi"/>
+          <w:b/>
+          <w:bCs/>
+          <w:sz w:val="32"/>
+          <w:szCs w:val="32"/>
+        </w:rPr>
+      </w:pPr>
+      <w:r>
+        <w:rPr>
+          <w:rFonts w:cstheme="minorHAnsi"/>
+          <w:b/>
+          <w:bCs/>
+          <w:sz w:val="32"/>
+          <w:szCs w:val="32"/>
+        </w:rPr>
+        <w:lastRenderedPageBreak/>
+        <w:t xml:space="preserve">2. </w:t>
+      </w:r>
+      <w:r>
+        <w:rPr>
+          <w:rFonts w:cstheme="minorHAnsi"/>
+          <w:b/>
+          <w:bCs/>
+          <w:sz w:val="32"/>
+          <w:szCs w:val="32"/>
+        </w:rPr>
+        <w:t xml:space="preserve">Web Host Program </w:t>
+      </w:r>
+      <w:r>
+        <w:rPr>
+          <w:rFonts w:cstheme="minorHAnsi"/>
+          <w:b/>
+          <w:bCs/>
+          <w:sz w:val="32"/>
+          <w:szCs w:val="32"/>
+        </w:rPr>
+        <w:t>Workflow</w:t>
       </w:r>
     </w:p>
     <w:p>
@@ -1305,28 +1416,7 @@
           <w:sz w:val="24"/>
           <w:szCs w:val="24"/>
         </w:rPr>
-        <w:lastRenderedPageBreak/>
-        <w:t xml:space="preserve">Web Host Program </w:t>
-      </w:r>
-      <w:r>
-        <w:rPr>
-          <w:rFonts w:cstheme="minorHAnsi"/>
-          <w:b/>
-          <w:bCs/>
-          <w:sz w:val="24"/>
-          <w:szCs w:val="24"/>
-        </w:rPr>
-        <w:t>W</w:t>
-      </w:r>
-      <w:r>
-        <w:rPr>
-          <w:rFonts w:cstheme="minorHAnsi"/>
-          <w:b/>
-          <w:bCs/>
-          <w:sz w:val="24"/>
-          <w:szCs w:val="24"/>
-        </w:rPr>
-        <w:t>orkflow</w:t>
+        <w:t xml:space="preserve">2.1 System Control Flow  </w:t>
       </w:r>
     </w:p>
     <w:p>
@@ -1340,6 +1430,66 @@
         <w:rPr>
           <w:rFonts w:cstheme="minorHAnsi"/>
         </w:rPr>
+        <w:t xml:space="preserve">In our system, the cyberattack action is </w:t>
+      </w:r>
+      <w:r>
+        <w:rPr>
+          <w:rFonts w:cstheme="minorHAnsi"/>
+        </w:rPr>
+        <w:t>implemented</w:t>
+      </w:r>
+      <w:r>
+        <w:rPr>
+          <w:rFonts w:cstheme="minorHAnsi"/>
+        </w:rPr>
+        <w:t xml:space="preserve"> the by the attack device (</w:t>
+      </w:r>
+      <w:r>
+        <w:rPr>
+          <w:rFonts w:cstheme="minorHAnsi"/>
+        </w:rPr>
+        <w:t>Raspberry PI</w:t>
+      </w:r>
+      <w:r>
+        <w:rPr>
+          <w:rFonts w:cstheme="minorHAnsi"/>
+        </w:rPr>
+        <w:t>)</w:t>
+      </w:r>
+      <w:r>
+        <w:rPr>
+          <w:rFonts w:cstheme="minorHAnsi"/>
+        </w:rPr>
+        <w:t>, the web host will send the control command to the attack device through UDP</w:t>
+      </w:r>
+      <w:r>
+        <w:rPr>
+          <w:rFonts w:cstheme="minorHAnsi"/>
+        </w:rPr>
+        <w:t xml:space="preserve"> </w:t>
+      </w:r>
+      <w:r>
+        <w:rPr>
+          <w:rFonts w:cstheme="minorHAnsi"/>
+        </w:rPr>
+        <w:t>[port 5005/5006]</w:t>
+      </w:r>
+      <w:r>
+        <w:rPr>
+          <w:rFonts w:cstheme="minorHAnsi"/>
+        </w:rPr>
+        <w:t>.</w:t>
+      </w:r>
+      <w:r>
+        <w:rPr>
+          <w:rFonts w:cstheme="minorHAnsi"/>
+        </w:rPr>
+        <w:t xml:space="preserve"> The </w:t>
+      </w:r>
+      <w:r>
+        <w:rPr>
+          <w:rFonts w:cstheme="minorHAnsi"/>
+        </w:rPr>
         <w:t>Control Flow Diagram</w:t>
       </w:r>
       <w:r>
@@ -1352,6 +1502,12 @@
         <w:rPr>
           <w:rFonts w:cstheme="minorHAnsi"/>
         </w:rPr>
+        <w:t xml:space="preserve"> is shown below</w:t>
+      </w:r>
+      <w:r>
+        <w:rPr>
+          <w:rFonts w:cstheme="minorHAnsi"/>
+        </w:rPr>
         <w:t xml:space="preserve">: </w:t>
       </w:r>
     </w:p>
@@ -1368,10 +1524,10 @@
           <w:noProof/>
         </w:rPr>
         <w:drawing>
-          <wp:inline distT="0" distB="0" distL="0" distR="0" wp14:anchorId="577A62F7" wp14:editId="658C1AAE">
-            <wp:extent cx="5725160" cy="4293870"/>
-            <wp:effectExtent l="19050" t="19050" r="27940" b="11430"/>
-            <wp:docPr id="4" name="Picture 4"/>
+          <wp:inline distT="0" distB="0" distL="0" distR="0" wp14:anchorId="37BEB368" wp14:editId="6B66602C">
+            <wp:extent cx="5727700" cy="3985260"/>
+            <wp:effectExtent l="19050" t="19050" r="25400" b="15240"/>
+            <wp:docPr id="6" name="Picture 6"/>
             <wp:cNvGraphicFramePr>
               <a:graphicFrameLocks xmlns:a="http://schemas.openxmlformats.org/drawingml/2006/main" noChangeAspect="1"/>
             </wp:cNvGraphicFramePr>
@@ -1379,7 +1535,7 @@
               <a:graphicData uri="http://schemas.openxmlformats.org/drawingml/2006/picture">
                 <pic:pic xmlns:pic="http://schemas.openxmlformats.org/drawingml/2006/picture">
                   <pic:nvPicPr>
-                    <pic:cNvPr id="0" name="Picture 4"/>
+                    <pic:cNvPr id="0" name="Picture 1"/>
                     <pic:cNvPicPr>
                       <a:picLocks noChangeAspect="1" noChangeArrowheads="1"/>
                     </pic:cNvPicPr>
@@ -1400,7 +1556,7 @@
                   <pic:spPr bwMode="auto">
                     <a:xfrm>
                       <a:off x="0" y="0"/>
-                      <a:ext cx="5725160" cy="4293870"/>
+                      <a:ext cx="5727700" cy="3985260"/>
                     </a:xfrm>
                     <a:prstGeom prst="rect">
                       <a:avLst/>
@@ -1456,7 +1612,6 @@
         </w:rPr>
         <w:t xml:space="preserve">Generator Control Raspberry PI </w:t>
       </w:r>
-      <w:proofErr w:type="gramStart"/>
       <w:r>
         <w:rPr>
           <w:rFonts w:cstheme="minorHAnsi"/>
@@ -1467,9 +1622,8 @@
         <w:rPr>
           <w:rFonts w:cstheme="minorHAnsi"/>
         </w:rPr>
-        <w:t xml:space="preserve"> section</w:t>
-      </w:r>
-      <w:proofErr w:type="gramEnd"/>
+        <w:t>section</w:t>
+      </w:r>
       <w:r>
         <w:rPr>
           <w:rFonts w:cstheme="minorHAnsi"/>
@@ -1486,13 +1640,61 @@
         <w:rPr>
           <w:rFonts w:cstheme="minorHAnsi"/>
         </w:rPr>
-        <w:t xml:space="preserve"> by UDP. </w:t>
-      </w:r>
-      <w:r>
-        <w:rPr>
-          <w:rFonts w:cstheme="minorHAnsi"/>
-        </w:rPr>
-        <w:t>When the user pressed the “Start” attack button, the web host will send the attack activation command to the related agent running on technical PC or the attack device</w:t>
+        <w:t xml:space="preserve"> by UDP</w:t>
+      </w:r>
+      <w:r>
+        <w:rPr>
+          <w:rFonts w:cstheme="minorHAnsi"/>
+        </w:rPr>
+        <w:t xml:space="preserve"> through</w:t>
+      </w:r>
+      <w:r>
+        <w:rPr>
+          <w:rFonts w:cstheme="minorHAnsi"/>
+        </w:rPr>
+        <w:t xml:space="preserve">. </w:t>
+      </w:r>
+      <w:r>
+        <w:rPr>
+          <w:rFonts w:cstheme="minorHAnsi"/>
+        </w:rPr>
+        <w:t xml:space="preserve">When the user pressed the “Start </w:t>
+      </w:r>
+      <w:r>
+        <w:rPr>
+          <w:rFonts w:cstheme="minorHAnsi"/>
+        </w:rPr>
+        <w:t>A</w:t>
+      </w:r>
+      <w:r>
+        <w:rPr>
+          <w:rFonts w:cstheme="minorHAnsi"/>
+        </w:rPr>
+        <w:t>ttack</w:t>
+      </w:r>
+      <w:r>
+        <w:rPr>
+          <w:rFonts w:cstheme="minorHAnsi"/>
+        </w:rPr>
+        <w:t>”</w:t>
+      </w:r>
+      <w:r>
+        <w:rPr>
+          <w:rFonts w:cstheme="minorHAnsi"/>
+        </w:rPr>
+        <w:t xml:space="preserve"> button, the web host will send the attack activation command to the related agent </w:t>
+      </w:r>
+      <w:r>
+        <w:rPr>
+          <w:rFonts w:cstheme="minorHAnsi"/>
+        </w:rPr>
+        <w:t xml:space="preserve">program </w:t>
+      </w:r>
+      <w:r>
+        <w:rPr>
+          <w:rFonts w:cstheme="minorHAnsi"/>
+        </w:rPr>
+        <w:t>running on technical PC or the attack device</w:t>
       </w:r>
       <w:r>
         <w:rPr>
@@ -1510,45 +1712,7 @@
         <w:rPr>
           <w:rFonts w:cstheme="minorHAnsi"/>
         </w:rPr>
-        <w:t xml:space="preserve">These are the action trigger </w:t>
-      </w:r>
-      <w:proofErr w:type="spellStart"/>
-      <w:r>
-        <w:rPr>
-          <w:rFonts w:cstheme="minorHAnsi"/>
-        </w:rPr>
-        <w:t>cmd</w:t>
-      </w:r>
-      <w:proofErr w:type="spellEnd"/>
-      <w:r>
-        <w:rPr>
-          <w:rFonts w:cstheme="minorHAnsi"/>
-        </w:rPr>
-        <w:t xml:space="preserve"> for different attack</w:t>
-      </w:r>
-      <w:r>
-        <w:rPr>
-          <w:rFonts w:cstheme="minorHAnsi"/>
-        </w:rPr>
-        <w:t xml:space="preserve"> when use press the </w:t>
-      </w:r>
-      <w:r>
-        <w:rPr>
-          <w:rFonts w:cstheme="minorHAnsi"/>
-        </w:rPr>
-        <w:t xml:space="preserve">‘Start Attack’ or ‘Stop Attack’ </w:t>
-      </w:r>
-      <w:r>
-        <w:rPr>
-          <w:rFonts w:cstheme="minorHAnsi"/>
-        </w:rPr>
-        <w:t>button</w:t>
-      </w:r>
-      <w:r>
-        <w:rPr>
-          <w:rFonts w:cstheme="minorHAnsi"/>
-        </w:rPr>
-        <w:t xml:space="preserve"> (After you press the ‘Start Attack’ </w:t>
+        <w:t xml:space="preserve">After you press the ‘Start Attack’ </w:t>
       </w:r>
       <w:r>
         <w:rPr>
@@ -1560,71 +1724,43 @@
         <w:rPr>
           <w:rFonts w:cstheme="minorHAnsi"/>
         </w:rPr>
-        <w:t xml:space="preserve"> the text on the button will change to ‘Stop Attack’ which means the attack is under progress)</w:t>
-      </w:r>
-      <w:r>
-        <w:rPr>
-          <w:rFonts w:cstheme="minorHAnsi"/>
-        </w:rPr>
-        <w:t xml:space="preserve">. The control </w:t>
-      </w:r>
-      <w:proofErr w:type="spellStart"/>
-      <w:r>
-        <w:rPr>
-          <w:rFonts w:cstheme="minorHAnsi"/>
-        </w:rPr>
-        <w:t>cmd</w:t>
-      </w:r>
-      <w:proofErr w:type="spellEnd"/>
-      <w:r>
-        <w:rPr>
-          <w:rFonts w:cstheme="minorHAnsi"/>
-        </w:rPr>
-        <w:t xml:space="preserve"> format is </w:t>
-      </w:r>
-      <w:r>
-        <w:rPr>
-          <w:rFonts w:cstheme="minorHAnsi"/>
-          <w:b/>
-          <w:bCs/>
-          <w:shd w:val="pct15" w:color="auto" w:fill="FFFFFF"/>
-        </w:rPr>
-        <w:t>&lt;</w:t>
-      </w:r>
-      <w:proofErr w:type="spellStart"/>
-      <w:r>
-        <w:rPr>
-          <w:rFonts w:cstheme="minorHAnsi"/>
-          <w:b/>
-          <w:bCs/>
-          <w:shd w:val="pct15" w:color="auto" w:fill="FFFFFF"/>
-        </w:rPr>
-        <w:t>ctrlTag</w:t>
-      </w:r>
-      <w:proofErr w:type="spellEnd"/>
-      <w:r>
-        <w:rPr>
-          <w:rFonts w:cstheme="minorHAnsi"/>
-          <w:b/>
-          <w:bCs/>
-          <w:shd w:val="pct15" w:color="auto" w:fill="FFFFFF"/>
-        </w:rPr>
-        <w:t>&gt;;&lt;parameter</w:t>
-      </w:r>
-      <w:r>
-        <w:rPr>
-          <w:rFonts w:cstheme="minorHAnsi"/>
-          <w:b/>
-          <w:bCs/>
-          <w:shd w:val="pct15" w:color="auto" w:fill="FFFFFF"/>
-        </w:rPr>
-        <w:t>&gt;</w:t>
-      </w:r>
-      <w:r>
-        <w:rPr>
-          <w:rFonts w:cstheme="minorHAnsi"/>
-        </w:rPr>
-        <w:t>.</w:t>
+        <w:t xml:space="preserve"> the text on the button will change to ‘Stop Attack’ which means the attack is under </w:t>
+      </w:r>
+      <w:r>
+        <w:rPr>
+          <w:rFonts w:cstheme="minorHAnsi"/>
+        </w:rPr>
+        <w:t>progress.</w:t>
+      </w:r>
+      <w:r>
+        <w:rPr>
+          <w:rFonts w:cstheme="minorHAnsi"/>
+        </w:rPr>
+        <w:t xml:space="preserve"> (</w:t>
+      </w:r>
+      <w:r>
+        <w:rPr>
+          <w:rFonts w:cstheme="minorHAnsi"/>
+        </w:rPr>
+        <w:t xml:space="preserve">As shown </w:t>
+      </w:r>
+      <w:r>
+        <w:rPr>
+          <w:rFonts w:cstheme="minorHAnsi"/>
+        </w:rPr>
+        <w:t>in</w:t>
+      </w:r>
+      <w:r>
+        <w:rPr>
+          <w:rFonts w:cstheme="minorHAnsi"/>
+        </w:rPr>
+        <w:t xml:space="preserve"> the below image)</w:t>
+      </w:r>
+      <w:r>
+        <w:rPr>
+          <w:rFonts w:cstheme="minorHAnsi"/>
+        </w:rPr>
+        <w:t xml:space="preserve"> </w:t>
       </w:r>
     </w:p>
     <w:p>
@@ -1684,11 +1820,175 @@
     </w:p>
     <w:p>
       <w:pPr>
+        <w:spacing w:after="0"/>
         <w:jc w:val="both"/>
         <w:rPr>
           <w:rFonts w:cstheme="minorHAnsi"/>
-        </w:rPr>
-      </w:pPr>
+          <w:b/>
+          <w:bCs/>
+          <w:sz w:val="24"/>
+          <w:szCs w:val="24"/>
+        </w:rPr>
+      </w:pPr>
+      <w:r>
+        <w:rPr>
+          <w:rFonts w:cstheme="minorHAnsi"/>
+          <w:b/>
+          <w:bCs/>
+          <w:sz w:val="24"/>
+          <w:szCs w:val="24"/>
+        </w:rPr>
+        <w:t xml:space="preserve">2.2 </w:t>
+      </w:r>
+      <w:r>
+        <w:rPr>
+          <w:rFonts w:cstheme="minorHAnsi"/>
+          <w:b/>
+          <w:bCs/>
+          <w:sz w:val="24"/>
+          <w:szCs w:val="24"/>
+        </w:rPr>
+        <w:t xml:space="preserve">Attack Control Command </w:t>
+      </w:r>
+    </w:p>
+    <w:p>
+      <w:pPr>
+        <w:jc w:val="both"/>
+        <w:rPr>
+          <w:rFonts w:cstheme="minorHAnsi"/>
+        </w:rPr>
+      </w:pPr>
+      <w:r>
+        <w:rPr>
+          <w:rFonts w:cstheme="minorHAnsi"/>
+        </w:rPr>
+        <w:t>All t</w:t>
+      </w:r>
+      <w:r>
+        <w:rPr>
+          <w:rFonts w:cstheme="minorHAnsi"/>
+        </w:rPr>
+        <w:t xml:space="preserve">he action trigger </w:t>
+      </w:r>
+      <w:r>
+        <w:rPr>
+          <w:rFonts w:cstheme="minorHAnsi"/>
+        </w:rPr>
+        <w:t>command</w:t>
+      </w:r>
+      <w:r>
+        <w:rPr>
+          <w:rFonts w:cstheme="minorHAnsi"/>
+        </w:rPr>
+        <w:t>s</w:t>
+      </w:r>
+      <w:r>
+        <w:rPr>
+          <w:rFonts w:cstheme="minorHAnsi"/>
+        </w:rPr>
+        <w:t xml:space="preserve"> are </w:t>
+      </w:r>
+      <w:r>
+        <w:rPr>
+          <w:rFonts w:cstheme="minorHAnsi"/>
+        </w:rPr>
+        <w:t>sent</w:t>
+      </w:r>
+      <w:r>
+        <w:rPr>
+          <w:rFonts w:cstheme="minorHAnsi"/>
+        </w:rPr>
+        <w:t xml:space="preserve"> through UDP</w:t>
+      </w:r>
+      <w:r>
+        <w:rPr>
+          <w:rFonts w:cstheme="minorHAnsi"/>
+        </w:rPr>
+        <w:t xml:space="preserve"> </w:t>
+      </w:r>
+      <w:r>
+        <w:rPr>
+          <w:rFonts w:cstheme="minorHAnsi"/>
+        </w:rPr>
+        <w:t>under</w:t>
+      </w:r>
+      <w:r>
+        <w:rPr>
+          <w:rFonts w:cstheme="minorHAnsi"/>
+        </w:rPr>
+        <w:t xml:space="preserve"> </w:t>
+      </w:r>
+      <w:r>
+        <w:rPr>
+          <w:rFonts w:cstheme="minorHAnsi"/>
+        </w:rPr>
+        <w:t xml:space="preserve">format </w:t>
+      </w:r>
+      <w:r>
+        <w:rPr>
+          <w:rFonts w:cstheme="minorHAnsi"/>
+          <w:b/>
+          <w:bCs/>
+          <w:shd w:val="pct15" w:color="auto" w:fill="FFFFFF"/>
+        </w:rPr>
+        <w:t>&lt;</w:t>
+      </w:r>
+      <w:proofErr w:type="spellStart"/>
+      <w:r>
+        <w:rPr>
+          <w:rFonts w:cstheme="minorHAnsi"/>
+          <w:b/>
+          <w:bCs/>
+          <w:shd w:val="pct15" w:color="auto" w:fill="FFFFFF"/>
+        </w:rPr>
+        <w:t>ctrlTag</w:t>
+      </w:r>
+      <w:proofErr w:type="spellEnd"/>
+      <w:r>
+        <w:rPr>
+          <w:rFonts w:cstheme="minorHAnsi"/>
+          <w:b/>
+          <w:bCs/>
+          <w:shd w:val="pct15" w:color="auto" w:fill="FFFFFF"/>
+        </w:rPr>
+        <w:t>&gt;;&lt;parameter</w:t>
+      </w:r>
+      <w:r>
+        <w:rPr>
+          <w:rFonts w:cstheme="minorHAnsi"/>
+          <w:b/>
+          <w:bCs/>
+          <w:shd w:val="pct15" w:color="auto" w:fill="FFFFFF"/>
+        </w:rPr>
+        <w:t>&gt;</w:t>
+      </w:r>
+      <w:r>
+        <w:rPr>
+          <w:rFonts w:cstheme="minorHAnsi"/>
+        </w:rPr>
+        <w:t>.</w:t>
+      </w:r>
+      <w:r>
+        <w:rPr>
+          <w:rFonts w:cstheme="minorHAnsi"/>
+        </w:rPr>
+        <w:t xml:space="preserve"> Attack control tag is “A” and the parameter specify starting different attack, 0 for stopping attack.</w:t>
+      </w:r>
+    </w:p>
+    <w:p>
+      <w:pPr>
+        <w:jc w:val="both"/>
+        <w:rPr>
+          <w:rFonts w:cstheme="minorHAnsi"/>
+        </w:rPr>
+      </w:pPr>
+      <w:r>
+        <w:rPr>
+          <w:rFonts w:cstheme="minorHAnsi"/>
+        </w:rPr>
+        <w:lastRenderedPageBreak/>
+        <w:t xml:space="preserve">2.2.1 </w:t>
+      </w:r>
       <w:r>
         <w:rPr>
           <w:rFonts w:cstheme="minorHAnsi"/>
@@ -1699,15 +1999,720 @@
         <w:rPr>
           <w:rFonts w:cstheme="minorHAnsi"/>
         </w:rPr>
+        <w:t xml:space="preserve"> </w:t>
+      </w:r>
+      <w:r>
+        <w:rPr>
+          <w:rFonts w:cstheme="minorHAnsi"/>
+        </w:rPr>
+        <w:t>[</w:t>
+      </w:r>
+      <w:r>
+        <w:rPr>
+          <w:rFonts w:cstheme="minorHAnsi"/>
+        </w:rPr>
+        <w:t xml:space="preserve">Port </w:t>
+      </w:r>
+      <w:r>
+        <w:rPr>
+          <w:rFonts w:cstheme="minorHAnsi"/>
+        </w:rPr>
+        <w:t>5005]</w:t>
+      </w:r>
+      <w:r>
+        <w:rPr>
+          <w:rFonts w:cstheme="minorHAnsi"/>
+        </w:rPr>
         <w:t xml:space="preserve">: </w:t>
+      </w:r>
+    </w:p>
+    <w:p>
+      <w:pPr>
+        <w:jc w:val="both"/>
+        <w:rPr>
+          <w:rFonts w:cstheme="minorHAnsi"/>
+        </w:rPr>
+      </w:pPr>
+      <w:r>
+        <w:rPr>
+          <w:rFonts w:cstheme="minorHAnsi"/>
+        </w:rPr>
+        <w:t xml:space="preserve">  </w:t>
+      </w:r>
+      <w:r>
+        <w:rPr>
+          <w:rFonts w:cstheme="minorHAnsi"/>
+        </w:rPr>
+        <w:t>UDP</w:t>
+      </w:r>
+      <w:r>
+        <w:rPr>
+          <w:rFonts w:cstheme="minorHAnsi"/>
+        </w:rPr>
+        <w:t xml:space="preserve"> </w:t>
+      </w:r>
+      <w:r>
+        <w:rPr>
+          <w:rFonts w:cstheme="minorHAnsi"/>
+        </w:rPr>
+        <w:t>Channel</w:t>
+      </w:r>
+      <w:r>
+        <w:rPr>
+          <w:rFonts w:cstheme="minorHAnsi"/>
+        </w:rPr>
+        <w:t xml:space="preserve">: </w:t>
+      </w:r>
+      <w:r>
+        <w:rPr>
+          <w:rFonts w:cstheme="minorHAnsi"/>
+        </w:rPr>
+        <w:t xml:space="preserve"> Orchestrator </w:t>
+      </w:r>
+      <w:r>
+        <w:rPr>
+          <w:rFonts w:cstheme="minorHAnsi"/>
+        </w:rPr>
+        <w:t>PC (</w:t>
+      </w:r>
+      <w:r>
+        <w:rPr>
+          <w:rFonts w:cstheme="minorHAnsi"/>
+        </w:rPr>
+        <w:t>1</w:t>
+      </w:r>
+      <w:r>
+        <w:rPr>
+          <w:rFonts w:cstheme="minorHAnsi"/>
+        </w:rPr>
+        <w:t>92.168.10.</w:t>
+      </w:r>
+      <w:r>
+        <w:rPr>
+          <w:rFonts w:cstheme="minorHAnsi"/>
+        </w:rPr>
+        <w:t>90</w:t>
+      </w:r>
+      <w:r>
+        <w:rPr>
+          <w:rFonts w:cstheme="minorHAnsi"/>
+        </w:rPr>
+        <w:t>)</w:t>
+      </w:r>
+      <w:r>
+        <w:rPr>
+          <w:rFonts w:cstheme="minorHAnsi"/>
+        </w:rPr>
+        <w:t xml:space="preserve"> =&gt; Attack Raspberry </w:t>
+      </w:r>
+      <w:r>
+        <w:rPr>
+          <w:rFonts w:cstheme="minorHAnsi"/>
+        </w:rPr>
+        <w:t>PI (</w:t>
+      </w:r>
+      <w:r>
+        <w:rPr>
+          <w:rFonts w:cstheme="minorHAnsi"/>
+        </w:rPr>
+        <w:t>192.168.10.</w:t>
+      </w:r>
+      <w:r>
+        <w:rPr>
+          <w:rFonts w:cstheme="minorHAnsi"/>
+        </w:rPr>
+        <w:t>91</w:t>
+      </w:r>
+      <w:r>
+        <w:rPr>
+          <w:rFonts w:cstheme="minorHAnsi"/>
+        </w:rPr>
+        <w:t>)</w:t>
+      </w:r>
+      <w:r>
+        <w:rPr>
+          <w:rFonts w:cstheme="minorHAnsi"/>
+        </w:rPr>
+        <w:t xml:space="preserve"> </w:t>
+      </w:r>
+    </w:p>
+    <w:p>
+      <w:pPr>
+        <w:jc w:val="both"/>
+        <w:rPr>
+          <w:rFonts w:cstheme="minorHAnsi"/>
+        </w:rPr>
+      </w:pPr>
+      <w:r>
+        <w:rPr>
+          <w:rFonts w:cstheme="minorHAnsi"/>
+        </w:rPr>
+        <w:t xml:space="preserve">  </w:t>
+      </w:r>
+      <w:r>
+        <w:rPr>
+          <w:rFonts w:cstheme="minorHAnsi"/>
+        </w:rPr>
+        <w:t xml:space="preserve">UDP message: Start </w:t>
+      </w:r>
+      <w:r>
+        <w:rPr>
+          <w:rFonts w:cstheme="minorHAnsi"/>
+        </w:rPr>
+        <w:t>Attack:</w:t>
+      </w:r>
+      <w:r>
+        <w:rPr>
+          <w:rFonts w:cstheme="minorHAnsi"/>
+        </w:rPr>
+        <w:t xml:space="preserve"> </w:t>
+      </w:r>
+      <w:r>
+        <w:rPr>
+          <w:rFonts w:cstheme="minorHAnsi"/>
+        </w:rPr>
+        <w:t>'</w:t>
+      </w:r>
+      <w:r>
+        <w:rPr>
+          <w:rFonts w:cstheme="minorHAnsi"/>
+          <w:b/>
+          <w:bCs/>
+          <w:shd w:val="pct15" w:color="auto" w:fill="FFFFFF"/>
+        </w:rPr>
+        <w:t>A;2</w:t>
+      </w:r>
+      <w:r>
+        <w:rPr>
+          <w:rFonts w:cstheme="minorHAnsi"/>
+        </w:rPr>
+        <w:t xml:space="preserve">' </w:t>
+      </w:r>
+      <w:r>
+        <w:rPr>
+          <w:rFonts w:cstheme="minorHAnsi"/>
+        </w:rPr>
+        <w:t xml:space="preserve"> </w:t>
+      </w:r>
+      <w:r>
+        <w:rPr>
+          <w:rFonts w:cstheme="minorHAnsi"/>
+        </w:rPr>
+        <w:t xml:space="preserve"> Stop Attack: ‘</w:t>
+      </w:r>
+      <w:r>
+        <w:rPr>
+          <w:rFonts w:cstheme="minorHAnsi"/>
+          <w:b/>
+          <w:bCs/>
+          <w:shd w:val="pct15" w:color="auto" w:fill="FFFFFF"/>
+        </w:rPr>
+        <w:t>A;0</w:t>
+      </w:r>
+      <w:r>
+        <w:rPr>
+          <w:rFonts w:cstheme="minorHAnsi"/>
+        </w:rPr>
+        <w:t>’</w:t>
+      </w:r>
+    </w:p>
+    <w:p>
+      <w:pPr>
+        <w:jc w:val="both"/>
+        <w:rPr>
+          <w:rFonts w:cstheme="minorHAnsi"/>
+        </w:rPr>
+      </w:pPr>
+      <w:r>
+        <w:rPr>
+          <w:rFonts w:cstheme="minorHAnsi"/>
+        </w:rPr>
+        <w:t xml:space="preserve">2.2.2 </w:t>
+      </w:r>
+      <w:r>
+        <w:rPr>
+          <w:rFonts w:cstheme="minorHAnsi"/>
+        </w:rPr>
+        <w:t>Black Out Attack</w:t>
+      </w:r>
+      <w:r>
+        <w:rPr>
+          <w:rFonts w:cstheme="minorHAnsi"/>
+        </w:rPr>
+        <w:t xml:space="preserve"> </w:t>
+      </w:r>
+      <w:r>
+        <w:rPr>
+          <w:rFonts w:cstheme="minorHAnsi"/>
+        </w:rPr>
+        <w:t>[</w:t>
+      </w:r>
+      <w:r>
+        <w:rPr>
+          <w:rFonts w:cstheme="minorHAnsi"/>
+        </w:rPr>
+        <w:t xml:space="preserve">Port </w:t>
+      </w:r>
+      <w:r>
+        <w:rPr>
+          <w:rFonts w:cstheme="minorHAnsi"/>
+        </w:rPr>
+        <w:t>500</w:t>
+      </w:r>
+      <w:r>
+        <w:rPr>
+          <w:rFonts w:cstheme="minorHAnsi"/>
+        </w:rPr>
+        <w:t>6</w:t>
+      </w:r>
+      <w:r>
+        <w:rPr>
+          <w:rFonts w:cstheme="minorHAnsi"/>
+        </w:rPr>
+        <w:t>]</w:t>
+      </w:r>
+      <w:r>
+        <w:rPr>
+          <w:rFonts w:cstheme="minorHAnsi"/>
+        </w:rPr>
+        <w:t xml:space="preserve">: </w:t>
+      </w:r>
+    </w:p>
+    <w:p>
+      <w:pPr>
+        <w:jc w:val="both"/>
+        <w:rPr>
+          <w:rFonts w:cstheme="minorHAnsi"/>
+        </w:rPr>
+      </w:pPr>
+      <w:r>
+        <w:rPr>
+          <w:rFonts w:cstheme="minorHAnsi"/>
+        </w:rPr>
+        <w:t xml:space="preserve">  </w:t>
+      </w:r>
+      <w:r>
+        <w:rPr>
+          <w:rFonts w:cstheme="minorHAnsi"/>
+        </w:rPr>
+        <w:t xml:space="preserve">UDP Channel:  Orchestrator PC (192.168.10.90) =&gt; </w:t>
+      </w:r>
+      <w:r>
+        <w:rPr>
+          <w:rFonts w:cstheme="minorHAnsi"/>
+        </w:rPr>
+        <w:t>Technical PC</w:t>
+      </w:r>
+      <w:r>
+        <w:rPr>
+          <w:rFonts w:cstheme="minorHAnsi"/>
+        </w:rPr>
+        <w:t xml:space="preserve"> (192.168.10.</w:t>
+      </w:r>
+      <w:r>
+        <w:rPr>
+          <w:rFonts w:cstheme="minorHAnsi"/>
+        </w:rPr>
+        <w:t>251</w:t>
+      </w:r>
+      <w:r>
+        <w:rPr>
+          <w:rFonts w:cstheme="minorHAnsi"/>
+        </w:rPr>
+        <w:t xml:space="preserve">) </w:t>
+      </w:r>
+    </w:p>
+    <w:p>
+      <w:pPr>
+        <w:jc w:val="both"/>
+        <w:rPr>
+          <w:rFonts w:cstheme="minorHAnsi"/>
+        </w:rPr>
+      </w:pPr>
+      <w:r>
+        <w:rPr>
+          <w:rFonts w:cstheme="minorHAnsi"/>
+        </w:rPr>
+        <w:t xml:space="preserve">  </w:t>
+      </w:r>
+      <w:r>
+        <w:rPr>
+          <w:rFonts w:cstheme="minorHAnsi"/>
+        </w:rPr>
+        <w:t>UDP message: Start Attack: '</w:t>
+      </w:r>
+      <w:r>
+        <w:rPr>
+          <w:rFonts w:cstheme="minorHAnsi"/>
+          <w:b/>
+          <w:bCs/>
+          <w:shd w:val="pct15" w:color="auto" w:fill="FFFFFF"/>
+        </w:rPr>
+        <w:t>A;</w:t>
+      </w:r>
+      <w:r>
+        <w:rPr>
+          <w:rFonts w:cstheme="minorHAnsi"/>
+          <w:b/>
+          <w:bCs/>
+          <w:shd w:val="pct15" w:color="auto" w:fill="FFFFFF"/>
+        </w:rPr>
+        <w:t>2</w:t>
+      </w:r>
+      <w:r>
+        <w:rPr>
+          <w:rFonts w:cstheme="minorHAnsi"/>
+        </w:rPr>
+        <w:t>'   Stop Attack: ‘</w:t>
+      </w:r>
+      <w:r>
+        <w:rPr>
+          <w:rFonts w:cstheme="minorHAnsi"/>
+          <w:b/>
+          <w:bCs/>
+          <w:shd w:val="pct15" w:color="auto" w:fill="FFFFFF"/>
+        </w:rPr>
+        <w:t>A;0</w:t>
+      </w:r>
+      <w:r>
+        <w:rPr>
+          <w:rFonts w:cstheme="minorHAnsi"/>
+        </w:rPr>
+        <w:t>’</w:t>
+      </w:r>
+    </w:p>
+    <w:p>
+      <w:pPr>
+        <w:jc w:val="both"/>
+        <w:rPr>
+          <w:rFonts w:cstheme="minorHAnsi"/>
+        </w:rPr>
+      </w:pPr>
+      <w:r>
+        <w:rPr>
+          <w:rFonts w:cstheme="minorHAnsi"/>
+        </w:rPr>
+        <w:t xml:space="preserve">2.2.3 </w:t>
+      </w:r>
+      <w:r>
+        <w:rPr>
+          <w:rFonts w:cstheme="minorHAnsi"/>
+        </w:rPr>
+        <w:t xml:space="preserve">Stealthy </w:t>
+      </w:r>
+      <w:r>
+        <w:rPr>
+          <w:rFonts w:cstheme="minorHAnsi"/>
+        </w:rPr>
+        <w:t>Substation Attack</w:t>
+      </w:r>
+      <w:r>
+        <w:rPr>
+          <w:rFonts w:cstheme="minorHAnsi"/>
+        </w:rPr>
+        <w:t xml:space="preserve"> </w:t>
+      </w:r>
+      <w:r>
+        <w:rPr>
+          <w:rFonts w:cstheme="minorHAnsi"/>
+        </w:rPr>
+        <w:t>[</w:t>
+      </w:r>
+      <w:r>
+        <w:rPr>
+          <w:rFonts w:cstheme="minorHAnsi"/>
+        </w:rPr>
+        <w:t xml:space="preserve">Port </w:t>
+      </w:r>
+      <w:r>
+        <w:rPr>
+          <w:rFonts w:cstheme="minorHAnsi"/>
+        </w:rPr>
+        <w:t>5005]</w:t>
+      </w:r>
+      <w:r>
+        <w:rPr>
+          <w:rFonts w:cstheme="minorHAnsi"/>
+        </w:rPr>
+        <w:t xml:space="preserve">: </w:t>
+      </w:r>
+    </w:p>
+    <w:p>
+      <w:pPr>
+        <w:jc w:val="both"/>
+        <w:rPr>
+          <w:rFonts w:cstheme="minorHAnsi"/>
+        </w:rPr>
+      </w:pPr>
+      <w:r>
+        <w:rPr>
+          <w:rFonts w:cstheme="minorHAnsi"/>
+        </w:rPr>
+        <w:t xml:space="preserve">   </w:t>
+      </w:r>
+      <w:r>
+        <w:rPr>
+          <w:rFonts w:cstheme="minorHAnsi"/>
+        </w:rPr>
+        <w:t xml:space="preserve">UDP Channel:  Orchestrator PC (192.168.10.90) =&gt; </w:t>
+      </w:r>
+      <w:r>
+        <w:rPr>
+          <w:rFonts w:cstheme="minorHAnsi"/>
+        </w:rPr>
+        <w:t xml:space="preserve">Generator Control Raspberry PI </w:t>
+      </w:r>
+      <w:r>
+        <w:rPr>
+          <w:rFonts w:cstheme="minorHAnsi"/>
+        </w:rPr>
+        <w:t>(192.168.10.2</w:t>
+      </w:r>
+      <w:r>
+        <w:rPr>
+          <w:rFonts w:cstheme="minorHAnsi"/>
+        </w:rPr>
+        <w:t>44</w:t>
+      </w:r>
+      <w:r>
+        <w:rPr>
+          <w:rFonts w:cstheme="minorHAnsi"/>
+        </w:rPr>
+        <w:t xml:space="preserve">) </w:t>
+      </w:r>
+    </w:p>
+    <w:p>
+      <w:pPr>
+        <w:jc w:val="both"/>
+        <w:rPr>
+          <w:rFonts w:cstheme="minorHAnsi"/>
+        </w:rPr>
+      </w:pPr>
+      <w:r>
+        <w:rPr>
+          <w:rFonts w:cstheme="minorHAnsi"/>
+        </w:rPr>
+        <w:t xml:space="preserve">  </w:t>
+      </w:r>
+      <w:r>
+        <w:rPr>
+          <w:rFonts w:cstheme="minorHAnsi"/>
+        </w:rPr>
+        <w:t xml:space="preserve"> </w:t>
+      </w:r>
+      <w:r>
+        <w:rPr>
+          <w:rFonts w:cstheme="minorHAnsi"/>
+        </w:rPr>
+        <w:t>UDP message: Start Attack: '</w:t>
+      </w:r>
+      <w:r>
+        <w:rPr>
+          <w:rFonts w:cstheme="minorHAnsi"/>
+          <w:b/>
+          <w:bCs/>
+          <w:shd w:val="pct15" w:color="auto" w:fill="FFFFFF"/>
+        </w:rPr>
+        <w:t>A;</w:t>
+      </w:r>
+      <w:r>
+        <w:rPr>
+          <w:rFonts w:cstheme="minorHAnsi"/>
+          <w:b/>
+          <w:bCs/>
+          <w:shd w:val="pct15" w:color="auto" w:fill="FFFFFF"/>
+        </w:rPr>
+        <w:t>3</w:t>
+      </w:r>
+      <w:r>
+        <w:rPr>
+          <w:rFonts w:cstheme="minorHAnsi"/>
+        </w:rPr>
+        <w:t>'   Stop Attack: ‘</w:t>
+      </w:r>
+      <w:r>
+        <w:rPr>
+          <w:rFonts w:cstheme="minorHAnsi"/>
+          <w:b/>
+          <w:bCs/>
+          <w:shd w:val="pct15" w:color="auto" w:fill="FFFFFF"/>
+        </w:rPr>
+        <w:t>A;</w:t>
+      </w:r>
+      <w:r>
+        <w:rPr>
+          <w:rFonts w:cstheme="minorHAnsi"/>
+          <w:b/>
+          <w:bCs/>
+          <w:shd w:val="pct15" w:color="auto" w:fill="FFFFFF"/>
+        </w:rPr>
+        <w:t>0.</w:t>
+      </w:r>
+      <w:r>
+        <w:rPr>
+          <w:rFonts w:cstheme="minorHAnsi"/>
+        </w:rPr>
+        <w:t>’</w:t>
+      </w:r>
+    </w:p>
+    <w:p>
+      <w:pPr>
+        <w:jc w:val="both"/>
+        <w:rPr>
+          <w:rFonts w:cstheme="minorHAnsi"/>
+          <w:b/>
+          <w:bCs/>
+          <w:sz w:val="24"/>
+          <w:szCs w:val="24"/>
+        </w:rPr>
+      </w:pPr>
+    </w:p>
+    <w:p>
+      <w:pPr>
+        <w:spacing w:before="240"/>
+        <w:jc w:val="both"/>
+        <w:rPr>
+          <w:rFonts w:cstheme="minorHAnsi"/>
+          <w:b/>
+          <w:bCs/>
+          <w:sz w:val="32"/>
+          <w:szCs w:val="32"/>
+        </w:rPr>
+      </w:pPr>
+      <w:r>
+        <w:rPr>
+          <w:rFonts w:cstheme="minorHAnsi"/>
+          <w:b/>
+          <w:bCs/>
+          <w:sz w:val="32"/>
+          <w:szCs w:val="32"/>
+        </w:rPr>
+        <w:t xml:space="preserve">3. </w:t>
+      </w:r>
+      <w:r>
+        <w:rPr>
+          <w:rFonts w:cstheme="minorHAnsi"/>
+          <w:b/>
+          <w:bCs/>
+          <w:sz w:val="32"/>
+          <w:szCs w:val="32"/>
+        </w:rPr>
+        <w:t>Web</w:t>
+      </w:r>
+      <w:r>
+        <w:rPr>
+          <w:rFonts w:cstheme="minorHAnsi"/>
+          <w:b/>
+          <w:bCs/>
+          <w:sz w:val="32"/>
+          <w:szCs w:val="32"/>
+        </w:rPr>
+        <w:t>site</w:t>
+      </w:r>
+      <w:r>
+        <w:rPr>
+          <w:rFonts w:cstheme="minorHAnsi"/>
+          <w:b/>
+          <w:bCs/>
+          <w:sz w:val="32"/>
+          <w:szCs w:val="32"/>
+        </w:rPr>
+        <w:t xml:space="preserve"> Host Program Setup</w:t>
+      </w:r>
+    </w:p>
+    <w:p>
+      <w:pPr>
+        <w:jc w:val="both"/>
+        <w:rPr>
+          <w:rFonts w:cstheme="minorHAnsi"/>
+          <w:b/>
+          <w:bCs/>
+          <w:sz w:val="24"/>
+          <w:szCs w:val="24"/>
+        </w:rPr>
+      </w:pPr>
+      <w:r>
+        <w:rPr>
+          <w:rFonts w:cstheme="minorHAnsi"/>
+          <w:b/>
+          <w:bCs/>
+          <w:sz w:val="24"/>
+          <w:szCs w:val="24"/>
+        </w:rPr>
+        <w:t xml:space="preserve">3.1 </w:t>
+      </w:r>
+      <w:r>
+        <w:rPr>
+          <w:rFonts w:cstheme="minorHAnsi"/>
+          <w:b/>
+          <w:bCs/>
+          <w:sz w:val="24"/>
+          <w:szCs w:val="24"/>
+        </w:rPr>
+        <w:t xml:space="preserve">Program execution environment configuration </w:t>
+      </w:r>
+    </w:p>
+    <w:p>
+      <w:pPr>
+        <w:jc w:val="both"/>
+        <w:rPr>
+          <w:rFonts w:cstheme="minorHAnsi"/>
+        </w:rPr>
+      </w:pPr>
+      <w:r>
+        <w:rPr>
+          <w:rFonts w:cstheme="minorHAnsi"/>
+        </w:rPr>
+        <w:t xml:space="preserve">3.1.1 </w:t>
+      </w:r>
+      <w:r>
+        <w:rPr>
+          <w:rFonts w:cstheme="minorHAnsi"/>
+        </w:rPr>
+        <w:t xml:space="preserve">Development </w:t>
+      </w:r>
+      <w:r>
+        <w:rPr>
+          <w:rFonts w:cstheme="minorHAnsi"/>
+        </w:rPr>
+        <w:t>e</w:t>
+      </w:r>
+      <w:r>
+        <w:rPr>
+          <w:rFonts w:cstheme="minorHAnsi"/>
+        </w:rPr>
+        <w:t xml:space="preserve">nvironment: </w:t>
+      </w:r>
+    </w:p>
+    <w:p>
+      <w:pPr>
+        <w:ind w:firstLine="720"/>
+        <w:jc w:val="both"/>
+        <w:rPr>
+          <w:rFonts w:cstheme="minorHAnsi"/>
+        </w:rPr>
+      </w:pPr>
+      <w:proofErr w:type="spellStart"/>
+      <w:r>
+        <w:rPr>
+          <w:rFonts w:cstheme="minorHAnsi"/>
+        </w:rPr>
+        <w:t>NodeJs</w:t>
+      </w:r>
+      <w:proofErr w:type="spellEnd"/>
+      <w:r>
+        <w:rPr>
+          <w:rFonts w:cstheme="minorHAnsi"/>
+        </w:rPr>
+        <w:t>(v12.18.4)/JavaScript HTML5</w:t>
       </w:r>
     </w:p>
     <w:p>
       <w:pPr>
         <w:pStyle w:val="ListParagraph"/>
         <w:numPr>
-          <w:ilvl w:val="0"/>
-          <w:numId w:val="1"/>
+          <w:ilvl w:val="2"/>
+          <w:numId w:val="7"/>
         </w:numPr>
         <w:jc w:val="both"/>
         <w:rPr>
@@ -1718,135 +2723,52 @@
         <w:rPr>
           <w:rFonts w:cstheme="minorHAnsi"/>
         </w:rPr>
-        <w:t>UDP</w:t>
-      </w:r>
-      <w:r>
-        <w:rPr>
-          <w:rFonts w:cstheme="minorHAnsi"/>
-        </w:rPr>
-        <w:t xml:space="preserve"> </w:t>
-      </w:r>
-      <w:r>
-        <w:rPr>
-          <w:rFonts w:cstheme="minorHAnsi"/>
-        </w:rPr>
-        <w:t>Channel</w:t>
-      </w:r>
-      <w:r>
-        <w:rPr>
-          <w:rFonts w:cstheme="minorHAnsi"/>
-        </w:rPr>
-        <w:t xml:space="preserve">: </w:t>
-      </w:r>
-      <w:r>
-        <w:rPr>
-          <w:rFonts w:cstheme="minorHAnsi"/>
-        </w:rPr>
-        <w:t xml:space="preserve"> </w:t>
-      </w:r>
-      <w:r>
-        <w:rPr>
-          <w:rFonts w:cstheme="minorHAnsi"/>
-        </w:rPr>
-        <w:t xml:space="preserve">Orchestrator </w:t>
-      </w:r>
-      <w:r>
-        <w:rPr>
-          <w:rFonts w:cstheme="minorHAnsi"/>
-        </w:rPr>
-        <w:t>PC (</w:t>
-      </w:r>
-      <w:r>
-        <w:rPr>
-          <w:rFonts w:cstheme="minorHAnsi"/>
-        </w:rPr>
-        <w:t>1</w:t>
-      </w:r>
-      <w:r>
-        <w:rPr>
-          <w:rFonts w:cstheme="minorHAnsi"/>
-        </w:rPr>
-        <w:t>92.168.10.</w:t>
-      </w:r>
-      <w:r>
-        <w:rPr>
-          <w:rFonts w:cstheme="minorHAnsi"/>
-        </w:rPr>
-        <w:t>90</w:t>
-      </w:r>
-      <w:r>
-        <w:rPr>
-          <w:rFonts w:cstheme="minorHAnsi"/>
-        </w:rPr>
-        <w:t>)</w:t>
-      </w:r>
-      <w:r>
-        <w:rPr>
-          <w:rFonts w:cstheme="minorHAnsi"/>
-        </w:rPr>
-        <w:t xml:space="preserve"> =&gt; </w:t>
-      </w:r>
-      <w:r>
-        <w:rPr>
-          <w:rFonts w:cstheme="minorHAnsi"/>
-        </w:rPr>
-        <w:t xml:space="preserve">Attack Raspberry </w:t>
-      </w:r>
-      <w:r>
-        <w:rPr>
-          <w:rFonts w:cstheme="minorHAnsi"/>
-        </w:rPr>
-        <w:t>PI (</w:t>
-      </w:r>
-      <w:r>
-        <w:rPr>
-          <w:rFonts w:cstheme="minorHAnsi"/>
-        </w:rPr>
-        <w:t>192.168.10.</w:t>
-      </w:r>
-      <w:r>
-        <w:rPr>
-          <w:rFonts w:cstheme="minorHAnsi"/>
-        </w:rPr>
-        <w:t>91</w:t>
-      </w:r>
-      <w:r>
-        <w:rPr>
-          <w:rFonts w:cstheme="minorHAnsi"/>
-        </w:rPr>
-        <w:t>)</w:t>
-      </w:r>
-      <w:r>
-        <w:rPr>
-          <w:rFonts w:cstheme="minorHAnsi"/>
-        </w:rPr>
-        <w:t xml:space="preserve"> </w:t>
-      </w:r>
-      <w:r>
-        <w:rPr>
-          <w:rFonts w:cstheme="minorHAnsi"/>
-        </w:rPr>
-        <w:t>Port [</w:t>
-      </w:r>
-      <w:r>
-        <w:rPr>
-          <w:rFonts w:cstheme="minorHAnsi"/>
-        </w:rPr>
-        <w:t>5005</w:t>
-      </w:r>
-      <w:r>
-        <w:rPr>
-          <w:rFonts w:cstheme="minorHAnsi"/>
-        </w:rPr>
-        <w:t>]</w:t>
+        <w:t>Additional lib/software need:</w:t>
+      </w:r>
+    </w:p>
+    <w:p>
+      <w:pPr>
+        <w:pStyle w:val="ListParagraph"/>
+        <w:jc w:val="both"/>
+        <w:rPr>
+          <w:rFonts w:cstheme="minorHAnsi"/>
+        </w:rPr>
+      </w:pPr>
+      <w:proofErr w:type="spellStart"/>
+      <w:r>
+        <w:rPr>
+          <w:rFonts w:cstheme="minorHAnsi"/>
+        </w:rPr>
+        <w:t>NodeJs</w:t>
+      </w:r>
+      <w:proofErr w:type="spellEnd"/>
+      <w:r>
+        <w:rPr>
+          <w:rFonts w:cstheme="minorHAnsi"/>
+        </w:rPr>
+        <w:t xml:space="preserve">(v12.18.4) (Download and Install </w:t>
+      </w:r>
+      <w:proofErr w:type="spellStart"/>
+      <w:r>
+        <w:rPr>
+          <w:rFonts w:cstheme="minorHAnsi"/>
+        </w:rPr>
+        <w:t>NodeJs</w:t>
+      </w:r>
+      <w:proofErr w:type="spellEnd"/>
+      <w:r>
+        <w:rPr>
+          <w:rFonts w:cstheme="minorHAnsi"/>
+        </w:rPr>
+        <w:t xml:space="preserve"> : https://www.guru99.com/download-install-node-js.html)</w:t>
       </w:r>
     </w:p>
     <w:p>
       <w:pPr>
         <w:pStyle w:val="ListParagraph"/>
         <w:numPr>
-          <w:ilvl w:val="0"/>
-          <w:numId w:val="1"/>
+          <w:ilvl w:val="2"/>
+          <w:numId w:val="7"/>
         </w:numPr>
         <w:jc w:val="both"/>
         <w:rPr>
@@ -1857,88 +2779,12 @@
         <w:rPr>
           <w:rFonts w:cstheme="minorHAnsi"/>
         </w:rPr>
-        <w:t xml:space="preserve">UDP message: Start </w:t>
-      </w:r>
-      <w:r>
-        <w:rPr>
-          <w:rFonts w:cstheme="minorHAnsi"/>
-        </w:rPr>
-        <w:t>Attack:</w:t>
-      </w:r>
-      <w:r>
-        <w:rPr>
-          <w:rFonts w:cstheme="minorHAnsi"/>
-        </w:rPr>
-        <w:t xml:space="preserve"> </w:t>
-      </w:r>
-      <w:r>
-        <w:rPr>
-          <w:rFonts w:cstheme="minorHAnsi"/>
-        </w:rPr>
-        <w:t>'</w:t>
-      </w:r>
-      <w:r>
-        <w:rPr>
-          <w:rFonts w:cstheme="minorHAnsi"/>
-          <w:b/>
-          <w:bCs/>
-          <w:shd w:val="pct15" w:color="auto" w:fill="FFFFFF"/>
-        </w:rPr>
-        <w:t>A;2</w:t>
-      </w:r>
-      <w:r>
-        <w:rPr>
-          <w:rFonts w:cstheme="minorHAnsi"/>
-        </w:rPr>
-        <w:t>'</w:t>
-      </w:r>
-      <w:r>
-        <w:rPr>
-          <w:rFonts w:cstheme="minorHAnsi"/>
-        </w:rPr>
-        <w:t xml:space="preserve"> </w:t>
-      </w:r>
-      <w:r>
-        <w:rPr>
-          <w:rFonts w:cstheme="minorHAnsi"/>
-        </w:rPr>
-        <w:t xml:space="preserve"> </w:t>
-      </w:r>
-      <w:r>
-        <w:rPr>
-          <w:rFonts w:cstheme="minorHAnsi"/>
-        </w:rPr>
-        <w:t xml:space="preserve"> Stop Attack: ‘</w:t>
-      </w:r>
-      <w:r>
-        <w:rPr>
-          <w:rFonts w:cstheme="minorHAnsi"/>
-          <w:b/>
-          <w:bCs/>
-          <w:shd w:val="pct15" w:color="auto" w:fill="FFFFFF"/>
-        </w:rPr>
-        <w:t>A;</w:t>
-      </w:r>
-      <w:proofErr w:type="gramStart"/>
-      <w:r>
-        <w:rPr>
-          <w:rFonts w:cstheme="minorHAnsi"/>
-          <w:b/>
-          <w:bCs/>
-          <w:shd w:val="pct15" w:color="auto" w:fill="FFFFFF"/>
-        </w:rPr>
-        <w:t>0</w:t>
-      </w:r>
-      <w:proofErr w:type="gramEnd"/>
-      <w:r>
-        <w:rPr>
-          <w:rFonts w:cstheme="minorHAnsi"/>
-        </w:rPr>
-        <w:t>’</w:t>
-      </w:r>
-    </w:p>
-    <w:p>
-      <w:pPr>
+        <w:t xml:space="preserve">Hardware needed: </w:t>
+      </w:r>
+    </w:p>
+    <w:p>
+      <w:pPr>
+        <w:pStyle w:val="ListParagraph"/>
         <w:jc w:val="both"/>
         <w:rPr>
           <w:rFonts w:cstheme="minorHAnsi"/>
@@ -1948,16 +2794,15 @@
         <w:rPr>
           <w:rFonts w:cstheme="minorHAnsi"/>
         </w:rPr>
-        <w:lastRenderedPageBreak/>
-        <w:t xml:space="preserve">Black Out Attack: </w:t>
+        <w:t>Orchestrator PC with Centos 7</w:t>
       </w:r>
     </w:p>
     <w:p>
       <w:pPr>
         <w:pStyle w:val="ListParagraph"/>
         <w:numPr>
-          <w:ilvl w:val="0"/>
-          <w:numId w:val="1"/>
+          <w:ilvl w:val="2"/>
+          <w:numId w:val="7"/>
         </w:numPr>
         <w:jc w:val="both"/>
         <w:rPr>
@@ -1968,82 +2813,26 @@
         <w:rPr>
           <w:rFonts w:cstheme="minorHAnsi"/>
         </w:rPr>
-        <w:t xml:space="preserve">UDP Channel:  </w:t>
-      </w:r>
-      <w:r>
-        <w:rPr>
-          <w:rFonts w:cstheme="minorHAnsi"/>
-        </w:rPr>
-        <w:t>Orchestrator PC (1</w:t>
-      </w:r>
-      <w:r>
-        <w:rPr>
-          <w:rFonts w:cstheme="minorHAnsi"/>
-        </w:rPr>
-        <w:t>92.168.10.90</w:t>
-      </w:r>
-      <w:r>
-        <w:rPr>
-          <w:rFonts w:cstheme="minorHAnsi"/>
-        </w:rPr>
-        <w:t>)</w:t>
-      </w:r>
-      <w:r>
-        <w:rPr>
-          <w:rFonts w:cstheme="minorHAnsi"/>
-        </w:rPr>
-        <w:t xml:space="preserve"> =&gt; </w:t>
-      </w:r>
-      <w:r>
-        <w:rPr>
-          <w:rFonts w:cstheme="minorHAnsi"/>
-        </w:rPr>
-        <w:t>Technical PC</w:t>
-      </w:r>
-      <w:r>
-        <w:rPr>
-          <w:rFonts w:cstheme="minorHAnsi"/>
-        </w:rPr>
-        <w:t xml:space="preserve"> (192.168.10.</w:t>
-      </w:r>
-      <w:r>
-        <w:rPr>
-          <w:rFonts w:cstheme="minorHAnsi"/>
-        </w:rPr>
-        <w:t>251</w:t>
-      </w:r>
-      <w:r>
-        <w:rPr>
-          <w:rFonts w:cstheme="minorHAnsi"/>
-        </w:rPr>
-        <w:t>) Port [</w:t>
-      </w:r>
-      <w:r>
-        <w:rPr>
-          <w:rFonts w:cstheme="minorHAnsi"/>
-        </w:rPr>
-        <w:t>500</w:t>
-      </w:r>
-      <w:r>
-        <w:rPr>
-          <w:rFonts w:cstheme="minorHAnsi"/>
-        </w:rPr>
-        <w:t>6</w:t>
-      </w:r>
-      <w:r>
-        <w:rPr>
-          <w:rFonts w:cstheme="minorHAnsi"/>
-        </w:rPr>
-        <w:t>]</w:t>
+        <w:t xml:space="preserve">Program execution </w:t>
+      </w:r>
+      <w:proofErr w:type="spellStart"/>
+      <w:r>
+        <w:rPr>
+          <w:rFonts w:cstheme="minorHAnsi"/>
+        </w:rPr>
+        <w:t>cmd</w:t>
+      </w:r>
+      <w:proofErr w:type="spellEnd"/>
+      <w:r>
+        <w:rPr>
+          <w:rFonts w:cstheme="minorHAnsi"/>
+        </w:rPr>
+        <w:t xml:space="preserve">: </w:t>
       </w:r>
     </w:p>
     <w:p>
       <w:pPr>
         <w:pStyle w:val="ListParagraph"/>
-        <w:numPr>
-          <w:ilvl w:val="0"/>
-          <w:numId w:val="1"/>
-        </w:numPr>
         <w:jc w:val="both"/>
         <w:rPr>
           <w:rFonts w:cstheme="minorHAnsi"/>
@@ -2053,13 +2842,21 @@
         <w:rPr>
           <w:rFonts w:cstheme="minorHAnsi"/>
         </w:rPr>
-        <w:t xml:space="preserve">UDP message: Start Attack: </w:t>
-      </w:r>
-      <w:r>
-        <w:rPr>
-          <w:rFonts w:cstheme="minorHAnsi"/>
-        </w:rPr>
-        <w:t>'</w:t>
+        <w:t xml:space="preserve">Cd to the "server" folder, run </w:t>
+      </w:r>
+      <w:proofErr w:type="spellStart"/>
+      <w:r>
+        <w:rPr>
+          <w:rFonts w:cstheme="minorHAnsi"/>
+        </w:rPr>
+        <w:t>cmd</w:t>
+      </w:r>
+      <w:proofErr w:type="spellEnd"/>
+      <w:r>
+        <w:rPr>
+          <w:rFonts w:cstheme="minorHAnsi"/>
+        </w:rPr>
+        <w:t xml:space="preserve"> </w:t>
       </w:r>
       <w:r>
         <w:rPr>
@@ -2068,240 +2865,7 @@
           <w:bCs/>
           <w:shd w:val="pct15" w:color="auto" w:fill="FFFFFF"/>
         </w:rPr>
-        <w:t>A;</w:t>
-      </w:r>
-      <w:r>
-        <w:rPr>
-          <w:rFonts w:cstheme="minorHAnsi"/>
-          <w:b/>
-          <w:bCs/>
-          <w:shd w:val="pct15" w:color="auto" w:fill="FFFFFF"/>
-        </w:rPr>
-        <w:t>2</w:t>
-      </w:r>
-      <w:r>
-        <w:rPr>
-          <w:rFonts w:cstheme="minorHAnsi"/>
-        </w:rPr>
-        <w:t>'</w:t>
-      </w:r>
-      <w:r>
-        <w:rPr>
-          <w:rFonts w:cstheme="minorHAnsi"/>
-        </w:rPr>
-        <w:t xml:space="preserve">   Stop Attack: ‘</w:t>
-      </w:r>
-      <w:r>
-        <w:rPr>
-          <w:rFonts w:cstheme="minorHAnsi"/>
-          <w:b/>
-          <w:bCs/>
-          <w:shd w:val="pct15" w:color="auto" w:fill="FFFFFF"/>
-        </w:rPr>
-        <w:t>A;</w:t>
-      </w:r>
-      <w:proofErr w:type="gramStart"/>
-      <w:r>
-        <w:rPr>
-          <w:rFonts w:cstheme="minorHAnsi"/>
-          <w:b/>
-          <w:bCs/>
-          <w:shd w:val="pct15" w:color="auto" w:fill="FFFFFF"/>
-        </w:rPr>
-        <w:t>0</w:t>
-      </w:r>
-      <w:proofErr w:type="gramEnd"/>
-      <w:r>
-        <w:rPr>
-          <w:rFonts w:cstheme="minorHAnsi"/>
-        </w:rPr>
-        <w:t>’</w:t>
-      </w:r>
-    </w:p>
-    <w:p>
-      <w:pPr>
-        <w:jc w:val="both"/>
-        <w:rPr>
-          <w:rFonts w:cstheme="minorHAnsi"/>
-        </w:rPr>
-      </w:pPr>
-      <w:r>
-        <w:rPr>
-          <w:rFonts w:cstheme="minorHAnsi"/>
-        </w:rPr>
-        <w:t xml:space="preserve">Stealthy </w:t>
-      </w:r>
-      <w:r>
-        <w:rPr>
-          <w:rFonts w:cstheme="minorHAnsi"/>
-        </w:rPr>
-        <w:t xml:space="preserve">Substation Attack: </w:t>
-      </w:r>
-    </w:p>
-    <w:p>
-      <w:pPr>
-        <w:pStyle w:val="ListParagraph"/>
-        <w:numPr>
-          <w:ilvl w:val="0"/>
-          <w:numId w:val="1"/>
-        </w:numPr>
-        <w:jc w:val="both"/>
-        <w:rPr>
-          <w:rFonts w:cstheme="minorHAnsi"/>
-        </w:rPr>
-      </w:pPr>
-      <w:r>
-        <w:rPr>
-          <w:rFonts w:cstheme="minorHAnsi"/>
-        </w:rPr>
-        <w:t xml:space="preserve">UDP Channel:  </w:t>
-      </w:r>
-      <w:r>
-        <w:rPr>
-          <w:rFonts w:cstheme="minorHAnsi"/>
-        </w:rPr>
-        <w:t>Orchestrator PC (1</w:t>
-      </w:r>
-      <w:r>
-        <w:rPr>
-          <w:rFonts w:cstheme="minorHAnsi"/>
-        </w:rPr>
-        <w:t>92.168.10.90</w:t>
-      </w:r>
-      <w:r>
-        <w:rPr>
-          <w:rFonts w:cstheme="minorHAnsi"/>
-        </w:rPr>
-        <w:t>)</w:t>
-      </w:r>
-      <w:r>
-        <w:rPr>
-          <w:rFonts w:cstheme="minorHAnsi"/>
-        </w:rPr>
-        <w:t xml:space="preserve"> =&gt; </w:t>
-      </w:r>
-      <w:r>
-        <w:rPr>
-          <w:rFonts w:cstheme="minorHAnsi"/>
-        </w:rPr>
-        <w:t xml:space="preserve">Generator Control Raspberry PI </w:t>
-      </w:r>
-      <w:r>
-        <w:rPr>
-          <w:rFonts w:cstheme="minorHAnsi"/>
-        </w:rPr>
-        <w:t>(192.168.10.2</w:t>
-      </w:r>
-      <w:r>
-        <w:rPr>
-          <w:rFonts w:cstheme="minorHAnsi"/>
-        </w:rPr>
-        <w:t>44</w:t>
-      </w:r>
-      <w:r>
-        <w:rPr>
-          <w:rFonts w:cstheme="minorHAnsi"/>
-        </w:rPr>
-        <w:t>) Port [</w:t>
-      </w:r>
-      <w:r>
-        <w:rPr>
-          <w:rFonts w:cstheme="minorHAnsi"/>
-        </w:rPr>
-        <w:t>500</w:t>
-      </w:r>
-      <w:r>
-        <w:rPr>
-          <w:rFonts w:cstheme="minorHAnsi"/>
-        </w:rPr>
-        <w:t>5</w:t>
-      </w:r>
-      <w:r>
-        <w:rPr>
-          <w:rFonts w:cstheme="minorHAnsi"/>
-        </w:rPr>
-        <w:t>]</w:t>
-      </w:r>
-    </w:p>
-    <w:p>
-      <w:pPr>
-        <w:pStyle w:val="ListParagraph"/>
-        <w:numPr>
-          <w:ilvl w:val="0"/>
-          <w:numId w:val="1"/>
-        </w:numPr>
-        <w:jc w:val="both"/>
-        <w:rPr>
-          <w:rFonts w:cstheme="minorHAnsi"/>
-        </w:rPr>
-      </w:pPr>
-      <w:r>
-        <w:rPr>
-          <w:rFonts w:cstheme="minorHAnsi"/>
-        </w:rPr>
-        <w:t xml:space="preserve">UDP message: Start Attack: </w:t>
-      </w:r>
-      <w:r>
-        <w:rPr>
-          <w:rFonts w:cstheme="minorHAnsi"/>
-        </w:rPr>
-        <w:t>'</w:t>
-      </w:r>
-      <w:r>
-        <w:rPr>
-          <w:rFonts w:cstheme="minorHAnsi"/>
-          <w:b/>
-          <w:bCs/>
-          <w:shd w:val="pct15" w:color="auto" w:fill="FFFFFF"/>
-        </w:rPr>
-        <w:t>A;</w:t>
-      </w:r>
-      <w:r>
-        <w:rPr>
-          <w:rFonts w:cstheme="minorHAnsi"/>
-          <w:b/>
-          <w:bCs/>
-          <w:shd w:val="pct15" w:color="auto" w:fill="FFFFFF"/>
-        </w:rPr>
-        <w:t>3</w:t>
-      </w:r>
-      <w:r>
-        <w:rPr>
-          <w:rFonts w:cstheme="minorHAnsi"/>
-        </w:rPr>
-        <w:t>'</w:t>
-      </w:r>
-      <w:r>
-        <w:rPr>
-          <w:rFonts w:cstheme="minorHAnsi"/>
-        </w:rPr>
-        <w:t xml:space="preserve">   Stop Attack: ‘</w:t>
-      </w:r>
-      <w:r>
-        <w:rPr>
-          <w:rFonts w:cstheme="minorHAnsi"/>
-          <w:b/>
-          <w:bCs/>
-          <w:shd w:val="pct15" w:color="auto" w:fill="FFFFFF"/>
-        </w:rPr>
-        <w:t>A;</w:t>
-      </w:r>
-      <w:proofErr w:type="gramStart"/>
-      <w:r>
-        <w:rPr>
-          <w:rFonts w:cstheme="minorHAnsi"/>
-          <w:b/>
-          <w:bCs/>
-          <w:shd w:val="pct15" w:color="auto" w:fill="FFFFFF"/>
-        </w:rPr>
-        <w:t>0</w:t>
-      </w:r>
-      <w:proofErr w:type="gramEnd"/>
-      <w:r>
-        <w:rPr>
-          <w:rFonts w:cstheme="minorHAnsi"/>
-        </w:rPr>
-        <w:t>’</w:t>
+        <w:t>Node app.js</w:t>
       </w:r>
     </w:p>
     <w:p>
@@ -2315,10 +2879,7 @@
           <w:szCs w:val="24"/>
         </w:rPr>
       </w:pPr>
-    </w:p>
-    <w:p>
-      <w:pPr>
-        <w:jc w:val="both"/>
+      <w:r>
         <w:rPr>
           <w:rFonts w:cstheme="minorHAnsi"/>
           <w:b/>
@@ -2326,7 +2887,8 @@
           <w:sz w:val="24"/>
           <w:szCs w:val="24"/>
         </w:rPr>
-      </w:pPr>
+        <w:t xml:space="preserve">3.2 </w:t>
+      </w:r>
       <w:r>
         <w:rPr>
           <w:rFonts w:cstheme="minorHAnsi"/>
@@ -2335,7 +2897,7 @@
           <w:sz w:val="24"/>
           <w:szCs w:val="24"/>
         </w:rPr>
-        <w:t>Web</w:t>
+        <w:t>First time setup</w:t>
       </w:r>
       <w:r>
         <w:rPr>
@@ -2345,7 +2907,7 @@
           <w:sz w:val="24"/>
           <w:szCs w:val="24"/>
         </w:rPr>
-        <w:t>site</w:t>
+        <w:t xml:space="preserve"> the website host program</w:t>
       </w:r>
       <w:r>
         <w:rPr>
@@ -2355,364 +2917,7 @@
           <w:sz w:val="24"/>
           <w:szCs w:val="24"/>
         </w:rPr>
-        <w:t xml:space="preserve"> Host </w:t>
-      </w:r>
-      <w:r>
-        <w:rPr>
-          <w:rFonts w:cstheme="minorHAnsi"/>
-          <w:b/>
-          <w:bCs/>
-          <w:sz w:val="24"/>
-          <w:szCs w:val="24"/>
-        </w:rPr>
-        <w:t>Program Setup</w:t>
-      </w:r>
-    </w:p>
-    <w:p>
-      <w:pPr>
-        <w:jc w:val="both"/>
-        <w:rPr>
-          <w:rFonts w:cstheme="minorHAnsi"/>
-        </w:rPr>
-      </w:pPr>
-      <w:r>
-        <w:rPr>
-          <w:rFonts w:cstheme="minorHAnsi"/>
-        </w:rPr>
-        <w:t xml:space="preserve">Development </w:t>
-      </w:r>
-      <w:r>
-        <w:rPr>
-          <w:rFonts w:cstheme="minorHAnsi"/>
-        </w:rPr>
-        <w:t>e</w:t>
-      </w:r>
-      <w:r>
-        <w:rPr>
-          <w:rFonts w:cstheme="minorHAnsi"/>
-        </w:rPr>
-        <w:t xml:space="preserve">nvironment: </w:t>
-      </w:r>
-      <w:proofErr w:type="spellStart"/>
-      <w:proofErr w:type="gramStart"/>
-      <w:r>
-        <w:rPr>
-          <w:rFonts w:cstheme="minorHAnsi"/>
-        </w:rPr>
-        <w:t>NodeJs</w:t>
-      </w:r>
-      <w:proofErr w:type="spellEnd"/>
-      <w:r>
-        <w:rPr>
-          <w:rFonts w:cstheme="minorHAnsi"/>
-        </w:rPr>
-        <w:t>(</w:t>
-      </w:r>
-      <w:proofErr w:type="gramEnd"/>
-      <w:r>
-        <w:rPr>
-          <w:rFonts w:cstheme="minorHAnsi"/>
-        </w:rPr>
-        <w:t>v12.18.4)/JavaScript HTML5</w:t>
-      </w:r>
-    </w:p>
-    <w:p>
-      <w:pPr>
-        <w:jc w:val="both"/>
-        <w:rPr>
-          <w:rFonts w:cstheme="minorHAnsi"/>
-        </w:rPr>
-      </w:pPr>
-      <w:r>
-        <w:rPr>
-          <w:rFonts w:cstheme="minorHAnsi"/>
-        </w:rPr>
-        <w:t xml:space="preserve">Additional </w:t>
-      </w:r>
-      <w:r>
-        <w:rPr>
-          <w:rFonts w:cstheme="minorHAnsi"/>
-        </w:rPr>
-        <w:t>l</w:t>
-      </w:r>
-      <w:r>
-        <w:rPr>
-          <w:rFonts w:cstheme="minorHAnsi"/>
-        </w:rPr>
-        <w:t>ib/</w:t>
-      </w:r>
-      <w:r>
-        <w:rPr>
-          <w:rFonts w:cstheme="minorHAnsi"/>
-        </w:rPr>
-        <w:t>s</w:t>
-      </w:r>
-      <w:r>
-        <w:rPr>
-          <w:rFonts w:cstheme="minorHAnsi"/>
-        </w:rPr>
-        <w:t xml:space="preserve">oftware </w:t>
-      </w:r>
-      <w:r>
-        <w:rPr>
-          <w:rFonts w:cstheme="minorHAnsi"/>
-        </w:rPr>
-        <w:t>n</w:t>
-      </w:r>
-      <w:r>
-        <w:rPr>
-          <w:rFonts w:cstheme="minorHAnsi"/>
-        </w:rPr>
-        <w:t>eed:</w:t>
-      </w:r>
-    </w:p>
-    <w:p>
-      <w:pPr>
-        <w:pStyle w:val="ListParagraph"/>
-        <w:numPr>
-          <w:ilvl w:val="0"/>
-          <w:numId w:val="1"/>
-        </w:numPr>
-        <w:jc w:val="both"/>
-        <w:rPr>
-          <w:rFonts w:cstheme="minorHAnsi"/>
-        </w:rPr>
-      </w:pPr>
-      <w:proofErr w:type="spellStart"/>
-      <w:proofErr w:type="gramStart"/>
-      <w:r>
-        <w:rPr>
-          <w:rFonts w:cstheme="minorHAnsi"/>
-        </w:rPr>
-        <w:t>NodeJs</w:t>
-      </w:r>
-      <w:proofErr w:type="spellEnd"/>
-      <w:r>
-        <w:rPr>
-          <w:rFonts w:cstheme="minorHAnsi"/>
-        </w:rPr>
-        <w:t>(</w:t>
-      </w:r>
-      <w:proofErr w:type="gramEnd"/>
-      <w:r>
-        <w:rPr>
-          <w:rFonts w:cstheme="minorHAnsi"/>
-        </w:rPr>
-        <w:t xml:space="preserve">v12.18.4) (Download and Install </w:t>
-      </w:r>
-      <w:proofErr w:type="spellStart"/>
-      <w:r>
-        <w:rPr>
-          <w:rFonts w:cstheme="minorHAnsi"/>
-        </w:rPr>
-        <w:t>NodeJs</w:t>
-      </w:r>
-      <w:proofErr w:type="spellEnd"/>
-      <w:r>
-        <w:rPr>
-          <w:rFonts w:cstheme="minorHAnsi"/>
-        </w:rPr>
-        <w:t xml:space="preserve"> : https://www.guru99.com/download-install-node-js.html)</w:t>
-      </w:r>
-    </w:p>
-    <w:p>
-      <w:pPr>
-        <w:jc w:val="both"/>
-        <w:rPr>
-          <w:rFonts w:cstheme="minorHAnsi"/>
-        </w:rPr>
-      </w:pPr>
-      <w:r>
-        <w:rPr>
-          <w:rFonts w:cstheme="minorHAnsi"/>
-        </w:rPr>
-        <w:t xml:space="preserve">Hardware </w:t>
-      </w:r>
-      <w:r>
-        <w:rPr>
-          <w:rFonts w:cstheme="minorHAnsi"/>
-        </w:rPr>
-        <w:t>n</w:t>
-      </w:r>
-      <w:r>
-        <w:rPr>
-          <w:rFonts w:cstheme="minorHAnsi"/>
-        </w:rPr>
-        <w:t>eeded:</w:t>
-      </w:r>
-      <w:r>
-        <w:rPr>
-          <w:rFonts w:cstheme="minorHAnsi"/>
-        </w:rPr>
-        <w:t xml:space="preserve"> </w:t>
-      </w:r>
-      <w:r>
-        <w:rPr>
-          <w:rFonts w:cstheme="minorHAnsi"/>
-        </w:rPr>
-        <w:t>O</w:t>
-      </w:r>
-      <w:r>
-        <w:rPr>
-          <w:rFonts w:cstheme="minorHAnsi"/>
-        </w:rPr>
-        <w:t>rchestrator PC</w:t>
-      </w:r>
-      <w:r>
-        <w:rPr>
-          <w:rFonts w:cstheme="minorHAnsi"/>
-        </w:rPr>
-        <w:t xml:space="preserve"> with</w:t>
-      </w:r>
-      <w:r>
-        <w:rPr>
-          <w:rFonts w:cstheme="minorHAnsi"/>
-        </w:rPr>
-        <w:t xml:space="preserve"> </w:t>
-      </w:r>
-      <w:r>
-        <w:rPr>
-          <w:rFonts w:cstheme="minorHAnsi"/>
-        </w:rPr>
-        <w:t>C</w:t>
-      </w:r>
-      <w:r>
-        <w:rPr>
-          <w:rFonts w:cstheme="minorHAnsi"/>
-        </w:rPr>
-        <w:t>entos 7</w:t>
-      </w:r>
-    </w:p>
-    <w:p>
-      <w:pPr>
-        <w:jc w:val="both"/>
-        <w:rPr>
-          <w:rFonts w:cstheme="minorHAnsi"/>
-        </w:rPr>
-      </w:pPr>
-      <w:r>
-        <w:rPr>
-          <w:rFonts w:cstheme="minorHAnsi"/>
-        </w:rPr>
-        <w:t xml:space="preserve">Program execution </w:t>
-      </w:r>
-      <w:proofErr w:type="spellStart"/>
-      <w:r>
-        <w:rPr>
-          <w:rFonts w:cstheme="minorHAnsi"/>
-        </w:rPr>
-        <w:t>cmd</w:t>
-      </w:r>
-      <w:proofErr w:type="spellEnd"/>
-      <w:r>
-        <w:rPr>
-          <w:rFonts w:cstheme="minorHAnsi"/>
-        </w:rPr>
-        <w:t>:</w:t>
-      </w:r>
-      <w:r>
-        <w:rPr>
-          <w:rFonts w:cstheme="minorHAnsi"/>
-        </w:rPr>
-        <w:t xml:space="preserve"> Cd to </w:t>
-      </w:r>
-      <w:r>
-        <w:rPr>
-          <w:rFonts w:cstheme="minorHAnsi"/>
-        </w:rPr>
-        <w:t xml:space="preserve">the "server" folder, run </w:t>
-      </w:r>
-      <w:proofErr w:type="spellStart"/>
-      <w:r>
-        <w:rPr>
-          <w:rFonts w:cstheme="minorHAnsi"/>
-        </w:rPr>
-        <w:t>cmd</w:t>
-      </w:r>
-      <w:proofErr w:type="spellEnd"/>
-      <w:r>
-        <w:rPr>
-          <w:rFonts w:cstheme="minorHAnsi"/>
-        </w:rPr>
-        <w:t xml:space="preserve"> </w:t>
-      </w:r>
-      <w:r>
-        <w:rPr>
-          <w:rFonts w:cstheme="minorHAnsi"/>
-          <w:b/>
-          <w:bCs/>
-          <w:shd w:val="pct15" w:color="auto" w:fill="FFFFFF"/>
-        </w:rPr>
-        <w:t xml:space="preserve">Node </w:t>
-      </w:r>
-      <w:proofErr w:type="gramStart"/>
-      <w:r>
-        <w:rPr>
-          <w:rFonts w:cstheme="minorHAnsi"/>
-          <w:b/>
-          <w:bCs/>
-          <w:shd w:val="pct15" w:color="auto" w:fill="FFFFFF"/>
-        </w:rPr>
-        <w:t>app.js</w:t>
-      </w:r>
-      <w:proofErr w:type="gramEnd"/>
-    </w:p>
-    <w:p>
-      <w:pPr>
-        <w:jc w:val="both"/>
-        <w:rPr>
-          <w:rFonts w:cstheme="minorHAnsi"/>
-        </w:rPr>
-      </w:pPr>
-      <w:r>
-        <w:rPr>
-          <w:rFonts w:cstheme="minorHAnsi"/>
-        </w:rPr>
-        <w:t>First time setup</w:t>
-      </w:r>
-      <w:r>
-        <w:rPr>
-          <w:rFonts w:cstheme="minorHAnsi"/>
-        </w:rPr>
-        <w:t xml:space="preserve"> the website host program</w:t>
-      </w:r>
-      <w:r>
-        <w:rPr>
-          <w:rFonts w:cstheme="minorHAnsi"/>
-        </w:rPr>
         <w:t xml:space="preserve"> on a computer: </w:t>
-      </w:r>
-    </w:p>
-    <w:p>
-      <w:pPr>
-        <w:jc w:val="both"/>
-        <w:rPr>
-          <w:rFonts w:cstheme="minorHAnsi"/>
-        </w:rPr>
-      </w:pPr>
-      <w:r>
-        <w:rPr>
-          <w:rFonts w:cstheme="minorHAnsi"/>
-        </w:rPr>
-        <w:t xml:space="preserve">Copy the server folder to the computer </w:t>
-      </w:r>
-      <w:r>
-        <w:rPr>
-          <w:rFonts w:cstheme="minorHAnsi"/>
-        </w:rPr>
-        <w:t>and s</w:t>
-      </w:r>
-      <w:r>
-        <w:rPr>
-          <w:rFonts w:cstheme="minorHAnsi"/>
-        </w:rPr>
-        <w:t xml:space="preserve">etup the </w:t>
-      </w:r>
-      <w:r>
-        <w:rPr>
-          <w:rFonts w:cstheme="minorHAnsi"/>
-        </w:rPr>
-        <w:t xml:space="preserve">auto run service during the system boot up: </w:t>
       </w:r>
     </w:p>
     <w:p>
@@ -2729,22 +2934,22 @@
         <mc:AlternateContent>
           <mc:Choice Requires="wps">
             <w:drawing>
-              <wp:anchor distT="45720" distB="45720" distL="114300" distR="114300" simplePos="0" relativeHeight="251659264" behindDoc="1" locked="0" layoutInCell="1" allowOverlap="1" wp14:anchorId="0D205F87" wp14:editId="721BE7B8">
+              <wp:anchor distT="45720" distB="45720" distL="114300" distR="114300" simplePos="0" relativeHeight="251659264" behindDoc="1" locked="0" layoutInCell="1" allowOverlap="1" wp14:anchorId="0D205F87" wp14:editId="441CA112">
                 <wp:simplePos x="0" y="0"/>
                 <wp:positionH relativeFrom="margin">
-                  <wp:align>right</wp:align>
+                  <wp:align>left</wp:align>
                 </wp:positionH>
                 <wp:positionV relativeFrom="paragraph">
-                  <wp:posOffset>438095</wp:posOffset>
+                  <wp:posOffset>617855</wp:posOffset>
                 </wp:positionV>
-                <wp:extent cx="5716905" cy="1404620"/>
-                <wp:effectExtent l="0" t="0" r="17145" b="22860"/>
+                <wp:extent cx="5669280" cy="1404620"/>
+                <wp:effectExtent l="0" t="0" r="26670" b="22225"/>
                 <wp:wrapTight wrapText="bothSides">
                   <wp:wrapPolygon edited="0">
                     <wp:start x="0" y="0"/>
-                    <wp:lineTo x="0" y="21614"/>
-                    <wp:lineTo x="21593" y="21614"/>
-                    <wp:lineTo x="21593" y="0"/>
+                    <wp:lineTo x="0" y="21629"/>
+                    <wp:lineTo x="21629" y="21629"/>
+                    <wp:lineTo x="21629" y="0"/>
                     <wp:lineTo x="0" y="0"/>
                   </wp:wrapPolygon>
                 </wp:wrapTight>
@@ -2761,7 +2966,7 @@
                       <wps:spPr bwMode="auto">
                         <a:xfrm>
                           <a:off x="0" y="0"/>
-                          <a:ext cx="5716988" cy="1404620"/>
+                          <a:ext cx="5669280" cy="1404620"/>
                         </a:xfrm>
                         <a:prstGeom prst="rect">
                           <a:avLst/>
@@ -2782,6 +2987,7 @@
                         <w:txbxContent>
                           <w:p>
                             <w:pPr>
+                              <w:spacing w:after="0"/>
                               <w:rPr>
                                 <w:sz w:val="18"/>
                                 <w:szCs w:val="18"/>
@@ -2797,6 +3003,7 @@
                           </w:p>
                           <w:p>
                             <w:pPr>
+                              <w:spacing w:after="0"/>
                               <w:rPr>
                                 <w:sz w:val="18"/>
                                 <w:szCs w:val="18"/>
@@ -2812,6 +3019,7 @@
                           </w:p>
                           <w:p>
                             <w:pPr>
+                              <w:spacing w:after="0"/>
                               <w:rPr>
                                 <w:sz w:val="18"/>
                                 <w:szCs w:val="18"/>
@@ -2836,6 +3044,7 @@
                           </w:p>
                           <w:p>
                             <w:pPr>
+                              <w:spacing w:after="0"/>
                               <w:rPr>
                                 <w:sz w:val="18"/>
                                 <w:szCs w:val="18"/>
@@ -2851,6 +3060,7 @@
                           </w:p>
                           <w:p>
                             <w:pPr>
+                              <w:spacing w:after="0"/>
                               <w:rPr>
                                 <w:sz w:val="18"/>
                                 <w:szCs w:val="18"/>
@@ -2873,7 +3083,6 @@
                               <w:t>=multi-</w:t>
                             </w:r>
                             <w:proofErr w:type="spellStart"/>
-                            <w:proofErr w:type="gramStart"/>
                             <w:r>
                               <w:rPr>
                                 <w:sz w:val="18"/>
@@ -2882,10 +3091,10 @@
                               <w:t>user.target</w:t>
                             </w:r>
                             <w:proofErr w:type="spellEnd"/>
-                            <w:proofErr w:type="gramEnd"/>
                           </w:p>
                           <w:p>
                             <w:pPr>
+                              <w:spacing w:after="0"/>
                               <w:rPr>
                                 <w:sz w:val="18"/>
                                 <w:szCs w:val="18"/>
@@ -2910,6 +3119,7 @@
                           </w:p>
                           <w:p>
                             <w:pPr>
+                              <w:spacing w:after="0"/>
                               <w:rPr>
                                 <w:sz w:val="18"/>
                                 <w:szCs w:val="18"/>
@@ -2925,6 +3135,7 @@
                           </w:p>
                           <w:p>
                             <w:pPr>
+                              <w:spacing w:after="0"/>
                               <w:rPr>
                                 <w:sz w:val="18"/>
                                 <w:szCs w:val="18"/>
@@ -2940,6 +3151,7 @@
                           </w:p>
                           <w:p>
                             <w:pPr>
+                              <w:spacing w:after="0"/>
                               <w:rPr>
                                 <w:sz w:val="18"/>
                                 <w:szCs w:val="18"/>
@@ -2955,6 +3167,7 @@
                           </w:p>
                           <w:p>
                             <w:pPr>
+                              <w:spacing w:after="0"/>
                               <w:rPr>
                                 <w:sz w:val="18"/>
                                 <w:szCs w:val="18"/>
@@ -2970,6 +3183,7 @@
                           </w:p>
                           <w:p>
                             <w:pPr>
+                              <w:spacing w:after="0"/>
                               <w:rPr>
                                 <w:sz w:val="18"/>
                                 <w:szCs w:val="18"/>
@@ -2985,6 +3199,7 @@
                           </w:p>
                           <w:p>
                             <w:pPr>
+                              <w:spacing w:after="0"/>
                               <w:rPr>
                                 <w:sz w:val="18"/>
                                 <w:szCs w:val="18"/>
@@ -3009,6 +3224,7 @@
                           </w:p>
                           <w:p>
                             <w:pPr>
+                              <w:spacing w:after="0"/>
                               <w:rPr>
                                 <w:sz w:val="18"/>
                                 <w:szCs w:val="18"/>
@@ -3019,27 +3235,12 @@
                                 <w:sz w:val="18"/>
                                 <w:szCs w:val="18"/>
                               </w:rPr>
-                              <w:t xml:space="preserve"># Give up if ping </w:t>
-                            </w:r>
-                            <w:proofErr w:type="gramStart"/>
-                            <w:r>
-                              <w:rPr>
-                                <w:sz w:val="18"/>
-                                <w:szCs w:val="18"/>
-                              </w:rPr>
-                              <w:t>don't</w:t>
-                            </w:r>
-                            <w:proofErr w:type="gramEnd"/>
-                            <w:r>
-                              <w:rPr>
-                                <w:sz w:val="18"/>
-                                <w:szCs w:val="18"/>
-                              </w:rPr>
-                              <w:t xml:space="preserve"> get an answer</w:t>
+                              <w:t># Give up if ping don't get an answer</w:t>
                             </w:r>
                           </w:p>
                           <w:p>
                             <w:pPr>
+                              <w:spacing w:after="0"/>
                               <w:rPr>
                                 <w:sz w:val="18"/>
                                 <w:szCs w:val="18"/>
@@ -3064,6 +3265,7 @@
                           </w:p>
                           <w:p>
                             <w:pPr>
+                              <w:spacing w:after="0"/>
                               <w:rPr>
                                 <w:sz w:val="18"/>
                                 <w:szCs w:val="18"/>
@@ -3100,11 +3302,12 @@
                 <v:stroke joinstyle="miter"/>
                 <v:path gradientshapeok="t" o:connecttype="rect"/>
               </v:shapetype>
-              <v:shape id="Text Box 2" o:spid="_x0000_s1026" type="#_x0000_t202" style="position:absolute;left:0;text-align:left;margin-left:398.95pt;margin-top:34.5pt;width:450.15pt;height:110.6pt;z-index:-251657216;visibility:visible;mso-wrap-style:square;mso-width-percent:0;mso-height-percent:200;mso-wrap-distance-left:9pt;mso-wrap-distance-top:3.6pt;mso-wrap-distance-right:9pt;mso-wrap-distance-bottom:3.6pt;mso-position-horizontal:right;mso-position-horizontal-relative:margin;mso-position-vertical:absolute;mso-position-vertical-relative:text;mso-width-percent:0;mso-height-percent:200;mso-width-relative:margin;mso-height-relative:margin;v-text-anchor:top" o:gfxdata="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" fillcolor="black [3213]">
+              <v:shape id="Text Box 2" o:spid="_x0000_s1026" type="#_x0000_t202" style="position:absolute;left:0;text-align:left;margin-left:0;margin-top:48.65pt;width:446.4pt;height:110.6pt;z-index:-251657216;visibility:visible;mso-wrap-style:square;mso-width-percent:0;mso-height-percent:200;mso-wrap-distance-left:9pt;mso-wrap-distance-top:3.6pt;mso-wrap-distance-right:9pt;mso-wrap-distance-bottom:3.6pt;mso-position-horizontal:left;mso-position-horizontal-relative:margin;mso-position-vertical:absolute;mso-position-vertical-relative:text;mso-width-percent:0;mso-height-percent:200;mso-width-relative:margin;mso-height-relative:margin;v-text-anchor:top" o:gfxdata="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" fillcolor="black [3213]">
                 <v:textbox style="mso-fit-shape-to-text:t">
                   <w:txbxContent>
                     <w:p>
                       <w:pPr>
+                        <w:spacing w:after="0"/>
                         <w:rPr>
                           <w:sz w:val="18"/>
                           <w:szCs w:val="18"/>
@@ -3120,6 +3323,7 @@
                     </w:p>
                     <w:p>
                       <w:pPr>
+                        <w:spacing w:after="0"/>
                         <w:rPr>
                           <w:sz w:val="18"/>
                           <w:szCs w:val="18"/>
@@ -3135,6 +3339,7 @@
                     </w:p>
                     <w:p>
                       <w:pPr>
+                        <w:spacing w:after="0"/>
                         <w:rPr>
                           <w:sz w:val="18"/>
                           <w:szCs w:val="18"/>
@@ -3159,6 +3364,7 @@
                     </w:p>
                     <w:p>
                       <w:pPr>
+                        <w:spacing w:after="0"/>
                         <w:rPr>
                           <w:sz w:val="18"/>
                           <w:szCs w:val="18"/>
@@ -3174,6 +3380,7 @@
                     </w:p>
                     <w:p>
                       <w:pPr>
+                        <w:spacing w:after="0"/>
                         <w:rPr>
                           <w:sz w:val="18"/>
                           <w:szCs w:val="18"/>
@@ -3196,7 +3403,6 @@
                         <w:t>=multi-</w:t>
                       </w:r>
                       <w:proofErr w:type="spellStart"/>
-                      <w:proofErr w:type="gramStart"/>
                       <w:r>
                         <w:rPr>
                           <w:sz w:val="18"/>
@@ -3205,10 +3411,10 @@
                         <w:t>user.target</w:t>
                       </w:r>
                       <w:proofErr w:type="spellEnd"/>
-                      <w:proofErr w:type="gramEnd"/>
                     </w:p>
                     <w:p>
                       <w:pPr>
+                        <w:spacing w:after="0"/>
                         <w:rPr>
                           <w:sz w:val="18"/>
                           <w:szCs w:val="18"/>
@@ -3233,6 +3439,7 @@
                     </w:p>
                     <w:p>
                       <w:pPr>
+                        <w:spacing w:after="0"/>
                         <w:rPr>
                           <w:sz w:val="18"/>
                           <w:szCs w:val="18"/>
@@ -3248,6 +3455,7 @@
                     </w:p>
                     <w:p>
                       <w:pPr>
+                        <w:spacing w:after="0"/>
                         <w:rPr>
                           <w:sz w:val="18"/>
                           <w:szCs w:val="18"/>
@@ -3263,6 +3471,7 @@
                     </w:p>
                     <w:p>
                       <w:pPr>
+                        <w:spacing w:after="0"/>
                         <w:rPr>
                           <w:sz w:val="18"/>
                           <w:szCs w:val="18"/>
@@ -3278,6 +3487,7 @@
                     </w:p>
                     <w:p>
                       <w:pPr>
+                        <w:spacing w:after="0"/>
                         <w:rPr>
                           <w:sz w:val="18"/>
                           <w:szCs w:val="18"/>
@@ -3293,6 +3503,7 @@
                     </w:p>
                     <w:p>
                       <w:pPr>
+                        <w:spacing w:after="0"/>
                         <w:rPr>
                           <w:sz w:val="18"/>
                           <w:szCs w:val="18"/>
@@ -3308,6 +3519,7 @@
                     </w:p>
                     <w:p>
                       <w:pPr>
+                        <w:spacing w:after="0"/>
                         <w:rPr>
                           <w:sz w:val="18"/>
                           <w:szCs w:val="18"/>
@@ -3332,6 +3544,7 @@
                     </w:p>
                     <w:p>
                       <w:pPr>
+                        <w:spacing w:after="0"/>
                         <w:rPr>
                           <w:sz w:val="18"/>
                           <w:szCs w:val="18"/>
@@ -3342,27 +3555,12 @@
                           <w:sz w:val="18"/>
                           <w:szCs w:val="18"/>
                         </w:rPr>
-                        <w:t xml:space="preserve"># Give up if ping </w:t>
-                      </w:r>
-                      <w:proofErr w:type="gramStart"/>
-                      <w:r>
-                        <w:rPr>
-                          <w:sz w:val="18"/>
-                          <w:szCs w:val="18"/>
-                        </w:rPr>
-                        <w:t>don't</w:t>
-                      </w:r>
-                      <w:proofErr w:type="gramEnd"/>
-                      <w:r>
-                        <w:rPr>
-                          <w:sz w:val="18"/>
-                          <w:szCs w:val="18"/>
-                        </w:rPr>
-                        <w:t xml:space="preserve"> get an answer</w:t>
+                        <w:t># Give up if ping don't get an answer</w:t>
                       </w:r>
                     </w:p>
                     <w:p>
                       <w:pPr>
+                        <w:spacing w:after="0"/>
                         <w:rPr>
                           <w:sz w:val="18"/>
                           <w:szCs w:val="18"/>
@@ -3387,6 +3585,7 @@
                     </w:p>
                     <w:p>
                       <w:pPr>
+                        <w:spacing w:after="0"/>
                         <w:rPr>
                           <w:sz w:val="18"/>
                           <w:szCs w:val="18"/>
@@ -3412,19 +3611,55 @@
         <w:rPr>
           <w:rFonts w:cstheme="minorHAnsi"/>
         </w:rPr>
-        <w:t>1.</w:t>
-      </w:r>
-      <w:r>
-        <w:rPr>
-          <w:rFonts w:cstheme="minorHAnsi"/>
-        </w:rPr>
-        <w:t xml:space="preserve"> </w:t>
-      </w:r>
-      <w:r>
-        <w:rPr>
-          <w:rFonts w:cstheme="minorHAnsi"/>
-        </w:rPr>
-        <w:t xml:space="preserve">Create a new service unit file at </w:t>
+        <w:t xml:space="preserve">3.2.1 </w:t>
+      </w:r>
+      <w:r>
+        <w:rPr>
+          <w:rFonts w:cstheme="minorHAnsi"/>
+        </w:rPr>
+        <w:t xml:space="preserve">Copy the server folder to the computer </w:t>
+      </w:r>
+      <w:r>
+        <w:rPr>
+          <w:rFonts w:cstheme="minorHAnsi"/>
+        </w:rPr>
+        <w:t>and s</w:t>
+      </w:r>
+      <w:r>
+        <w:rPr>
+          <w:rFonts w:cstheme="minorHAnsi"/>
+        </w:rPr>
+        <w:t xml:space="preserve">etup the </w:t>
+      </w:r>
+      <w:r>
+        <w:rPr>
+          <w:rFonts w:cstheme="minorHAnsi"/>
+        </w:rPr>
+        <w:t xml:space="preserve">auto run service during the system </w:t>
+      </w:r>
+      <w:r>
+        <w:rPr>
+          <w:rFonts w:cstheme="minorHAnsi"/>
+        </w:rPr>
+        <w:t>boots</w:t>
+      </w:r>
+      <w:r>
+        <w:rPr>
+          <w:rFonts w:cstheme="minorHAnsi"/>
+        </w:rPr>
+        <w:t xml:space="preserve"> up: </w:t>
+      </w:r>
+      <w:r>
+        <w:rPr>
+          <w:rFonts w:cstheme="minorHAnsi"/>
+        </w:rPr>
+        <w:t>c</w:t>
+      </w:r>
+      <w:r>
+        <w:rPr>
+          <w:rFonts w:cstheme="minorHAnsi"/>
+        </w:rPr>
+        <w:t xml:space="preserve">reate a new service unit file at </w:t>
       </w:r>
       <w:r>
         <w:rPr>
@@ -3459,15 +3694,7 @@
           <w:b/>
           <w:bCs/>
         </w:rPr>
-        <w:t>httpserver</w:t>
-      </w:r>
-      <w:r>
-        <w:rPr>
-          <w:rFonts w:cstheme="minorHAnsi"/>
-          <w:b/>
-          <w:bCs/>
-        </w:rPr>
-        <w:t>.service</w:t>
+        <w:t>httpserver.service</w:t>
       </w:r>
       <w:proofErr w:type="spellEnd"/>
       <w:r>
@@ -3493,48 +3720,60 @@
           <w:color w:val="000000"/>
         </w:rPr>
         <w:lastRenderedPageBreak/>
-        <w:t>2.</w:t>
+        <w:t>3.</w:t>
       </w:r>
       <w:r>
         <w:rPr>
           <w:rFonts w:eastAsia="Times New Roman" w:cstheme="minorHAnsi"/>
           <w:color w:val="000000"/>
         </w:rPr>
-        <w:t xml:space="preserve">Reload the </w:t>
-      </w:r>
-      <w:proofErr w:type="spellStart"/>
+        <w:t>2.</w:t>
+      </w:r>
       <w:r>
         <w:rPr>
           <w:rFonts w:eastAsia="Times New Roman" w:cstheme="minorHAnsi"/>
           <w:color w:val="000000"/>
         </w:rPr>
-        <w:t>systemd</w:t>
-      </w:r>
-      <w:proofErr w:type="spellEnd"/>
+        <w:t xml:space="preserve">2 </w:t>
+      </w:r>
       <w:r>
         <w:rPr>
           <w:rFonts w:eastAsia="Times New Roman" w:cstheme="minorHAnsi"/>
           <w:color w:val="000000"/>
         </w:rPr>
-        <w:t xml:space="preserve"> process to consider newly created </w:t>
+        <w:t xml:space="preserve">Reload the </w:t>
       </w:r>
       <w:proofErr w:type="spellStart"/>
-      <w:proofErr w:type="gramStart"/>
-      <w:r>
-        <w:rPr>
-          <w:rFonts w:cstheme="minorHAnsi"/>
-        </w:rPr>
-        <w:t>httpserver</w:t>
-      </w:r>
       <w:r>
         <w:rPr>
           <w:rFonts w:eastAsia="Times New Roman" w:cstheme="minorHAnsi"/>
           <w:color w:val="000000"/>
         </w:rPr>
+        <w:t>systemd</w:t>
+      </w:r>
+      <w:proofErr w:type="spellEnd"/>
+      <w:r>
+        <w:rPr>
+          <w:rFonts w:eastAsia="Times New Roman" w:cstheme="minorHAnsi"/>
+          <w:color w:val="000000"/>
+        </w:rPr>
+        <w:t xml:space="preserve"> process to consider newly created </w:t>
+      </w:r>
+      <w:proofErr w:type="spellStart"/>
+      <w:r>
+        <w:rPr>
+          <w:rFonts w:cstheme="minorHAnsi"/>
+        </w:rPr>
+        <w:t>httpserver</w:t>
+      </w:r>
+      <w:r>
+        <w:rPr>
+          <w:rFonts w:eastAsia="Times New Roman" w:cstheme="minorHAnsi"/>
+          <w:color w:val="000000"/>
+        </w:rPr>
         <w:t>.service</w:t>
       </w:r>
       <w:proofErr w:type="spellEnd"/>
-      <w:proofErr w:type="gramEnd"/>
       <w:r>
         <w:rPr>
           <w:rFonts w:eastAsia="Times New Roman" w:cstheme="minorHAnsi"/>
@@ -3662,7 +3901,21 @@
           <w:rFonts w:eastAsia="Times New Roman" w:cstheme="minorHAnsi"/>
           <w:color w:val="000000"/>
         </w:rPr>
-        <w:t>. Enable this service to start after reboot automatically</w:t>
+        <w:t>.</w:t>
+      </w:r>
+      <w:r>
+        <w:rPr>
+          <w:rFonts w:eastAsia="Times New Roman" w:cstheme="minorHAnsi"/>
+          <w:color w:val="000000"/>
+        </w:rPr>
+        <w:t xml:space="preserve">2.3 </w:t>
+      </w:r>
+      <w:r>
+        <w:rPr>
+          <w:rFonts w:eastAsia="Times New Roman" w:cstheme="minorHAnsi"/>
+          <w:color w:val="000000"/>
+        </w:rPr>
+        <w:t>Enable this service to start after reboot automatically</w:t>
       </w:r>
       <w:r>
         <w:rPr>
@@ -3727,7 +3980,6 @@
         <w:t xml:space="preserve"> enable </w:t>
       </w:r>
       <w:proofErr w:type="spellStart"/>
-      <w:proofErr w:type="gramStart"/>
       <w:r>
         <w:rPr>
           <w:rFonts w:cstheme="minorHAnsi"/>
@@ -3746,7 +3998,6 @@
         <w:t>.service</w:t>
       </w:r>
       <w:proofErr w:type="spellEnd"/>
-      <w:proofErr w:type="gramEnd"/>
     </w:p>
     <w:p>
       <w:pPr>
@@ -3772,14 +4023,28 @@
           <w:rFonts w:eastAsia="Times New Roman" w:cstheme="minorHAnsi"/>
           <w:color w:val="000000"/>
         </w:rPr>
-        <w:t>4</w:t>
+        <w:t>3.2.</w:t>
       </w:r>
       <w:r>
         <w:rPr>
           <w:rFonts w:eastAsia="Times New Roman" w:cstheme="minorHAnsi"/>
           <w:color w:val="000000"/>
         </w:rPr>
-        <w:t>. Start the service</w:t>
+        <w:t>4</w:t>
+      </w:r>
+      <w:r>
+        <w:rPr>
+          <w:rFonts w:eastAsia="Times New Roman" w:cstheme="minorHAnsi"/>
+          <w:color w:val="000000"/>
+        </w:rPr>
+        <w:t xml:space="preserve"> </w:t>
+      </w:r>
+      <w:r>
+        <w:rPr>
+          <w:rFonts w:eastAsia="Times New Roman" w:cstheme="minorHAnsi"/>
+          <w:color w:val="000000"/>
+        </w:rPr>
+        <w:t>Start the service</w:t>
       </w:r>
       <w:r>
         <w:rPr>
@@ -3844,7 +4109,6 @@
         <w:t xml:space="preserve"> start </w:t>
       </w:r>
       <w:proofErr w:type="spellStart"/>
-      <w:proofErr w:type="gramStart"/>
       <w:r>
         <w:rPr>
           <w:rFonts w:cstheme="minorHAnsi"/>
@@ -3863,7 +4127,6 @@
         <w:t>.service</w:t>
       </w:r>
       <w:proofErr w:type="spellEnd"/>
-      <w:proofErr w:type="gramEnd"/>
     </w:p>
     <w:p>
       <w:pPr>
@@ -3889,14 +4152,28 @@
           <w:rFonts w:eastAsia="Times New Roman" w:cstheme="minorHAnsi"/>
           <w:color w:val="000000"/>
         </w:rPr>
-        <w:t>5</w:t>
+        <w:t>3.2.</w:t>
       </w:r>
       <w:r>
         <w:rPr>
           <w:rFonts w:eastAsia="Times New Roman" w:cstheme="minorHAnsi"/>
           <w:color w:val="000000"/>
         </w:rPr>
-        <w:t>. Reboot the host to verify whether the scripts are starting as expected during system boot.</w:t>
+        <w:t>5</w:t>
+      </w:r>
+      <w:r>
+        <w:rPr>
+          <w:rFonts w:eastAsia="Times New Roman" w:cstheme="minorHAnsi"/>
+          <w:color w:val="000000"/>
+        </w:rPr>
+        <w:t xml:space="preserve"> </w:t>
+      </w:r>
+      <w:r>
+        <w:rPr>
+          <w:rFonts w:eastAsia="Times New Roman" w:cstheme="minorHAnsi"/>
+          <w:color w:val="000000"/>
+        </w:rPr>
+        <w:t>Reboot the host to verify whether the scripts are starting as expected during system boot.</w:t>
       </w:r>
     </w:p>
     <w:p>
@@ -3967,6 +4244,122 @@
         <w:jc w:val="both"/>
         <w:rPr>
           <w:rFonts w:cstheme="minorHAnsi"/>
+        </w:rPr>
+      </w:pPr>
+      <w:r>
+        <w:rPr>
+          <w:rFonts w:cstheme="minorHAnsi"/>
+        </w:rPr>
+        <w:t xml:space="preserve">After finish the above </w:t>
+      </w:r>
+      <w:r>
+        <w:rPr>
+          <w:rFonts w:cstheme="minorHAnsi"/>
+        </w:rPr>
+        <w:t xml:space="preserve">step, server will run automatically when the computer </w:t>
+      </w:r>
+      <w:r>
+        <w:rPr>
+          <w:rFonts w:cstheme="minorHAnsi"/>
+        </w:rPr>
+        <w:t xml:space="preserve">was powered on. </w:t>
+      </w:r>
+    </w:p>
+    <w:p>
+      <w:pPr>
+        <w:jc w:val="both"/>
+        <w:rPr>
+          <w:rFonts w:cstheme="minorHAnsi"/>
+        </w:rPr>
+      </w:pPr>
+    </w:p>
+    <w:p>
+      <w:pPr>
+        <w:jc w:val="both"/>
+        <w:rPr>
+          <w:rFonts w:cstheme="minorHAnsi"/>
+          <w:b/>
+          <w:bCs/>
+          <w:sz w:val="32"/>
+          <w:szCs w:val="32"/>
+        </w:rPr>
+      </w:pPr>
+      <w:r>
+        <w:rPr>
+          <w:rFonts w:cstheme="minorHAnsi"/>
+          <w:b/>
+          <w:bCs/>
+          <w:sz w:val="32"/>
+          <w:szCs w:val="32"/>
+        </w:rPr>
+        <w:t xml:space="preserve">4. </w:t>
+      </w:r>
+      <w:r>
+        <w:rPr>
+          <w:rFonts w:cstheme="minorHAnsi"/>
+          <w:b/>
+          <w:bCs/>
+          <w:sz w:val="32"/>
+          <w:szCs w:val="32"/>
+        </w:rPr>
+        <w:t>P</w:t>
+      </w:r>
+      <w:r>
+        <w:rPr>
+          <w:rFonts w:cstheme="minorHAnsi"/>
+          <w:b/>
+          <w:bCs/>
+          <w:sz w:val="32"/>
+          <w:szCs w:val="32"/>
+        </w:rPr>
+        <w:t xml:space="preserve">rogram </w:t>
+      </w:r>
+      <w:r>
+        <w:rPr>
+          <w:rFonts w:cstheme="minorHAnsi"/>
+          <w:b/>
+          <w:bCs/>
+          <w:sz w:val="32"/>
+          <w:szCs w:val="32"/>
+        </w:rPr>
+        <w:t xml:space="preserve">File </w:t>
+      </w:r>
+      <w:r>
+        <w:rPr>
+          <w:rFonts w:cstheme="minorHAnsi"/>
+          <w:b/>
+          <w:bCs/>
+          <w:sz w:val="32"/>
+          <w:szCs w:val="32"/>
+        </w:rPr>
+        <w:t>S</w:t>
+      </w:r>
+      <w:r>
+        <w:rPr>
+          <w:rFonts w:cstheme="minorHAnsi"/>
+          <w:b/>
+          <w:bCs/>
+          <w:sz w:val="32"/>
+          <w:szCs w:val="32"/>
+        </w:rPr>
+        <w:t>tructure</w:t>
+      </w:r>
+      <w:r>
+        <w:rPr>
+          <w:rFonts w:cstheme="minorHAnsi"/>
+          <w:b/>
+          <w:bCs/>
+          <w:sz w:val="32"/>
+          <w:szCs w:val="32"/>
+        </w:rPr>
+        <w:t xml:space="preserve"> </w:t>
+      </w:r>
+    </w:p>
+    <w:p>
+      <w:pPr>
+        <w:jc w:val="both"/>
+        <w:rPr>
+          <w:rFonts w:cstheme="minorHAnsi"/>
           <w:b/>
           <w:bCs/>
           <w:sz w:val="24"/>
@@ -3981,7 +4374,7 @@
           <w:sz w:val="24"/>
           <w:szCs w:val="24"/>
         </w:rPr>
-        <w:t>P</w:t>
+        <w:t xml:space="preserve">4.1 </w:t>
       </w:r>
       <w:r>
         <w:rPr>
@@ -3991,7 +4384,7 @@
           <w:sz w:val="24"/>
           <w:szCs w:val="24"/>
         </w:rPr>
-        <w:t xml:space="preserve">rogram </w:t>
+        <w:t xml:space="preserve">Program </w:t>
       </w:r>
       <w:r>
         <w:rPr>
@@ -4001,7 +4394,7 @@
           <w:sz w:val="24"/>
           <w:szCs w:val="24"/>
         </w:rPr>
-        <w:t xml:space="preserve">File </w:t>
+        <w:t>F</w:t>
       </w:r>
       <w:r>
         <w:rPr>
@@ -4011,7 +4404,7 @@
           <w:sz w:val="24"/>
           <w:szCs w:val="24"/>
         </w:rPr>
-        <w:t>S</w:t>
+        <w:t xml:space="preserve">ile </w:t>
       </w:r>
       <w:r>
         <w:rPr>
@@ -4021,7 +4414,7 @@
           <w:sz w:val="24"/>
           <w:szCs w:val="24"/>
         </w:rPr>
-        <w:t>tructure</w:t>
+        <w:t>L</w:t>
       </w:r>
       <w:r>
         <w:rPr>
@@ -4031,7 +4424,7 @@
           <w:sz w:val="24"/>
           <w:szCs w:val="24"/>
         </w:rPr>
-        <w:t xml:space="preserve"> </w:t>
+        <w:t xml:space="preserve">ist </w:t>
       </w:r>
     </w:p>
     <w:p>
@@ -4053,41 +4446,6 @@
         </w:rPr>
         <w:t xml:space="preserve"> the source code are under the server folder: </w:t>
       </w:r>
-    </w:p>
-    <w:p>
-      <w:pPr>
-        <w:jc w:val="both"/>
-        <w:rPr>
-          <w:rFonts w:cstheme="minorHAnsi"/>
-        </w:rPr>
-      </w:pPr>
-      <w:r>
-        <w:rPr>
-          <w:rFonts w:cstheme="minorHAnsi"/>
-        </w:rPr>
-        <w:t xml:space="preserve">You can clone the source code </w:t>
-      </w:r>
-      <w:r>
-        <w:rPr>
-          <w:rFonts w:cstheme="minorHAnsi"/>
-        </w:rPr>
-        <w:t>from:</w:t>
-      </w:r>
-      <w:r>
-        <w:rPr>
-          <w:rFonts w:cstheme="minorHAnsi"/>
-        </w:rPr>
-        <w:t xml:space="preserve"> </w:t>
-      </w:r>
-      <w:hyperlink r:id="rId14" w:history="1">
-        <w:r>
-          <w:rPr>
-            <w:rStyle w:val="Hyperlink"/>
-            <w:rFonts w:cstheme="minorHAnsi"/>
-          </w:rPr>
-          <w:t>https://github.com/LiuYuancheng/OT_Platform_Attack_Web</w:t>
-        </w:r>
-      </w:hyperlink>
     </w:p>
     <w:tbl>
       <w:tblPr>
@@ -4334,7 +4692,6 @@
                 <w:szCs w:val="18"/>
               </w:rPr>
             </w:pPr>
-            <w:proofErr w:type="gramStart"/>
             <w:r>
               <w:rPr>
                 <w:rFonts w:eastAsia="Times New Roman" w:cstheme="minorHAnsi"/>
@@ -4342,17 +4699,7 @@
                 <w:sz w:val="18"/>
                 <w:szCs w:val="18"/>
               </w:rPr>
-              <w:t>Node.js(</w:t>
-            </w:r>
-            <w:proofErr w:type="gramEnd"/>
-            <w:r>
-              <w:rPr>
-                <w:rFonts w:eastAsia="Times New Roman" w:cstheme="minorHAnsi"/>
-                <w:color w:val="333333"/>
-                <w:sz w:val="18"/>
-                <w:szCs w:val="18"/>
-              </w:rPr>
-              <w:t>JavaScript)</w:t>
+              <w:t>Node.js(JavaScript)</w:t>
             </w:r>
           </w:p>
         </w:tc>
@@ -4643,7 +4990,6 @@
                 <w:szCs w:val="18"/>
               </w:rPr>
             </w:pPr>
-            <w:proofErr w:type="gramStart"/>
             <w:r>
               <w:rPr>
                 <w:rFonts w:eastAsia="Times New Roman" w:cstheme="minorHAnsi"/>
@@ -4651,17 +4997,7 @@
                 <w:sz w:val="18"/>
                 <w:szCs w:val="18"/>
               </w:rPr>
-              <w:t>Node.js(</w:t>
-            </w:r>
-            <w:proofErr w:type="gramEnd"/>
-            <w:r>
-              <w:rPr>
-                <w:rFonts w:eastAsia="Times New Roman" w:cstheme="minorHAnsi"/>
-                <w:color w:val="333333"/>
-                <w:sz w:val="18"/>
-                <w:szCs w:val="18"/>
-              </w:rPr>
-              <w:t>JavaScript)</w:t>
+              <w:t>Node.js(JavaScript)</w:t>
             </w:r>
           </w:p>
         </w:tc>
@@ -4737,7 +5073,6 @@
               </w:rPr>
             </w:pPr>
             <w:proofErr w:type="spellStart"/>
-            <w:proofErr w:type="gramStart"/>
             <w:r>
               <w:rPr>
                 <w:rFonts w:eastAsia="Times New Roman" w:cstheme="minorHAnsi"/>
@@ -4748,7 +5083,6 @@
               <w:t>httpserver.service</w:t>
             </w:r>
             <w:proofErr w:type="spellEnd"/>
-            <w:proofErr w:type="gramEnd"/>
           </w:p>
         </w:tc>
         <w:tc>
@@ -5127,8 +5461,6 @@
         <w:jc w:val="both"/>
         <w:rPr>
           <w:rFonts w:cstheme="minorHAnsi"/>
-          <w:b/>
-          <w:bCs/>
         </w:rPr>
       </w:pPr>
     </w:p>
@@ -5141,6 +5473,21 @@
           <w:bCs/>
         </w:rPr>
       </w:pPr>
+      <w:r>
+        <w:rPr>
+          <w:rFonts w:cstheme="minorHAnsi"/>
+        </w:rPr>
+        <w:t xml:space="preserve">You can clone the source code from: </w:t>
+      </w:r>
+      <w:hyperlink r:id="rId14" w:history="1">
+        <w:r>
+          <w:rPr>
+            <w:rStyle w:val="Hyperlink"/>
+            <w:rFonts w:cstheme="minorHAnsi"/>
+          </w:rPr>
+          <w:t>https://github.com/LiuYuancheng/OT_Platform_Attack_Web</w:t>
+        </w:r>
+      </w:hyperlink>
     </w:p>
     <w:p>
       <w:pPr>
@@ -5149,28 +5496,34 @@
           <w:rFonts w:cstheme="minorHAnsi"/>
           <w:b/>
           <w:bCs/>
-        </w:rPr>
-      </w:pPr>
+          <w:sz w:val="32"/>
+          <w:szCs w:val="32"/>
+        </w:rPr>
+      </w:pPr>
+      <w:r>
+        <w:rPr>
+          <w:rFonts w:cstheme="minorHAnsi"/>
+          <w:b/>
+          <w:bCs/>
+          <w:sz w:val="32"/>
+          <w:szCs w:val="32"/>
+        </w:rPr>
+        <w:t xml:space="preserve">5. Reference </w:t>
+      </w:r>
     </w:p>
     <w:p>
       <w:pPr>
         <w:jc w:val="both"/>
         <w:rPr>
           <w:rFonts w:cstheme="minorHAnsi"/>
-          <w:b/>
-          <w:bCs/>
-        </w:rPr>
-      </w:pPr>
-    </w:p>
-    <w:p>
-      <w:pPr>
-        <w:jc w:val="both"/>
-        <w:rPr>
-          <w:rFonts w:cstheme="minorHAnsi"/>
-          <w:b/>
-          <w:bCs/>
-        </w:rPr>
-      </w:pPr>
+        </w:rPr>
+      </w:pPr>
+      <w:r>
+        <w:rPr>
+          <w:rFonts w:cstheme="minorHAnsi"/>
+        </w:rPr>
+        <w:t xml:space="preserve">N.A </w:t>
+      </w:r>
     </w:p>
     <w:p>
       <w:pPr>
@@ -5208,7 +5561,25 @@
         <w:rPr>
           <w:rFonts w:cstheme="minorHAnsi"/>
         </w:rPr>
-        <w:t>22/02/2021</w:t>
+        <w:t>10</w:t>
+      </w:r>
+      <w:r>
+        <w:rPr>
+          <w:rFonts w:cstheme="minorHAnsi"/>
+        </w:rPr>
+        <w:t>/0</w:t>
+      </w:r>
+      <w:r>
+        <w:rPr>
+          <w:rFonts w:cstheme="minorHAnsi"/>
+        </w:rPr>
+        <w:t>4</w:t>
+      </w:r>
+      <w:r>
+        <w:rPr>
+          <w:rFonts w:cstheme="minorHAnsi"/>
+        </w:rPr>
+        <w:t>/2021</w:t>
       </w:r>
       <w:r>
         <w:rPr>
@@ -5230,6 +5601,232 @@
 <file path=word/numbering.xml><?xml version="1.0" encoding="utf-8"?>
 <w:numbering xmlns:wpc="http://schemas.microsoft.com/office/word/2010/wordprocessingCanvas" xmlns:cx="http://schemas.microsoft.com/office/drawing/2014/chartex" xmlns:cx1="http://schemas.microsoft.com/office/drawing/2015/9/8/chartex" xmlns:cx2="http://schemas.microsoft.com/office/drawing/2015/10/21/chartex" xmlns:cx3="http://schemas.microsoft.com/office/drawing/2016/5/9/chartex" xmlns:cx4="http://schemas.microsoft.com/office/drawing/2016/5/10/chartex" xmlns:cx5="http://schemas.microsoft.com/office/drawing/2016/5/11/chartex" xmlns:cx6="http://schemas.microsoft.com/office/drawing/2016/5/12/chartex" xmlns:cx7="http://schemas.microsoft.com/office/drawing/2016/5/13/chartex" xmlns:cx8="http://schemas.microsoft.com/office/drawing/2016/5/14/chartex" xmlns:mc="http://schemas.openxmlformats.org/markup-compatibility/2006" xmlns:aink="http://schemas.microsoft.com/office/drawing/2016/ink" xmlns:am3d="http://schemas.microsoft.com/office/drawing/2017/model3d" xmlns:o="urn:schemas-microsoft-com:office:office" xmlns:r="http://schemas.openxmlformats.org/officeDocument/2006/relationships" xmlns:m="http://schemas.openxmlformats.org/officeDocument/2006/math" xmlns:v="urn:schemas-microsoft-com:vml" xmlns:wp14="http://schemas.microsoft.com/office/word/2010/wordprocessingDrawing" xmlns:wp="http://schemas.openxmlformats.org/drawingml/2006/wordprocessingDrawing" xmlns:w10="urn:schemas-microsoft-com:office:word" xmlns:w="http://schemas.openxmlformats.org/wordprocessingml/2006/main" xmlns:w14="http://schemas.microsoft.com/office/word/2010/wordml" xmlns:w15="http://schemas.microsoft.com/office/word/2012/wordml" xmlns:w16cex="http://schemas.microsoft.com/office/word/2018/wordml/cex" xmlns:w16cid="http://schemas.microsoft.com/office/word/2016/wordml/cid" xmlns:w16="http://schemas.microsoft.com/office/word/2018/wordml" xmlns:w16se="http://schemas.microsoft.com/office/word/2015/wordml/symex" xmlns:wpg="http://schemas.microsoft.com/office/word/2010/wordprocessingGroup" xmlns:wpi="http://schemas.microsoft.com/office/word/2010/wordprocessingInk" xmlns:wne="http://schemas.microsoft.com/office/word/2006/wordml" xmlns:wps="http://schemas.microsoft.com/office/word/2010/wordprocessingShape" mc:Ignorable="w14 w15 w16se w16cid w16 w16cex wp14">
   <w:abstractNum w:abstractNumId="0" w15:restartNumberingAfterBreak="0">
+    <w:nsid w:val="02D562AB"/>
+    <w:multiLevelType w:val="multilevel"/>
+    <w:tmpl w:val="E6F6F01E"/>
+    <w:lvl w:ilvl="0">
+      <w:start w:val="3"/>
+      <w:numFmt w:val="decimal"/>
+      <w:lvlText w:val="%1"/>
+      <w:lvlJc w:val="left"/>
+      <w:pPr>
+        <w:ind w:left="435" w:hanging="435"/>
+      </w:pPr>
+      <w:rPr>
+        <w:rFonts w:hint="default"/>
+      </w:rPr>
+    </w:lvl>
+    <w:lvl w:ilvl="1">
+      <w:start w:val="1"/>
+      <w:numFmt w:val="decimal"/>
+      <w:lvlText w:val="%1.%2"/>
+      <w:lvlJc w:val="left"/>
+      <w:pPr>
+        <w:ind w:left="435" w:hanging="435"/>
+      </w:pPr>
+      <w:rPr>
+        <w:rFonts w:hint="default"/>
+      </w:rPr>
+    </w:lvl>
+    <w:lvl w:ilvl="2">
+      <w:start w:val="2"/>
+      <w:numFmt w:val="decimal"/>
+      <w:lvlText w:val="%1.%2.%3"/>
+      <w:lvlJc w:val="left"/>
+      <w:pPr>
+        <w:ind w:left="720" w:hanging="720"/>
+      </w:pPr>
+      <w:rPr>
+        <w:rFonts w:hint="default"/>
+      </w:rPr>
+    </w:lvl>
+    <w:lvl w:ilvl="3">
+      <w:start w:val="1"/>
+      <w:numFmt w:val="decimal"/>
+      <w:lvlText w:val="%1.%2.%3.%4"/>
+      <w:lvlJc w:val="left"/>
+      <w:pPr>
+        <w:ind w:left="720" w:hanging="720"/>
+      </w:pPr>
+      <w:rPr>
+        <w:rFonts w:hint="default"/>
+      </w:rPr>
+    </w:lvl>
+    <w:lvl w:ilvl="4">
+      <w:start w:val="1"/>
+      <w:numFmt w:val="decimal"/>
+      <w:lvlText w:val="%1.%2.%3.%4.%5"/>
+      <w:lvlJc w:val="left"/>
+      <w:pPr>
+        <w:ind w:left="1080" w:hanging="1080"/>
+      </w:pPr>
+      <w:rPr>
+        <w:rFonts w:hint="default"/>
+      </w:rPr>
+    </w:lvl>
+    <w:lvl w:ilvl="5">
+      <w:start w:val="1"/>
+      <w:numFmt w:val="decimal"/>
+      <w:lvlText w:val="%1.%2.%3.%4.%5.%6"/>
+      <w:lvlJc w:val="left"/>
+      <w:pPr>
+        <w:ind w:left="1080" w:hanging="1080"/>
+      </w:pPr>
+      <w:rPr>
+        <w:rFonts w:hint="default"/>
+      </w:rPr>
+    </w:lvl>
+    <w:lvl w:ilvl="6">
+      <w:start w:val="1"/>
+      <w:numFmt w:val="decimal"/>
+      <w:lvlText w:val="%1.%2.%3.%4.%5.%6.%7"/>
+      <w:lvlJc w:val="left"/>
+      <w:pPr>
+        <w:ind w:left="1440" w:hanging="1440"/>
+      </w:pPr>
+      <w:rPr>
+        <w:rFonts w:hint="default"/>
+      </w:rPr>
+    </w:lvl>
+    <w:lvl w:ilvl="7">
+      <w:start w:val="1"/>
+      <w:numFmt w:val="decimal"/>
+      <w:lvlText w:val="%1.%2.%3.%4.%5.%6.%7.%8"/>
+      <w:lvlJc w:val="left"/>
+      <w:pPr>
+        <w:ind w:left="1440" w:hanging="1440"/>
+      </w:pPr>
+      <w:rPr>
+        <w:rFonts w:hint="default"/>
+      </w:rPr>
+    </w:lvl>
+    <w:lvl w:ilvl="8">
+      <w:start w:val="1"/>
+      <w:numFmt w:val="decimal"/>
+      <w:lvlText w:val="%1.%2.%3.%4.%5.%6.%7.%8.%9"/>
+      <w:lvlJc w:val="left"/>
+      <w:pPr>
+        <w:ind w:left="1440" w:hanging="1440"/>
+      </w:pPr>
+      <w:rPr>
+        <w:rFonts w:hint="default"/>
+      </w:rPr>
+    </w:lvl>
+  </w:abstractNum>
+  <w:abstractNum w:abstractNumId="1" w15:restartNumberingAfterBreak="0">
+    <w:nsid w:val="05257FA8"/>
+    <w:multiLevelType w:val="multilevel"/>
+    <w:tmpl w:val="43BA958A"/>
+    <w:lvl w:ilvl="0">
+      <w:start w:val="2"/>
+      <w:numFmt w:val="decimal"/>
+      <w:lvlText w:val="%1"/>
+      <w:lvlJc w:val="left"/>
+      <w:pPr>
+        <w:ind w:left="435" w:hanging="435"/>
+      </w:pPr>
+      <w:rPr>
+        <w:rFonts w:hint="default"/>
+      </w:rPr>
+    </w:lvl>
+    <w:lvl w:ilvl="1">
+      <w:start w:val="2"/>
+      <w:numFmt w:val="decimal"/>
+      <w:lvlText w:val="%1.%2"/>
+      <w:lvlJc w:val="left"/>
+      <w:pPr>
+        <w:ind w:left="435" w:hanging="435"/>
+      </w:pPr>
+      <w:rPr>
+        <w:rFonts w:hint="default"/>
+      </w:rPr>
+    </w:lvl>
+    <w:lvl w:ilvl="2">
+      <w:start w:val="3"/>
+      <w:numFmt w:val="decimal"/>
+      <w:lvlText w:val="%1.%2.%3"/>
+      <w:lvlJc w:val="left"/>
+      <w:pPr>
+        <w:ind w:left="720" w:hanging="720"/>
+      </w:pPr>
+      <w:rPr>
+        <w:rFonts w:hint="default"/>
+      </w:rPr>
+    </w:lvl>
+    <w:lvl w:ilvl="3">
+      <w:start w:val="1"/>
+      <w:numFmt w:val="decimal"/>
+      <w:lvlText w:val="%1.%2.%3.%4"/>
+      <w:lvlJc w:val="left"/>
+      <w:pPr>
+        <w:ind w:left="720" w:hanging="720"/>
+      </w:pPr>
+      <w:rPr>
+        <w:rFonts w:hint="default"/>
+      </w:rPr>
+    </w:lvl>
+    <w:lvl w:ilvl="4">
+      <w:start w:val="1"/>
+      <w:numFmt w:val="decimal"/>
+      <w:lvlText w:val="%1.%2.%3.%4.%5"/>
+      <w:lvlJc w:val="left"/>
+      <w:pPr>
+        <w:ind w:left="1080" w:hanging="1080"/>
+      </w:pPr>
+      <w:rPr>
+        <w:rFonts w:hint="default"/>
+      </w:rPr>
+    </w:lvl>
+    <w:lvl w:ilvl="5">
+      <w:start w:val="1"/>
+      <w:numFmt w:val="decimal"/>
+      <w:lvlText w:val="%1.%2.%3.%4.%5.%6"/>
+      <w:lvlJc w:val="left"/>
+      <w:pPr>
+        <w:ind w:left="1080" w:hanging="1080"/>
+      </w:pPr>
+      <w:rPr>
+        <w:rFonts w:hint="default"/>
+      </w:rPr>
+    </w:lvl>
+    <w:lvl w:ilvl="6">
+      <w:start w:val="1"/>
+      <w:numFmt w:val="decimal"/>
+      <w:lvlText w:val="%1.%2.%3.%4.%5.%6.%7"/>
+      <w:lvlJc w:val="left"/>
+      <w:pPr>
+        <w:ind w:left="1440" w:hanging="1440"/>
+      </w:pPr>
+      <w:rPr>
+        <w:rFonts w:hint="default"/>
+      </w:rPr>
+    </w:lvl>
+    <w:lvl w:ilvl="7">
+      <w:start w:val="1"/>
+      <w:numFmt w:val="decimal"/>
+      <w:lvlText w:val="%1.%2.%3.%4.%5.%6.%7.%8"/>
+      <w:lvlJc w:val="left"/>
+      <w:pPr>
+        <w:ind w:left="1440" w:hanging="1440"/>
+      </w:pPr>
+      <w:rPr>
+        <w:rFonts w:hint="default"/>
+      </w:rPr>
+    </w:lvl>
+    <w:lvl w:ilvl="8">
+      <w:start w:val="1"/>
+      <w:numFmt w:val="decimal"/>
+      <w:lvlText w:val="%1.%2.%3.%4.%5.%6.%7.%8.%9"/>
+      <w:lvlJc w:val="left"/>
+      <w:pPr>
+        <w:ind w:left="1440" w:hanging="1440"/>
+      </w:pPr>
+      <w:rPr>
+        <w:rFonts w:hint="default"/>
+      </w:rPr>
+    </w:lvl>
+  </w:abstractNum>
+  <w:abstractNum w:abstractNumId="2" w15:restartNumberingAfterBreak="0">
     <w:nsid w:val="17304E7D"/>
     <w:multiLevelType w:val="hybridMultilevel"/>
     <w:tmpl w:val="A3F45B24"/>
@@ -5341,7 +5938,7 @@
       </w:rPr>
     </w:lvl>
   </w:abstractNum>
-  <w:abstractNum w:abstractNumId="1" w15:restartNumberingAfterBreak="0">
+  <w:abstractNum w:abstractNumId="3" w15:restartNumberingAfterBreak="0">
     <w:nsid w:val="1D7D0596"/>
     <w:multiLevelType w:val="hybridMultilevel"/>
     <w:tmpl w:val="84680DAA"/>
@@ -5430,7 +6027,7 @@
       </w:pPr>
     </w:lvl>
   </w:abstractNum>
-  <w:abstractNum w:abstractNumId="2" w15:restartNumberingAfterBreak="0">
+  <w:abstractNum w:abstractNumId="4" w15:restartNumberingAfterBreak="0">
     <w:nsid w:val="3FA84A76"/>
     <w:multiLevelType w:val="hybridMultilevel"/>
     <w:tmpl w:val="15D6FF50"/>
@@ -5542,7 +6139,7 @@
       </w:rPr>
     </w:lvl>
   </w:abstractNum>
-  <w:abstractNum w:abstractNumId="3" w15:restartNumberingAfterBreak="0">
+  <w:abstractNum w:abstractNumId="5" w15:restartNumberingAfterBreak="0">
     <w:nsid w:val="40861699"/>
     <w:multiLevelType w:val="hybridMultilevel"/>
     <w:tmpl w:val="20A25062"/>
@@ -5654,7 +6251,7 @@
       </w:rPr>
     </w:lvl>
   </w:abstractNum>
-  <w:abstractNum w:abstractNumId="4" w15:restartNumberingAfterBreak="0">
+  <w:abstractNum w:abstractNumId="6" w15:restartNumberingAfterBreak="0">
     <w:nsid w:val="4F065C59"/>
     <w:multiLevelType w:val="hybridMultilevel"/>
     <w:tmpl w:val="E23A5C54"/>
@@ -5744,19 +6341,25 @@
     </w:lvl>
   </w:abstractNum>
   <w:num w:numId="1">
+    <w:abstractNumId w:val="4"/>
+  </w:num>
+  <w:num w:numId="2">
     <w:abstractNumId w:val="2"/>
   </w:num>
-  <w:num w:numId="2">
-    <w:abstractNumId w:val="0"/>
+  <w:num w:numId="3">
+    <w:abstractNumId w:val="5"/>
   </w:num>
-  <w:num w:numId="3">
+  <w:num w:numId="4">
+    <w:abstractNumId w:val="6"/>
+  </w:num>
+  <w:num w:numId="5">
     <w:abstractNumId w:val="3"/>
   </w:num>
-  <w:num w:numId="4">
-    <w:abstractNumId w:val="4"/>
+  <w:num w:numId="6">
+    <w:abstractNumId w:val="1"/>
   </w:num>
-  <w:num w:numId="5">
-    <w:abstractNumId w:val="1"/>
+  <w:num w:numId="7">
+    <w:abstractNumId w:val="0"/>
   </w:num>
 </w:numbering>
 </file>

</xml_diff>

<commit_message>
Update the readme, added the workflow digram draw and update the design doc.
</commit_message>
<xml_diff>
--- a/doc/CSI OT 3D Platform Cyber Attack Web Design.docx
+++ b/doc/CSI OT 3D Platform Cyber Attack Web Design.docx
@@ -889,13 +889,19 @@
         <w:rPr>
           <w:rFonts w:cstheme="minorHAnsi"/>
         </w:rPr>
-        <w:t>to control</w:t>
-      </w:r>
-      <w:r>
-        <w:rPr>
-          <w:rFonts w:cstheme="minorHAnsi"/>
-        </w:rPr>
-        <w:t xml:space="preserve"> different </w:t>
+        <w:t xml:space="preserve">to </w:t>
+      </w:r>
+      <w:r>
+        <w:rPr>
+          <w:rFonts w:cstheme="minorHAnsi"/>
+        </w:rPr>
+        <w:t xml:space="preserve">start and stop </w:t>
+      </w:r>
+      <w:r>
+        <w:rPr>
+          <w:rFonts w:cstheme="minorHAnsi"/>
+        </w:rPr>
+        <w:t xml:space="preserve">different </w:t>
       </w:r>
       <w:r>
         <w:rPr>
@@ -919,7 +925,7 @@
         <w:rPr>
           <w:rFonts w:cstheme="minorHAnsi"/>
         </w:rPr>
-        <w:t xml:space="preserve">railway module platform and </w:t>
+        <w:t xml:space="preserve">platform and </w:t>
       </w:r>
       <w:r>
         <w:rPr>
@@ -1027,7 +1033,37 @@
         <w:rPr>
           <w:rFonts w:cstheme="minorHAnsi"/>
         </w:rPr>
-        <w:t xml:space="preserve">rchestrator PC. </w:t>
+        <w:t xml:space="preserve">rchestrator </w:t>
+      </w:r>
+      <w:r>
+        <w:rPr>
+          <w:rFonts w:cstheme="minorHAnsi"/>
+        </w:rPr>
+        <w:t>PC</w:t>
+      </w:r>
+      <w:r>
+        <w:rPr>
+          <w:rFonts w:cstheme="minorHAnsi"/>
+        </w:rPr>
+        <w:t xml:space="preserve"> (</w:t>
+      </w:r>
+      <w:r>
+        <w:rPr>
+          <w:rFonts w:cstheme="minorHAnsi"/>
+        </w:rPr>
+        <w:t>figure1.0</w:t>
+      </w:r>
+      <w:r>
+        <w:rPr>
+          <w:rFonts w:cstheme="minorHAnsi"/>
+        </w:rPr>
+        <w:t>)</w:t>
+      </w:r>
+      <w:r>
+        <w:rPr>
+          <w:rFonts w:cstheme="minorHAnsi"/>
+        </w:rPr>
+        <w:t xml:space="preserve">. </w:t>
       </w:r>
     </w:p>
     <w:p>
@@ -1040,32 +1076,259 @@
       <w:r>
         <w:rPr>
           <w:rFonts w:cstheme="minorHAnsi"/>
-        </w:rPr>
-        <w:t xml:space="preserve">1.1 </w:t>
-      </w:r>
-      <w:r>
-        <w:rPr>
-          <w:rFonts w:cstheme="minorHAnsi"/>
-        </w:rPr>
-        <w:t>Web</w:t>
-      </w:r>
-      <w:r>
-        <w:rPr>
-          <w:rFonts w:cstheme="minorHAnsi"/>
-        </w:rPr>
-        <w:t>page</w:t>
-      </w:r>
-      <w:r>
-        <w:rPr>
-          <w:rFonts w:cstheme="minorHAnsi"/>
+          <w:noProof/>
+        </w:rPr>
+        <w:drawing>
+          <wp:inline distT="0" distB="0" distL="0" distR="0" wp14:anchorId="44DF3214" wp14:editId="6E217853">
+            <wp:extent cx="5477774" cy="3151238"/>
+            <wp:effectExtent l="0" t="0" r="8890" b="0"/>
+            <wp:docPr id="8" name="Picture 8"/>
+            <wp:cNvGraphicFramePr>
+              <a:graphicFrameLocks xmlns:a="http://schemas.openxmlformats.org/drawingml/2006/main" noChangeAspect="1"/>
+            </wp:cNvGraphicFramePr>
+            <a:graphic xmlns:a="http://schemas.openxmlformats.org/drawingml/2006/main">
+              <a:graphicData uri="http://schemas.openxmlformats.org/drawingml/2006/picture">
+                <pic:pic xmlns:pic="http://schemas.openxmlformats.org/drawingml/2006/picture">
+                  <pic:nvPicPr>
+                    <pic:cNvPr id="0" name="Picture 1"/>
+                    <pic:cNvPicPr>
+                      <a:picLocks noChangeAspect="1" noChangeArrowheads="1"/>
+                    </pic:cNvPicPr>
+                  </pic:nvPicPr>
+                  <pic:blipFill>
+                    <a:blip r:embed="rId9">
+                      <a:extLst>
+                        <a:ext uri="{28A0092B-C50C-407E-A947-70E740481C1C}">
+                          <a14:useLocalDpi xmlns:a14="http://schemas.microsoft.com/office/drawing/2010/main" val="0"/>
+                        </a:ext>
+                      </a:extLst>
+                    </a:blip>
+                    <a:srcRect/>
+                    <a:stretch>
+                      <a:fillRect/>
+                    </a:stretch>
+                  </pic:blipFill>
+                  <pic:spPr bwMode="auto">
+                    <a:xfrm>
+                      <a:off x="0" y="0"/>
+                      <a:ext cx="5504343" cy="3166523"/>
+                    </a:xfrm>
+                    <a:prstGeom prst="rect">
+                      <a:avLst/>
+                    </a:prstGeom>
+                    <a:noFill/>
+                    <a:ln>
+                      <a:noFill/>
+                    </a:ln>
+                  </pic:spPr>
+                </pic:pic>
+              </a:graphicData>
+            </a:graphic>
+          </wp:inline>
+        </w:drawing>
+      </w:r>
+    </w:p>
+    <w:p>
+      <w:pPr>
+        <w:spacing w:line="240" w:lineRule="auto"/>
+        <w:jc w:val="center"/>
+        <w:rPr>
+          <w:rFonts w:cstheme="minorHAnsi"/>
+          <w:sz w:val="20"/>
+          <w:szCs w:val="20"/>
+        </w:rPr>
+      </w:pPr>
+      <w:r>
+        <w:rPr>
+          <w:rFonts w:cstheme="minorHAnsi"/>
+          <w:sz w:val="20"/>
+          <w:szCs w:val="20"/>
+        </w:rPr>
+        <w:t>&lt;</w:t>
+      </w:r>
+      <w:r>
+        <w:rPr>
+          <w:rFonts w:cstheme="minorHAnsi"/>
+          <w:sz w:val="20"/>
+          <w:szCs w:val="20"/>
+        </w:rPr>
+        <w:t>Figure_1.0 Orchestrator PC</w:t>
+      </w:r>
+      <w:r>
+        <w:rPr>
+          <w:rFonts w:cstheme="minorHAnsi"/>
+          <w:sz w:val="20"/>
+          <w:szCs w:val="20"/>
+        </w:rPr>
+        <w:t xml:space="preserve"> View</w:t>
+      </w:r>
+      <w:r>
+        <w:rPr>
+          <w:rFonts w:cstheme="minorHAnsi"/>
+          <w:sz w:val="20"/>
+          <w:szCs w:val="20"/>
         </w:rPr>
         <w:t xml:space="preserve"> </w:t>
       </w:r>
       <w:r>
         <w:rPr>
           <w:rFonts w:cstheme="minorHAnsi"/>
-        </w:rPr>
-        <w:t xml:space="preserve">View: </w:t>
+          <w:sz w:val="20"/>
+          <w:szCs w:val="20"/>
+        </w:rPr>
+        <w:t>&gt;</w:t>
+      </w:r>
+    </w:p>
+    <w:p>
+      <w:pPr>
+        <w:jc w:val="both"/>
+        <w:rPr>
+          <w:rFonts w:cstheme="minorHAnsi"/>
+        </w:rPr>
+      </w:pPr>
+      <w:r>
+        <w:rPr>
+          <w:rFonts w:cstheme="minorHAnsi"/>
+        </w:rPr>
+        <w:t xml:space="preserve">The </w:t>
+      </w:r>
+      <w:r>
+        <w:rPr>
+          <w:rFonts w:cstheme="minorHAnsi"/>
+        </w:rPr>
+        <w:t>presenter</w:t>
+      </w:r>
+      <w:r>
+        <w:rPr>
+          <w:rFonts w:cstheme="minorHAnsi"/>
+        </w:rPr>
+        <w:t xml:space="preserve"> </w:t>
+      </w:r>
+      <w:r>
+        <w:rPr>
+          <w:rFonts w:cstheme="minorHAnsi"/>
+        </w:rPr>
+        <w:t xml:space="preserve">will use the </w:t>
+      </w:r>
+      <w:r>
+        <w:rPr>
+          <w:rFonts w:cstheme="minorHAnsi"/>
+        </w:rPr>
+        <w:t>“</w:t>
+      </w:r>
+      <w:r>
+        <w:rPr>
+          <w:rFonts w:cstheme="minorHAnsi"/>
+        </w:rPr>
+        <w:t xml:space="preserve">Orchestrator </w:t>
+      </w:r>
+      <w:r>
+        <w:rPr>
+          <w:rFonts w:cstheme="minorHAnsi"/>
+        </w:rPr>
+        <w:t>PC”</w:t>
+      </w:r>
+      <w:r>
+        <w:rPr>
+          <w:rFonts w:cstheme="minorHAnsi"/>
+        </w:rPr>
+        <w:t xml:space="preserve"> </w:t>
+      </w:r>
+      <w:r>
+        <w:rPr>
+          <w:rFonts w:cstheme="minorHAnsi"/>
+        </w:rPr>
+        <w:t xml:space="preserve">in the system to </w:t>
+      </w:r>
+      <w:r>
+        <w:rPr>
+          <w:rFonts w:cstheme="minorHAnsi"/>
+        </w:rPr>
+        <w:t>access the webpage</w:t>
+      </w:r>
+      <w:r>
+        <w:rPr>
+          <w:rFonts w:cstheme="minorHAnsi"/>
+        </w:rPr>
+        <w:t xml:space="preserve">, </w:t>
+      </w:r>
+      <w:r>
+        <w:rPr>
+          <w:rFonts w:cstheme="minorHAnsi"/>
+        </w:rPr>
+        <w:t xml:space="preserve">Orchestrator PC </w:t>
+      </w:r>
+      <w:r>
+        <w:rPr>
+          <w:rFonts w:cstheme="minorHAnsi"/>
+        </w:rPr>
+        <w:t>l</w:t>
+      </w:r>
+      <w:r>
+        <w:rPr>
+          <w:rFonts w:cstheme="minorHAnsi"/>
+        </w:rPr>
+        <w:t>ogin part refer to doc &lt;</w:t>
+      </w:r>
+      <w:r>
+        <w:t xml:space="preserve"> </w:t>
+      </w:r>
+      <w:r>
+        <w:rPr>
+          <w:rFonts w:cstheme="minorHAnsi"/>
+        </w:rPr>
+        <w:t>CSI OT 3D Platform Cyber Attack Demonstration User Manual.pdf &gt;</w:t>
+      </w:r>
+      <w:r>
+        <w:rPr>
+          <w:rFonts w:cstheme="minorHAnsi"/>
+        </w:rPr>
+        <w:t>. O</w:t>
+      </w:r>
+      <w:r>
+        <w:rPr>
+          <w:rFonts w:cstheme="minorHAnsi"/>
+        </w:rPr>
+        <w:t>pen a web browser on Orchestrator PC and type in</w:t>
+      </w:r>
+      <w:r>
+        <w:rPr>
+          <w:rFonts w:cstheme="minorHAnsi"/>
+        </w:rPr>
+        <w:t xml:space="preserve"> </w:t>
+      </w:r>
+      <w:r>
+        <w:rPr>
+          <w:rFonts w:cstheme="minorHAnsi"/>
+        </w:rPr>
+        <w:t>URL</w:t>
+      </w:r>
+      <w:r>
+        <w:rPr>
+          <w:rFonts w:cstheme="minorHAnsi"/>
+        </w:rPr>
+        <w:t xml:space="preserve">: </w:t>
+      </w:r>
+      <w:hyperlink r:id="rId10" w:history="1">
+        <w:r>
+          <w:rPr>
+            <w:rStyle w:val="Hyperlink"/>
+            <w:rFonts w:cstheme="minorHAnsi"/>
+          </w:rPr>
+          <w:t>http://localhost:8080/</w:t>
+        </w:r>
+      </w:hyperlink>
+      <w:r>
+        <w:rPr>
+          <w:rFonts w:cstheme="minorHAnsi"/>
+        </w:rPr>
+        <w:t>.</w:t>
+      </w:r>
+      <w:r>
+        <w:rPr>
+          <w:rFonts w:cstheme="minorHAnsi"/>
+        </w:rPr>
+        <w:t>(Figure_1.1)</w:t>
       </w:r>
     </w:p>
     <w:p>
@@ -1085,16 +1348,16 @@
         <mc:AlternateContent>
           <mc:Choice Requires="wps">
             <w:drawing>
-              <wp:anchor distT="0" distB="0" distL="114300" distR="114300" simplePos="0" relativeHeight="251664384" behindDoc="0" locked="0" layoutInCell="1" allowOverlap="1" wp14:anchorId="5B5E17FC" wp14:editId="4539D7FD">
+              <wp:anchor distT="0" distB="0" distL="114300" distR="114300" simplePos="0" relativeHeight="251664384" behindDoc="0" locked="0" layoutInCell="1" allowOverlap="1" wp14:anchorId="5B5E17FC" wp14:editId="5EFA9033">
                 <wp:simplePos x="0" y="0"/>
                 <wp:positionH relativeFrom="column">
-                  <wp:posOffset>4600575</wp:posOffset>
+                  <wp:posOffset>4278703</wp:posOffset>
                 </wp:positionH>
                 <wp:positionV relativeFrom="paragraph">
-                  <wp:posOffset>526415</wp:posOffset>
+                  <wp:posOffset>522150</wp:posOffset>
                 </wp:positionV>
-                <wp:extent cx="1028700" cy="266700"/>
-                <wp:effectExtent l="0" t="0" r="19050" b="19050"/>
+                <wp:extent cx="1347338" cy="266700"/>
+                <wp:effectExtent l="0" t="0" r="24765" b="19050"/>
                 <wp:wrapNone/>
                 <wp:docPr id="4" name="Text Box 4"/>
                 <wp:cNvGraphicFramePr/>
@@ -1105,7 +1368,7 @@
                       <wps:spPr>
                         <a:xfrm>
                           <a:off x="0" y="0"/>
-                          <a:ext cx="1028700" cy="266700"/>
+                          <a:ext cx="1347338" cy="266700"/>
                         </a:xfrm>
                         <a:prstGeom prst="rect">
                           <a:avLst/>
@@ -1117,6 +1380,7 @@
                           <a:solidFill>
                             <a:srgbClr val="FF0000"/>
                           </a:solidFill>
+                          <a:prstDash val="sysDash"/>
                         </a:ln>
                       </wps:spPr>
                       <wps:txbx>
@@ -1135,7 +1399,23 @@
                                 <w:bCs/>
                                 <w:color w:val="FF0000"/>
                               </w:rPr>
-                              <w:t xml:space="preserve">New Feature </w:t>
+                              <w:t>New Feature</w:t>
+                            </w:r>
+                            <w:r>
+                              <w:rPr>
+                                <w:b/>
+                                <w:bCs/>
+                                <w:color w:val="FF0000"/>
+                              </w:rPr>
+                              <w:t xml:space="preserve"> Added </w:t>
+                            </w:r>
+                            <w:r>
+                              <w:rPr>
+                                <w:b/>
+                                <w:bCs/>
+                                <w:color w:val="FF0000"/>
+                              </w:rPr>
+                              <w:t xml:space="preserve"> </w:t>
                             </w:r>
                           </w:p>
                         </w:txbxContent>
@@ -1161,7 +1441,8 @@
                 <v:stroke joinstyle="miter"/>
                 <v:path gradientshapeok="t" o:connecttype="rect"/>
               </v:shapetype>
-              <v:shape id="Text Box 4" o:spid="_x0000_s1026" type="#_x0000_t202" style="position:absolute;left:0;text-align:left;margin-left:362.25pt;margin-top:41.45pt;width:81pt;height:21pt;z-index:251664384;visibility:visible;mso-wrap-style:square;mso-width-percent:0;mso-wrap-distance-left:9pt;mso-wrap-distance-top:0;mso-wrap-distance-right:9pt;mso-wrap-distance-bottom:0;mso-position-horizontal:absolute;mso-position-horizontal-relative:text;mso-position-vertical:absolute;mso-position-vertical-relative:text;mso-width-percent:0;mso-width-relative:margin;v-text-anchor:top" o:gfxdata="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" fillcolor="white [3201]" strokecolor="red" strokeweight=".5pt">
+              <v:shape id="Text Box 4" o:spid="_x0000_s1026" type="#_x0000_t202" style="position:absolute;left:0;text-align:left;margin-left:336.9pt;margin-top:41.1pt;width:106.1pt;height:21pt;z-index:251664384;visibility:visible;mso-wrap-style:square;mso-width-percent:0;mso-wrap-distance-left:9pt;mso-wrap-distance-top:0;mso-wrap-distance-right:9pt;mso-wrap-distance-bottom:0;mso-position-horizontal:absolute;mso-position-horizontal-relative:text;mso-position-vertical:absolute;mso-position-vertical-relative:text;mso-width-percent:0;mso-width-relative:margin;v-text-anchor:top" o:gfxdata="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" fillcolor="white [3201]" strokecolor="red" strokeweight=".5pt">
+                <v:stroke dashstyle="3 1"/>
                 <v:textbox>
                   <w:txbxContent>
                     <w:p>
@@ -1178,7 +1459,23 @@
                           <w:bCs/>
                           <w:color w:val="FF0000"/>
                         </w:rPr>
-                        <w:t xml:space="preserve">New Feature </w:t>
+                        <w:t>New Feature</w:t>
+                      </w:r>
+                      <w:r>
+                        <w:rPr>
+                          <w:b/>
+                          <w:bCs/>
+                          <w:color w:val="FF0000"/>
+                        </w:rPr>
+                        <w:t xml:space="preserve"> Added </w:t>
+                      </w:r>
+                      <w:r>
+                        <w:rPr>
+                          <w:b/>
+                          <w:bCs/>
+                          <w:color w:val="FF0000"/>
+                        </w:rPr>
+                        <w:t xml:space="preserve"> </w:t>
                       </w:r>
                     </w:p>
                   </w:txbxContent>
@@ -1356,7 +1653,7 @@
           <w:noProof/>
         </w:rPr>
         <w:drawing>
-          <wp:inline distT="0" distB="0" distL="0" distR="0" wp14:anchorId="2B63E3AC" wp14:editId="05D6D8AB">
+          <wp:inline distT="0" distB="0" distL="0" distR="0" wp14:anchorId="2B63E3AC" wp14:editId="4F4F0745">
             <wp:extent cx="5732780" cy="2488565"/>
             <wp:effectExtent l="19050" t="19050" r="20320" b="26035"/>
             <wp:docPr id="3" name="Picture 3"/>
@@ -1373,7 +1670,7 @@
                     </pic:cNvPicPr>
                   </pic:nvPicPr>
                   <pic:blipFill>
-                    <a:blip r:embed="rId9">
+                    <a:blip r:embed="rId11">
                       <a:extLst>
                         <a:ext uri="{28A0092B-C50C-407E-A947-70E740481C1C}">
                           <a14:useLocalDpi xmlns:a14="http://schemas.microsoft.com/office/drawing/2010/main" val="0"/>
@@ -1409,343 +1706,37 @@
     </w:p>
     <w:p>
       <w:pPr>
-        <w:pStyle w:val="ListParagraph"/>
-        <w:numPr>
-          <w:ilvl w:val="0"/>
-          <w:numId w:val="3"/>
-        </w:numPr>
-        <w:jc w:val="both"/>
-        <w:rPr>
-          <w:rFonts w:cstheme="minorHAnsi"/>
-        </w:rPr>
-      </w:pPr>
-      <w:r>
-        <w:rPr>
-          <w:rFonts w:cstheme="minorHAnsi"/>
-        </w:rPr>
-        <w:t xml:space="preserve">Open a web browser </w:t>
-      </w:r>
-      <w:r>
-        <w:rPr>
-          <w:rFonts w:cstheme="minorHAnsi"/>
-        </w:rPr>
-        <w:t xml:space="preserve">on Orchestrator PC </w:t>
-      </w:r>
-      <w:r>
-        <w:rPr>
-          <w:rFonts w:cstheme="minorHAnsi"/>
-        </w:rPr>
-        <w:t xml:space="preserve">and type in link: </w:t>
-      </w:r>
-      <w:hyperlink r:id="rId10" w:history="1">
-        <w:r>
-          <w:rPr>
-            <w:rStyle w:val="Hyperlink"/>
-            <w:rFonts w:cstheme="minorHAnsi"/>
-          </w:rPr>
-          <w:t>http://localhost:8080/</w:t>
-        </w:r>
-      </w:hyperlink>
-      <w:r>
-        <w:rPr>
-          <w:rFonts w:cstheme="minorHAnsi"/>
-        </w:rPr>
-        <w:t xml:space="preserve"> .</w:t>
-      </w:r>
-    </w:p>
-    <w:p>
-      <w:pPr>
-        <w:jc w:val="both"/>
-        <w:rPr>
-          <w:rFonts w:cstheme="minorHAnsi"/>
-        </w:rPr>
-      </w:pPr>
-      <w:r>
-        <w:rPr>
-          <w:rFonts w:cstheme="minorHAnsi"/>
-        </w:rPr>
-        <w:t xml:space="preserve">1.2 </w:t>
-      </w:r>
-      <w:r>
-        <w:rPr>
-          <w:rFonts w:cstheme="minorHAnsi"/>
-        </w:rPr>
-        <w:t>Orchestrator</w:t>
-      </w:r>
-      <w:r>
-        <w:rPr>
-          <w:rFonts w:cstheme="minorHAnsi"/>
-        </w:rPr>
-        <w:t xml:space="preserve"> PC</w:t>
-      </w:r>
-      <w:r>
-        <w:rPr>
-          <w:rFonts w:cstheme="minorHAnsi"/>
-        </w:rPr>
-        <w:t xml:space="preserve"> (server)</w:t>
-      </w:r>
-      <w:r>
-        <w:rPr>
-          <w:rFonts w:cstheme="minorHAnsi"/>
-        </w:rPr>
-        <w:t xml:space="preserve"> View</w:t>
-      </w:r>
-      <w:r>
-        <w:rPr>
-          <w:rFonts w:cstheme="minorHAnsi"/>
-        </w:rPr>
-        <w:t xml:space="preserve">: </w:t>
-      </w:r>
-    </w:p>
-    <w:p>
-      <w:pPr>
         <w:spacing w:after="0"/>
-        <w:jc w:val="both"/>
-        <w:rPr>
-          <w:rFonts w:cstheme="minorHAnsi"/>
-        </w:rPr>
-      </w:pPr>
-      <w:r>
-        <w:rPr>
-          <w:noProof/>
-          <w:lang w:eastAsia="en-SG"/>
-        </w:rPr>
-        <mc:AlternateContent>
-          <mc:Choice Requires="wps">
-            <w:drawing>
-              <wp:anchor distT="0" distB="0" distL="114300" distR="114300" simplePos="0" relativeHeight="251666432" behindDoc="0" locked="0" layoutInCell="1" allowOverlap="1" wp14:anchorId="7E6368A0" wp14:editId="5578EA99">
-                <wp:simplePos x="0" y="0"/>
-                <wp:positionH relativeFrom="column">
-                  <wp:posOffset>2295525</wp:posOffset>
-                </wp:positionH>
-                <wp:positionV relativeFrom="paragraph">
-                  <wp:posOffset>2027555</wp:posOffset>
-                </wp:positionV>
-                <wp:extent cx="2190750" cy="371475"/>
-                <wp:effectExtent l="0" t="0" r="19050" b="28575"/>
-                <wp:wrapNone/>
-                <wp:docPr id="7" name="Text Box 7"/>
-                <wp:cNvGraphicFramePr/>
-                <a:graphic xmlns:a="http://schemas.openxmlformats.org/drawingml/2006/main">
-                  <a:graphicData uri="http://schemas.microsoft.com/office/word/2010/wordprocessingShape">
-                    <wps:wsp>
-                      <wps:cNvSpPr txBox="1"/>
-                      <wps:spPr>
-                        <a:xfrm>
-                          <a:off x="0" y="0"/>
-                          <a:ext cx="2190750" cy="371475"/>
-                        </a:xfrm>
-                        <a:prstGeom prst="rect">
-                          <a:avLst/>
-                        </a:prstGeom>
-                        <a:solidFill>
-                          <a:schemeClr val="bg1"/>
-                        </a:solidFill>
-                        <a:ln w="6350">
-                          <a:solidFill>
-                            <a:srgbClr val="FF0000"/>
-                          </a:solidFill>
-                          <a:prstDash val="sysDash"/>
-                        </a:ln>
-                      </wps:spPr>
-                      <wps:txbx>
-                        <w:txbxContent>
-                          <w:p>
-                            <w:pPr>
-                              <w:spacing w:after="0"/>
-                              <w:rPr>
-                                <w:b/>
-                                <w:bCs/>
-                                <w:color w:val="FF0000"/>
-                                <w:sz w:val="40"/>
-                                <w:szCs w:val="40"/>
-                              </w:rPr>
-                            </w:pPr>
-                            <w:r>
-                              <w:rPr>
-                                <w:b/>
-                                <w:bCs/>
-                                <w:color w:val="FF0000"/>
-                                <w:sz w:val="40"/>
-                                <w:szCs w:val="40"/>
-                              </w:rPr>
-                              <w:t>Orchestrator PC</w:t>
-                            </w:r>
-                          </w:p>
-                        </w:txbxContent>
-                      </wps:txbx>
-                      <wps:bodyPr rot="0" spcFirstLastPara="0" vertOverflow="overflow" horzOverflow="overflow" vert="horz" wrap="square" lIns="91440" tIns="45720" rIns="91440" bIns="45720" numCol="1" spcCol="0" rtlCol="0" fromWordArt="0" anchor="t" anchorCtr="0" forceAA="0" compatLnSpc="1">
-                        <a:prstTxWarp prst="textNoShape">
-                          <a:avLst/>
-                        </a:prstTxWarp>
-                        <a:noAutofit/>
-                      </wps:bodyPr>
-                    </wps:wsp>
-                  </a:graphicData>
-                </a:graphic>
-                <wp14:sizeRelH relativeFrom="margin">
-                  <wp14:pctWidth>0</wp14:pctWidth>
-                </wp14:sizeRelH>
-                <wp14:sizeRelV relativeFrom="margin">
-                  <wp14:pctHeight>0</wp14:pctHeight>
-                </wp14:sizeRelV>
-              </wp:anchor>
-            </w:drawing>
-          </mc:Choice>
-          <mc:Fallback>
-            <w:pict>
-              <v:shape w14:anchorId="7E6368A0" id="Text Box 7" o:spid="_x0000_s1027" type="#_x0000_t202" style="position:absolute;left:0;text-align:left;margin-left:180.75pt;margin-top:159.65pt;width:172.5pt;height:29.25pt;z-index:251666432;visibility:visible;mso-wrap-style:square;mso-width-percent:0;mso-height-percent:0;mso-wrap-distance-left:9pt;mso-wrap-distance-top:0;mso-wrap-distance-right:9pt;mso-wrap-distance-bottom:0;mso-position-horizontal:absolute;mso-position-horizontal-relative:text;mso-position-vertical:absolute;mso-position-vertical-relative:text;mso-width-percent:0;mso-height-percent:0;mso-width-relative:margin;mso-height-relative:margin;v-text-anchor:top" o:gfxdata="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" fillcolor="white [3212]" strokecolor="red" strokeweight=".5pt">
-                <v:stroke dashstyle="3 1"/>
-                <v:textbox>
-                  <w:txbxContent>
-                    <w:p>
-                      <w:pPr>
-                        <w:spacing w:after="0"/>
-                        <w:rPr>
-                          <w:b/>
-                          <w:bCs/>
-                          <w:color w:val="FF0000"/>
-                          <w:sz w:val="40"/>
-                          <w:szCs w:val="40"/>
-                        </w:rPr>
-                      </w:pPr>
-                      <w:r>
-                        <w:rPr>
-                          <w:b/>
-                          <w:bCs/>
-                          <w:color w:val="FF0000"/>
-                          <w:sz w:val="40"/>
-                          <w:szCs w:val="40"/>
-                        </w:rPr>
-                        <w:t>Orchestrator PC</w:t>
-                      </w:r>
-                    </w:p>
-                  </w:txbxContent>
-                </v:textbox>
-              </v:shape>
-            </w:pict>
-          </mc:Fallback>
-        </mc:AlternateContent>
-      </w:r>
-      <w:r>
-        <w:rPr>
-          <w:rFonts w:cstheme="minorHAnsi"/>
-          <w:noProof/>
-        </w:rPr>
-        <w:drawing>
-          <wp:inline distT="0" distB="0" distL="0" distR="0" wp14:anchorId="489A9F64" wp14:editId="007B25D8">
-            <wp:extent cx="5732780" cy="3029585"/>
-            <wp:effectExtent l="19050" t="19050" r="20320" b="18415"/>
-            <wp:docPr id="2" name="Picture 2"/>
-            <wp:cNvGraphicFramePr>
-              <a:graphicFrameLocks xmlns:a="http://schemas.openxmlformats.org/drawingml/2006/main" noChangeAspect="1"/>
-            </wp:cNvGraphicFramePr>
-            <a:graphic xmlns:a="http://schemas.openxmlformats.org/drawingml/2006/main">
-              <a:graphicData uri="http://schemas.openxmlformats.org/drawingml/2006/picture">
-                <pic:pic xmlns:pic="http://schemas.openxmlformats.org/drawingml/2006/picture">
-                  <pic:nvPicPr>
-                    <pic:cNvPr id="0" name="Picture 2"/>
-                    <pic:cNvPicPr>
-                      <a:picLocks noChangeAspect="1" noChangeArrowheads="1"/>
-                    </pic:cNvPicPr>
-                  </pic:nvPicPr>
-                  <pic:blipFill>
-                    <a:blip r:embed="rId11">
-                      <a:extLst>
-                        <a:ext uri="{28A0092B-C50C-407E-A947-70E740481C1C}">
-                          <a14:useLocalDpi xmlns:a14="http://schemas.microsoft.com/office/drawing/2010/main" val="0"/>
-                        </a:ext>
-                      </a:extLst>
-                    </a:blip>
-                    <a:srcRect/>
-                    <a:stretch>
-                      <a:fillRect/>
-                    </a:stretch>
-                  </pic:blipFill>
-                  <pic:spPr bwMode="auto">
-                    <a:xfrm>
-                      <a:off x="0" y="0"/>
-                      <a:ext cx="5732780" cy="3029585"/>
-                    </a:xfrm>
-                    <a:prstGeom prst="rect">
-                      <a:avLst/>
-                    </a:prstGeom>
-                    <a:noFill/>
-                    <a:ln w="3175">
-                      <a:solidFill>
-                        <a:schemeClr val="tx1"/>
-                      </a:solidFill>
-                    </a:ln>
-                  </pic:spPr>
-                </pic:pic>
-              </a:graphicData>
-            </a:graphic>
-          </wp:inline>
-        </w:drawing>
-      </w:r>
-    </w:p>
-    <w:p>
-      <w:pPr>
-        <w:pStyle w:val="ListParagraph"/>
-        <w:numPr>
-          <w:ilvl w:val="0"/>
-          <w:numId w:val="2"/>
-        </w:numPr>
-        <w:jc w:val="both"/>
-        <w:rPr>
-          <w:rFonts w:cstheme="minorHAnsi"/>
-        </w:rPr>
-      </w:pPr>
-      <w:r>
-        <w:rPr>
-          <w:rFonts w:cstheme="minorHAnsi"/>
-        </w:rPr>
-        <w:t>Orchestrator</w:t>
-      </w:r>
-      <w:r>
-        <w:rPr>
-          <w:rFonts w:cstheme="minorHAnsi"/>
-        </w:rPr>
-        <w:t xml:space="preserve"> PC Login </w:t>
-      </w:r>
-      <w:r>
-        <w:rPr>
-          <w:rFonts w:cstheme="minorHAnsi"/>
-        </w:rPr>
-        <w:t xml:space="preserve">part </w:t>
-      </w:r>
-      <w:r>
-        <w:rPr>
-          <w:rFonts w:cstheme="minorHAnsi"/>
-        </w:rPr>
-        <w:t>refer to doc &lt;</w:t>
-      </w:r>
-      <w:r>
-        <w:t xml:space="preserve"> </w:t>
-      </w:r>
-      <w:r>
-        <w:rPr>
-          <w:rFonts w:cstheme="minorHAnsi"/>
-        </w:rPr>
-        <w:t>CSI OT 3D Platform Cyber Attack Demonstration User Manual</w:t>
-      </w:r>
-      <w:r>
-        <w:rPr>
-          <w:rFonts w:cstheme="minorHAnsi"/>
-        </w:rPr>
-        <w:t>.pdf</w:t>
-      </w:r>
-      <w:r>
-        <w:rPr>
-          <w:rFonts w:cstheme="minorHAnsi"/>
-        </w:rPr>
-        <w:t xml:space="preserve"> </w:t>
-      </w:r>
-      <w:r>
-        <w:rPr>
-          <w:rFonts w:cstheme="minorHAnsi"/>
-        </w:rPr>
-        <w:t xml:space="preserve">&gt; </w:t>
+        <w:jc w:val="center"/>
+        <w:rPr>
+          <w:rFonts w:cstheme="minorHAnsi"/>
+          <w:sz w:val="20"/>
+          <w:szCs w:val="20"/>
+        </w:rPr>
+      </w:pPr>
+      <w:r>
+        <w:rPr>
+          <w:rFonts w:cstheme="minorHAnsi"/>
+          <w:sz w:val="20"/>
+          <w:szCs w:val="20"/>
+        </w:rPr>
+        <w:t>&lt;</w:t>
+      </w:r>
+      <w:r>
+        <w:rPr>
+          <w:rFonts w:cstheme="minorHAnsi"/>
+          <w:sz w:val="20"/>
+          <w:szCs w:val="20"/>
+        </w:rPr>
+        <w:t>Figure_1.1 Cyber Security Training Webpage</w:t>
+      </w:r>
+      <w:r>
+        <w:rPr>
+          <w:rFonts w:cstheme="minorHAnsi"/>
+          <w:sz w:val="20"/>
+          <w:szCs w:val="20"/>
+        </w:rPr>
+        <w:t>&gt;</w:t>
       </w:r>
     </w:p>
     <w:p>
@@ -1824,7 +1815,19 @@
         <w:rPr>
           <w:rFonts w:cstheme="minorHAnsi"/>
         </w:rPr>
-        <w:t xml:space="preserve">In our system, the cyberattack action is </w:t>
+        <w:t>In our system, the cyber</w:t>
+      </w:r>
+      <w:r>
+        <w:rPr>
+          <w:rFonts w:cstheme="minorHAnsi"/>
+        </w:rPr>
+        <w:t>-</w:t>
+      </w:r>
+      <w:r>
+        <w:rPr>
+          <w:rFonts w:cstheme="minorHAnsi"/>
+        </w:rPr>
+        <w:t xml:space="preserve">attack action is </w:t>
       </w:r>
       <w:r>
         <w:rPr>
@@ -1836,7 +1839,19 @@
         <w:rPr>
           <w:rFonts w:cstheme="minorHAnsi"/>
         </w:rPr>
-        <w:t xml:space="preserve"> the by the attack device (</w:t>
+        <w:t xml:space="preserve"> the by </w:t>
+      </w:r>
+      <w:r>
+        <w:rPr>
+          <w:rFonts w:cstheme="minorHAnsi"/>
+        </w:rPr>
+        <w:t xml:space="preserve">an </w:t>
+      </w:r>
+      <w:r>
+        <w:rPr>
+          <w:rFonts w:cstheme="minorHAnsi"/>
+        </w:rPr>
+        <w:t>attack device (</w:t>
       </w:r>
       <w:r>
         <w:rPr>
@@ -1854,7 +1869,19 @@
         <w:rPr>
           <w:rFonts w:cstheme="minorHAnsi"/>
         </w:rPr>
-        <w:t>, the web host will send the control command to the attack device through UDP</w:t>
+        <w:t xml:space="preserve">, the web host will send the </w:t>
+      </w:r>
+      <w:r>
+        <w:rPr>
+          <w:rFonts w:cstheme="minorHAnsi"/>
+        </w:rPr>
+        <w:t xml:space="preserve">start and stop </w:t>
+      </w:r>
+      <w:r>
+        <w:rPr>
+          <w:rFonts w:cstheme="minorHAnsi"/>
+        </w:rPr>
+        <w:t>command to the attack device through UDP</w:t>
       </w:r>
       <w:r>
         <w:rPr>
@@ -1896,7 +1923,37 @@
         <w:rPr>
           <w:rFonts w:cstheme="minorHAnsi"/>
         </w:rPr>
-        <w:t xml:space="preserve"> is shown below</w:t>
+        <w:t xml:space="preserve"> is shown </w:t>
+      </w:r>
+      <w:r>
+        <w:rPr>
+          <w:rFonts w:cstheme="minorHAnsi"/>
+        </w:rPr>
+        <w:t>below (</w:t>
+      </w:r>
+      <w:r>
+        <w:rPr>
+          <w:rFonts w:cstheme="minorHAnsi"/>
+        </w:rPr>
+        <w:t>F</w:t>
+      </w:r>
+      <w:r>
+        <w:rPr>
+          <w:rFonts w:cstheme="minorHAnsi"/>
+        </w:rPr>
+        <w:t>igure_2.</w:t>
+      </w:r>
+      <w:r>
+        <w:rPr>
+          <w:rFonts w:cstheme="minorHAnsi"/>
+        </w:rPr>
+        <w:t>1</w:t>
+      </w:r>
+      <w:r>
+        <w:rPr>
+          <w:rFonts w:cstheme="minorHAnsi"/>
+        </w:rPr>
+        <w:t>)</w:t>
       </w:r>
       <w:r>
         <w:rPr>
@@ -1971,6 +2028,56 @@
     </w:p>
     <w:p>
       <w:pPr>
+        <w:jc w:val="center"/>
+        <w:rPr>
+          <w:rFonts w:cstheme="minorHAnsi"/>
+          <w:sz w:val="20"/>
+          <w:szCs w:val="20"/>
+        </w:rPr>
+      </w:pPr>
+      <w:r>
+        <w:rPr>
+          <w:rFonts w:cstheme="minorHAnsi"/>
+          <w:sz w:val="20"/>
+          <w:szCs w:val="20"/>
+        </w:rPr>
+        <w:t>&lt;</w:t>
+      </w:r>
+      <w:r>
+        <w:rPr>
+          <w:rFonts w:cstheme="minorHAnsi"/>
+          <w:sz w:val="20"/>
+          <w:szCs w:val="20"/>
+        </w:rPr>
+        <w:t xml:space="preserve">Figure_2.0 </w:t>
+      </w:r>
+      <w:r>
+        <w:rPr>
+          <w:rFonts w:cstheme="minorHAnsi"/>
+          <w:sz w:val="20"/>
+          <w:szCs w:val="20"/>
+        </w:rPr>
+        <w:t xml:space="preserve">System </w:t>
+      </w:r>
+      <w:r>
+        <w:rPr>
+          <w:rFonts w:cstheme="minorHAnsi"/>
+          <w:sz w:val="20"/>
+          <w:szCs w:val="20"/>
+        </w:rPr>
+        <w:t xml:space="preserve">Control Flow Diagram </w:t>
+      </w:r>
+      <w:r>
+        <w:rPr>
+          <w:rFonts w:cstheme="minorHAnsi"/>
+          <w:sz w:val="20"/>
+          <w:szCs w:val="20"/>
+        </w:rPr>
+        <w:t>&gt;</w:t>
+      </w:r>
+    </w:p>
+    <w:p>
+      <w:pPr>
         <w:jc w:val="both"/>
         <w:rPr>
           <w:rFonts w:cstheme="minorHAnsi"/>
@@ -1986,7 +2093,19 @@
         <w:rPr>
           <w:rFonts w:cstheme="minorHAnsi"/>
         </w:rPr>
-        <w:t xml:space="preserve">he Web host program will communicate with the Attack Raspberry PI </w:t>
+        <w:t xml:space="preserve">he </w:t>
+      </w:r>
+      <w:r>
+        <w:rPr>
+          <w:rFonts w:cstheme="minorHAnsi"/>
+        </w:rPr>
+        <w:t>w</w:t>
+      </w:r>
+      <w:r>
+        <w:rPr>
+          <w:rFonts w:cstheme="minorHAnsi"/>
+        </w:rPr>
+        <w:t xml:space="preserve">eb host program will communicate with the Attack Raspberry PI </w:t>
       </w:r>
       <w:r>
         <w:rPr>
@@ -2118,43 +2237,103 @@
         <w:rPr>
           <w:rFonts w:cstheme="minorHAnsi"/>
         </w:rPr>
-        <w:t xml:space="preserve"> the text on the button will change to ‘Stop Attack’ which means the attack is under </w:t>
-      </w:r>
-      <w:r>
-        <w:rPr>
-          <w:rFonts w:cstheme="minorHAnsi"/>
-        </w:rPr>
-        <w:t>progress.</w:t>
-      </w:r>
-      <w:r>
-        <w:rPr>
-          <w:rFonts w:cstheme="minorHAnsi"/>
-        </w:rPr>
-        <w:t xml:space="preserve"> (</w:t>
-      </w:r>
-      <w:r>
-        <w:rPr>
-          <w:rFonts w:cstheme="minorHAnsi"/>
-        </w:rPr>
-        <w:t xml:space="preserve">As shown </w:t>
-      </w:r>
-      <w:r>
-        <w:rPr>
-          <w:rFonts w:cstheme="minorHAnsi"/>
-        </w:rPr>
-        <w:t>in</w:t>
-      </w:r>
-      <w:r>
-        <w:rPr>
-          <w:rFonts w:cstheme="minorHAnsi"/>
-        </w:rPr>
-        <w:t xml:space="preserve"> the below image)</w:t>
+        <w:t xml:space="preserve"> the text on the button will change to ‘Stop Attack’ which means the attack </w:t>
+      </w:r>
+      <w:r>
+        <w:rPr>
+          <w:rFonts w:cstheme="minorHAnsi"/>
+        </w:rPr>
+        <w:t xml:space="preserve">has been </w:t>
+      </w:r>
+      <w:r>
+        <w:rPr>
+          <w:rFonts w:cstheme="minorHAnsi"/>
+        </w:rPr>
+        <w:t>activated</w:t>
+      </w:r>
+      <w:r>
+        <w:rPr>
+          <w:rFonts w:cstheme="minorHAnsi"/>
+        </w:rPr>
+        <w:t>.</w:t>
       </w:r>
       <w:r>
         <w:rPr>
           <w:rFonts w:cstheme="minorHAnsi"/>
         </w:rPr>
         <w:t xml:space="preserve"> </w:t>
+      </w:r>
+      <w:r>
+        <w:rPr>
+          <w:rFonts w:cstheme="minorHAnsi"/>
+        </w:rPr>
+        <w:t>The current system stat</w:t>
+      </w:r>
+      <w:r>
+        <w:rPr>
+          <w:rFonts w:cstheme="minorHAnsi"/>
+        </w:rPr>
+        <w:t>e</w:t>
+      </w:r>
+      <w:r>
+        <w:rPr>
+          <w:rFonts w:cstheme="minorHAnsi"/>
+        </w:rPr>
+        <w:t xml:space="preserve"> will </w:t>
+      </w:r>
+      <w:r>
+        <w:rPr>
+          <w:rFonts w:cstheme="minorHAnsi"/>
+        </w:rPr>
+        <w:t xml:space="preserve">also </w:t>
+      </w:r>
+      <w:r>
+        <w:rPr>
+          <w:rFonts w:cstheme="minorHAnsi"/>
+        </w:rPr>
+        <w:t>show in the progress bar behind the attack control button</w:t>
+      </w:r>
+      <w:r>
+        <w:rPr>
+          <w:rFonts w:cstheme="minorHAnsi"/>
+        </w:rPr>
+        <w:t>, a</w:t>
+      </w:r>
+      <w:r>
+        <w:rPr>
+          <w:rFonts w:cstheme="minorHAnsi"/>
+        </w:rPr>
+        <w:t>s shown in the below image Figure_2.1</w:t>
+      </w:r>
+      <w:r>
+        <w:rPr>
+          <w:rFonts w:cstheme="minorHAnsi"/>
+        </w:rPr>
+        <w:t xml:space="preserve">, the program </w:t>
+      </w:r>
+      <w:r>
+        <w:rPr>
+          <w:rFonts w:cstheme="minorHAnsi"/>
+        </w:rPr>
+        <w:t>shows</w:t>
+      </w:r>
+      <w:r>
+        <w:rPr>
+          <w:rFonts w:cstheme="minorHAnsi"/>
+        </w:rPr>
+        <w:t xml:space="preserve"> the </w:t>
+      </w:r>
+      <w:r>
+        <w:rPr>
+          <w:rFonts w:cstheme="minorHAnsi"/>
+        </w:rPr>
+        <w:t xml:space="preserve">stealthy </w:t>
+      </w:r>
+      <w:r>
+        <w:rPr>
+          <w:rFonts w:cstheme="minorHAnsi"/>
+        </w:rPr>
+        <w:t>substation attack is under progressing.</w:t>
       </w:r>
     </w:p>
     <w:p>
@@ -2214,7 +2393,40 @@
     </w:p>
     <w:p>
       <w:pPr>
-        <w:spacing w:after="0"/>
+        <w:jc w:val="center"/>
+        <w:rPr>
+          <w:rFonts w:ascii="Calibri,Bold" w:hAnsi="Calibri,Bold" w:cs="Calibri,Bold"/>
+          <w:sz w:val="20"/>
+          <w:szCs w:val="20"/>
+        </w:rPr>
+      </w:pPr>
+      <w:r>
+        <w:rPr>
+          <w:rFonts w:ascii="Calibri,Bold" w:hAnsi="Calibri,Bold" w:cs="Calibri,Bold"/>
+          <w:sz w:val="20"/>
+          <w:szCs w:val="20"/>
+        </w:rPr>
+        <w:t>&lt;</w:t>
+      </w:r>
+      <w:r>
+        <w:rPr>
+          <w:rFonts w:ascii="Calibri,Bold" w:hAnsi="Calibri,Bold" w:cs="Calibri,Bold"/>
+          <w:sz w:val="20"/>
+          <w:szCs w:val="20"/>
+        </w:rPr>
+        <w:t>Figure_2.1 Start and stop the attack</w:t>
+      </w:r>
+      <w:r>
+        <w:rPr>
+          <w:rFonts w:ascii="Calibri,Bold" w:hAnsi="Calibri,Bold" w:cs="Calibri,Bold"/>
+          <w:sz w:val="20"/>
+          <w:szCs w:val="20"/>
+        </w:rPr>
+        <w:t>&gt;</w:t>
+      </w:r>
+    </w:p>
+    <w:p>
+      <w:pPr>
         <w:jc w:val="both"/>
         <w:rPr>
           <w:rFonts w:cstheme="minorHAnsi"/>
@@ -2232,6 +2444,7 @@
           <w:sz w:val="24"/>
           <w:szCs w:val="24"/>
         </w:rPr>
+        <w:lastRenderedPageBreak/>
         <w:t xml:space="preserve">2.2 </w:t>
       </w:r>
       <w:r>
@@ -2339,6 +2552,21 @@
       <w:r>
         <w:rPr>
           <w:rFonts w:cstheme="minorHAnsi"/>
+          <w:b/>
+          <w:bCs/>
+          <w:shd w:val="pct15" w:color="auto" w:fill="FFFFFF"/>
+        </w:rPr>
+        <w:t xml:space="preserve"> </w:t>
+      </w:r>
+      <w:r>
+        <w:rPr>
+          <w:rFonts w:cstheme="minorHAnsi"/>
+        </w:rPr>
+        <w:t>with UTF-8 byte encode</w:t>
+      </w:r>
+      <w:r>
+        <w:rPr>
+          <w:rFonts w:cstheme="minorHAnsi"/>
         </w:rPr>
         <w:t>.</w:t>
       </w:r>
@@ -2352,7 +2580,19 @@
         <w:rPr>
           <w:rFonts w:cstheme="minorHAnsi"/>
         </w:rPr>
-        <w:t>Attack control tag is “A” and the parameter specify starting different attack, 0 for stopping attack.</w:t>
+        <w:t>Attack control tag is “A” and the parameter</w:t>
+      </w:r>
+      <w:r>
+        <w:rPr>
+          <w:rFonts w:cstheme="minorHAnsi"/>
+        </w:rPr>
+        <w:t xml:space="preserve"> [1, 2,3]</w:t>
+      </w:r>
+      <w:r>
+        <w:rPr>
+          <w:rFonts w:cstheme="minorHAnsi"/>
+        </w:rPr>
+        <w:t xml:space="preserve"> specify starting different attack, 0 for stopping attack.</w:t>
       </w:r>
     </w:p>
     <w:p>
@@ -2366,7 +2606,6 @@
         <w:rPr>
           <w:rFonts w:cstheme="minorHAnsi"/>
         </w:rPr>
-        <w:lastRenderedPageBreak/>
         <w:t xml:space="preserve">2.2.1 </w:t>
       </w:r>
       <w:r>
@@ -2381,6 +2620,110 @@
         </w:rPr>
         <w:t xml:space="preserve"> </w:t>
       </w:r>
+    </w:p>
+    <w:p>
+      <w:pPr>
+        <w:jc w:val="both"/>
+        <w:rPr>
+          <w:rFonts w:cstheme="minorHAnsi"/>
+        </w:rPr>
+      </w:pPr>
+      <w:r>
+        <w:rPr>
+          <w:rFonts w:cstheme="minorHAnsi"/>
+        </w:rPr>
+        <w:t>UDP</w:t>
+      </w:r>
+      <w:r>
+        <w:rPr>
+          <w:rFonts w:cstheme="minorHAnsi"/>
+        </w:rPr>
+        <w:t xml:space="preserve"> </w:t>
+      </w:r>
+      <w:r>
+        <w:rPr>
+          <w:rFonts w:cstheme="minorHAnsi"/>
+        </w:rPr>
+        <w:t>Channel</w:t>
+      </w:r>
+      <w:r>
+        <w:rPr>
+          <w:rFonts w:cstheme="minorHAnsi"/>
+        </w:rPr>
+        <w:t xml:space="preserve">: </w:t>
+      </w:r>
+      <w:r>
+        <w:rPr>
+          <w:rFonts w:cstheme="minorHAnsi"/>
+        </w:rPr>
+        <w:t xml:space="preserve"> Orchestrator </w:t>
+      </w:r>
+      <w:r>
+        <w:rPr>
+          <w:rFonts w:cstheme="minorHAnsi"/>
+        </w:rPr>
+        <w:t>PC (</w:t>
+      </w:r>
+      <w:r>
+        <w:rPr>
+          <w:rFonts w:cstheme="minorHAnsi"/>
+        </w:rPr>
+        <w:t>1</w:t>
+      </w:r>
+      <w:r>
+        <w:rPr>
+          <w:rFonts w:cstheme="minorHAnsi"/>
+        </w:rPr>
+        <w:t>92.168.10.</w:t>
+      </w:r>
+      <w:r>
+        <w:rPr>
+          <w:rFonts w:cstheme="minorHAnsi"/>
+        </w:rPr>
+        <w:t>90</w:t>
+      </w:r>
+      <w:r>
+        <w:rPr>
+          <w:rFonts w:cstheme="minorHAnsi"/>
+        </w:rPr>
+        <w:t>)</w:t>
+      </w:r>
+      <w:r>
+        <w:rPr>
+          <w:rFonts w:cstheme="minorHAnsi"/>
+        </w:rPr>
+        <w:t xml:space="preserve"> =&gt; Attack Raspberry </w:t>
+      </w:r>
+      <w:r>
+        <w:rPr>
+          <w:rFonts w:cstheme="minorHAnsi"/>
+        </w:rPr>
+        <w:t>PI (</w:t>
+      </w:r>
+      <w:r>
+        <w:rPr>
+          <w:rFonts w:cstheme="minorHAnsi"/>
+        </w:rPr>
+        <w:t>192.168.10.</w:t>
+      </w:r>
+      <w:r>
+        <w:rPr>
+          <w:rFonts w:cstheme="minorHAnsi"/>
+        </w:rPr>
+        <w:t>91</w:t>
+      </w:r>
+      <w:r>
+        <w:rPr>
+          <w:rFonts w:cstheme="minorHAnsi"/>
+        </w:rPr>
+        <w:t>)</w:t>
+      </w:r>
+      <w:r>
+        <w:rPr>
+          <w:rFonts w:cstheme="minorHAnsi"/>
+        </w:rPr>
+        <w:t xml:space="preserve"> </w:t>
+      </w:r>
       <w:r>
         <w:rPr>
           <w:rFonts w:cstheme="minorHAnsi"/>
@@ -2391,6 +2734,239 @@
         <w:rPr>
           <w:rFonts w:cstheme="minorHAnsi"/>
         </w:rPr>
+        <w:t xml:space="preserve">Port </w:t>
+      </w:r>
+      <w:r>
+        <w:rPr>
+          <w:rFonts w:cstheme="minorHAnsi"/>
+        </w:rPr>
+        <w:t>5005]</w:t>
+      </w:r>
+    </w:p>
+    <w:p>
+      <w:pPr>
+        <w:jc w:val="both"/>
+        <w:rPr>
+          <w:rFonts w:cstheme="minorHAnsi"/>
+        </w:rPr>
+      </w:pPr>
+      <w:r>
+        <w:rPr>
+          <w:rFonts w:cstheme="minorHAnsi"/>
+        </w:rPr>
+        <w:t>UDP Sender</w:t>
+      </w:r>
+      <w:r>
+        <w:rPr>
+          <w:rFonts w:cstheme="minorHAnsi"/>
+        </w:rPr>
+        <w:t xml:space="preserve"> program</w:t>
+      </w:r>
+      <w:r>
+        <w:rPr>
+          <w:rFonts w:cstheme="minorHAnsi"/>
+        </w:rPr>
+        <w:t xml:space="preserve">: </w:t>
+      </w:r>
+      <w:r>
+        <w:rPr>
+          <w:rFonts w:cstheme="minorHAnsi"/>
+        </w:rPr>
+        <w:t>Orchestrator PC</w:t>
+      </w:r>
+      <w:r>
+        <w:rPr>
+          <w:rFonts w:cstheme="minorHAnsi"/>
+        </w:rPr>
+        <w:t xml:space="preserve"> </w:t>
+      </w:r>
+      <w:r>
+        <w:rPr>
+          <w:rFonts w:cstheme="minorHAnsi"/>
+        </w:rPr>
+        <w:t xml:space="preserve">[ </w:t>
+      </w:r>
+      <w:r>
+        <w:rPr>
+          <w:rFonts w:cstheme="minorHAnsi"/>
+        </w:rPr>
+        <w:t>/</w:t>
+      </w:r>
+      <w:r>
+        <w:rPr>
+          <w:rFonts w:cstheme="minorHAnsi"/>
+        </w:rPr>
+        <w:t>H</w:t>
+      </w:r>
+      <w:r>
+        <w:rPr>
+          <w:rFonts w:cstheme="minorHAnsi"/>
+        </w:rPr>
+        <w:t>ome/Attack/server/App.js</w:t>
+      </w:r>
+      <w:r>
+        <w:rPr>
+          <w:rFonts w:cstheme="minorHAnsi"/>
+        </w:rPr>
+        <w:t>]</w:t>
+      </w:r>
+    </w:p>
+    <w:p>
+      <w:pPr>
+        <w:jc w:val="both"/>
+        <w:rPr>
+          <w:rFonts w:cstheme="minorHAnsi"/>
+        </w:rPr>
+      </w:pPr>
+      <w:r>
+        <w:rPr>
+          <w:rFonts w:cstheme="minorHAnsi"/>
+        </w:rPr>
+        <w:t>UDP Receiver program:</w:t>
+      </w:r>
+      <w:r>
+        <w:rPr>
+          <w:rFonts w:cstheme="minorHAnsi"/>
+        </w:rPr>
+        <w:t xml:space="preserve"> Attack Raspberry PI</w:t>
+      </w:r>
+      <w:r>
+        <w:rPr>
+          <w:rFonts w:cstheme="minorHAnsi"/>
+        </w:rPr>
+        <w:t xml:space="preserve"> [/Home</w:t>
+      </w:r>
+      <w:r>
+        <w:rPr>
+          <w:rFonts w:cstheme="minorHAnsi"/>
+        </w:rPr>
+        <w:t>/remoteAtk/attackServ.py</w:t>
+      </w:r>
+      <w:r>
+        <w:rPr>
+          <w:rFonts w:cstheme="minorHAnsi"/>
+        </w:rPr>
+        <w:t>]</w:t>
+      </w:r>
+    </w:p>
+    <w:p>
+      <w:pPr>
+        <w:jc w:val="both"/>
+        <w:rPr>
+          <w:rFonts w:cstheme="minorHAnsi"/>
+        </w:rPr>
+      </w:pPr>
+      <w:r>
+        <w:rPr>
+          <w:rFonts w:cstheme="minorHAnsi"/>
+        </w:rPr>
+        <w:t xml:space="preserve">UDP message: Start </w:t>
+      </w:r>
+      <w:r>
+        <w:rPr>
+          <w:rFonts w:cstheme="minorHAnsi"/>
+        </w:rPr>
+        <w:t>Attack:</w:t>
+      </w:r>
+      <w:r>
+        <w:rPr>
+          <w:rFonts w:cstheme="minorHAnsi"/>
+        </w:rPr>
+        <w:t xml:space="preserve"> </w:t>
+      </w:r>
+      <w:r>
+        <w:rPr>
+          <w:rFonts w:cstheme="minorHAnsi"/>
+        </w:rPr>
+        <w:t>'</w:t>
+      </w:r>
+      <w:r>
+        <w:rPr>
+          <w:rFonts w:cstheme="minorHAnsi"/>
+          <w:b/>
+          <w:bCs/>
+          <w:shd w:val="pct15" w:color="auto" w:fill="FFFFFF"/>
+        </w:rPr>
+        <w:t>A;2</w:t>
+      </w:r>
+      <w:r>
+        <w:rPr>
+          <w:rFonts w:cstheme="minorHAnsi"/>
+        </w:rPr>
+        <w:t xml:space="preserve">' </w:t>
+      </w:r>
+      <w:r>
+        <w:rPr>
+          <w:rFonts w:cstheme="minorHAnsi"/>
+        </w:rPr>
+        <w:t xml:space="preserve"> </w:t>
+      </w:r>
+      <w:r>
+        <w:rPr>
+          <w:rFonts w:cstheme="minorHAnsi"/>
+        </w:rPr>
+        <w:t xml:space="preserve"> Stop Attack: ‘</w:t>
+      </w:r>
+      <w:r>
+        <w:rPr>
+          <w:rFonts w:cstheme="minorHAnsi"/>
+          <w:b/>
+          <w:bCs/>
+          <w:shd w:val="pct15" w:color="auto" w:fill="FFFFFF"/>
+        </w:rPr>
+        <w:t>A;</w:t>
+      </w:r>
+      <w:r>
+        <w:rPr>
+          <w:rFonts w:cstheme="minorHAnsi"/>
+          <w:b/>
+          <w:bCs/>
+          <w:shd w:val="pct15" w:color="auto" w:fill="FFFFFF"/>
+        </w:rPr>
+        <w:t>0.</w:t>
+      </w:r>
+      <w:r>
+        <w:rPr>
+          <w:rFonts w:cstheme="minorHAnsi"/>
+        </w:rPr>
+        <w:t>’</w:t>
+      </w:r>
+    </w:p>
+    <w:p>
+      <w:pPr>
+        <w:jc w:val="both"/>
+        <w:rPr>
+          <w:rFonts w:cstheme="minorHAnsi"/>
+        </w:rPr>
+      </w:pPr>
+      <w:r>
+        <w:rPr>
+          <w:rFonts w:cstheme="minorHAnsi"/>
+        </w:rPr>
+        <w:t xml:space="preserve">2.2.2 </w:t>
+      </w:r>
+      <w:r>
+        <w:rPr>
+          <w:rFonts w:cstheme="minorHAnsi"/>
+        </w:rPr>
+        <w:t>Black Out Attack</w:t>
+      </w:r>
+      <w:r>
+        <w:rPr>
+          <w:rFonts w:cstheme="minorHAnsi"/>
+        </w:rPr>
+        <w:t xml:space="preserve"> </w:t>
+      </w:r>
+      <w:r>
+        <w:rPr>
+          <w:rFonts w:cstheme="minorHAnsi"/>
+        </w:rPr>
+        <w:t>[</w:t>
+      </w:r>
+      <w:r>
+        <w:rPr>
+          <w:rFonts w:cstheme="minorHAnsi"/>
+        </w:rPr>
         <w:t xml:space="preserve">From </w:t>
       </w:r>
       <w:r>
@@ -2413,13 +2989,13 @@
           <w:b/>
           <w:bCs/>
         </w:rPr>
-        <w:t>attackServer.py</w:t>
-      </w:r>
-      <w:r>
-        <w:rPr>
-          <w:rFonts w:cstheme="minorHAnsi"/>
-        </w:rPr>
-        <w:t>, port:5005</w:t>
+        <w:t>actionServer.py</w:t>
+      </w:r>
+      <w:r>
+        <w:rPr>
+          <w:rFonts w:cstheme="minorHAnsi"/>
+        </w:rPr>
+        <w:t>, port:5006</w:t>
       </w:r>
       <w:r>
         <w:rPr>
@@ -2433,27 +3009,6 @@
         </w:rPr>
         <w:t xml:space="preserve">: </w:t>
       </w:r>
-      <w:r>
-        <w:rPr>
-          <w:rFonts w:cstheme="minorHAnsi"/>
-          <w:color w:val="FF0000"/>
-        </w:rPr>
-        <w:t>(</w:t>
-      </w:r>
-      <w:r>
-        <w:rPr>
-          <w:rFonts w:cstheme="minorHAnsi"/>
-          <w:color w:val="FF0000"/>
-        </w:rPr>
-        <w:t>Todo: the path of the program</w:t>
-      </w:r>
-      <w:r>
-        <w:rPr>
-          <w:rFonts w:cstheme="minorHAnsi"/>
-          <w:color w:val="FF0000"/>
-        </w:rPr>
-        <w:t>)</w:t>
-      </w:r>
     </w:p>
     <w:p>
       <w:pPr>
@@ -2466,13 +3021,103 @@
         <w:rPr>
           <w:rFonts w:cstheme="minorHAnsi"/>
         </w:rPr>
-        <w:t xml:space="preserve">  </w:t>
-      </w:r>
-      <w:r>
-        <w:rPr>
-          <w:rFonts w:cstheme="minorHAnsi"/>
-        </w:rPr>
-        <w:t>UDP</w:t>
+        <w:t>Step 1</w:t>
+      </w:r>
+      <w:r>
+        <w:rPr>
+          <w:rFonts w:cstheme="minorHAnsi"/>
+        </w:rPr>
+        <w:t xml:space="preserve"> Open the word doc</w:t>
+      </w:r>
+      <w:r>
+        <w:rPr>
+          <w:rFonts w:cstheme="minorHAnsi"/>
+        </w:rPr>
+        <w:t xml:space="preserve">: </w:t>
+      </w:r>
+    </w:p>
+    <w:p>
+      <w:pPr>
+        <w:jc w:val="both"/>
+        <w:rPr>
+          <w:rFonts w:cstheme="minorHAnsi"/>
+        </w:rPr>
+      </w:pPr>
+      <w:r>
+        <w:rPr>
+          <w:rFonts w:cstheme="minorHAnsi"/>
+        </w:rPr>
+        <w:t xml:space="preserve">UDP Channel:  Orchestrator PC (192.168.10.90) =&gt; </w:t>
+      </w:r>
+      <w:r>
+        <w:rPr>
+          <w:rFonts w:cstheme="minorHAnsi"/>
+        </w:rPr>
+        <w:t>Technical PC</w:t>
+      </w:r>
+      <w:r>
+        <w:rPr>
+          <w:rFonts w:cstheme="minorHAnsi"/>
+        </w:rPr>
+        <w:t xml:space="preserve"> (192.168.10.</w:t>
+      </w:r>
+      <w:r>
+        <w:rPr>
+          <w:rFonts w:cstheme="minorHAnsi"/>
+        </w:rPr>
+        <w:t>251</w:t>
+      </w:r>
+      <w:r>
+        <w:rPr>
+          <w:rFonts w:cstheme="minorHAnsi"/>
+        </w:rPr>
+        <w:t xml:space="preserve">) </w:t>
+      </w:r>
+      <w:r>
+        <w:rPr>
+          <w:rFonts w:cstheme="minorHAnsi"/>
+        </w:rPr>
+        <w:t>[port 5006]</w:t>
+      </w:r>
+    </w:p>
+    <w:p>
+      <w:pPr>
+        <w:jc w:val="both"/>
+        <w:rPr>
+          <w:rFonts w:cstheme="minorHAnsi"/>
+        </w:rPr>
+      </w:pPr>
+      <w:r>
+        <w:rPr>
+          <w:rFonts w:cstheme="minorHAnsi"/>
+        </w:rPr>
+        <w:t xml:space="preserve">UDP Sender program: </w:t>
+      </w:r>
+      <w:r>
+        <w:rPr>
+          <w:rFonts w:cstheme="minorHAnsi"/>
+        </w:rPr>
+        <w:t>Orchestrator PC</w:t>
+      </w:r>
+      <w:r>
+        <w:rPr>
+          <w:rFonts w:cstheme="minorHAnsi"/>
+        </w:rPr>
+        <w:t xml:space="preserve"> [ /Home/Attack/server/App.js]</w:t>
+      </w:r>
+    </w:p>
+    <w:p>
+      <w:pPr>
+        <w:jc w:val="both"/>
+        <w:rPr>
+          <w:rFonts w:cstheme="minorHAnsi"/>
+        </w:rPr>
+      </w:pPr>
+      <w:r>
+        <w:rPr>
+          <w:rFonts w:cstheme="minorHAnsi"/>
+        </w:rPr>
+        <w:t>UDP Receiver program:</w:t>
       </w:r>
       <w:r>
         <w:rPr>
@@ -2484,79 +3129,13 @@
         <w:rPr>
           <w:rFonts w:cstheme="minorHAnsi"/>
         </w:rPr>
-        <w:t>Channel</w:t>
-      </w:r>
-      <w:r>
-        <w:rPr>
-          <w:rFonts w:cstheme="minorHAnsi"/>
-        </w:rPr>
-        <w:t xml:space="preserve">: </w:t>
-      </w:r>
-      <w:r>
-        <w:rPr>
-          <w:rFonts w:cstheme="minorHAnsi"/>
-        </w:rPr>
-        <w:t xml:space="preserve"> Orchestrator </w:t>
-      </w:r>
-      <w:r>
-        <w:rPr>
-          <w:rFonts w:cstheme="minorHAnsi"/>
-        </w:rPr>
-        <w:t>PC (</w:t>
-      </w:r>
-      <w:r>
-        <w:rPr>
-          <w:rFonts w:cstheme="minorHAnsi"/>
-        </w:rPr>
-        <w:t>1</w:t>
-      </w:r>
-      <w:r>
-        <w:rPr>
-          <w:rFonts w:cstheme="minorHAnsi"/>
-        </w:rPr>
-        <w:t>92.168.10.</w:t>
-      </w:r>
-      <w:r>
-        <w:rPr>
-          <w:rFonts w:cstheme="minorHAnsi"/>
-        </w:rPr>
-        <w:t>90</w:t>
-      </w:r>
-      <w:r>
-        <w:rPr>
-          <w:rFonts w:cstheme="minorHAnsi"/>
-        </w:rPr>
-        <w:t>)</w:t>
-      </w:r>
-      <w:r>
-        <w:rPr>
-          <w:rFonts w:cstheme="minorHAnsi"/>
-        </w:rPr>
-        <w:t xml:space="preserve"> =&gt; Attack Raspberry </w:t>
-      </w:r>
-      <w:r>
-        <w:rPr>
-          <w:rFonts w:cstheme="minorHAnsi"/>
-        </w:rPr>
-        <w:t>PI (</w:t>
-      </w:r>
-      <w:r>
-        <w:rPr>
-          <w:rFonts w:cstheme="minorHAnsi"/>
-        </w:rPr>
-        <w:t>192.168.10.</w:t>
-      </w:r>
-      <w:r>
-        <w:rPr>
-          <w:rFonts w:cstheme="minorHAnsi"/>
-        </w:rPr>
-        <w:t>91</w:t>
-      </w:r>
-      <w:r>
-        <w:rPr>
-          <w:rFonts w:cstheme="minorHAnsi"/>
-        </w:rPr>
-        <w:t>)</w:t>
+        <w:t xml:space="preserve">Technical PC </w:t>
+      </w:r>
+      <w:r>
+        <w:rPr>
+          <w:rFonts w:cstheme="minorHAnsi"/>
+        </w:rPr>
+        <w:t>[</w:t>
       </w:r>
       <w:r>
         <w:rPr>
@@ -2568,19 +3147,428 @@
         <w:rPr>
           <w:rFonts w:cstheme="minorHAnsi"/>
         </w:rPr>
+        <w:t>C:\</w:t>
+      </w:r>
+      <w:r>
+        <w:rPr>
+          <w:rFonts w:cstheme="minorHAnsi"/>
+        </w:rPr>
+        <w:t>Admin</w:t>
+      </w:r>
+      <w:r>
+        <w:rPr>
+          <w:rFonts w:cstheme="minorHAnsi"/>
+        </w:rPr>
+        <w:t>\</w:t>
+      </w:r>
+      <w:r>
+        <w:rPr>
+          <w:rFonts w:cstheme="minorHAnsi"/>
+        </w:rPr>
+        <w:t>Documents\</w:t>
+      </w:r>
+      <w:r>
+        <w:rPr>
+          <w:rFonts w:cstheme="minorHAnsi"/>
+        </w:rPr>
+        <w:t>remoteAtk</w:t>
+      </w:r>
+      <w:r>
+        <w:rPr>
+          <w:rFonts w:cstheme="minorHAnsi"/>
+        </w:rPr>
+        <w:t>\</w:t>
+      </w:r>
+      <w:r>
+        <w:rPr>
+          <w:rFonts w:cstheme="minorHAnsi"/>
+        </w:rPr>
+        <w:t>actionServer.py</w:t>
+      </w:r>
+      <w:r>
+        <w:rPr>
+          <w:rFonts w:cstheme="minorHAnsi"/>
+        </w:rPr>
+        <w:t>]</w:t>
+      </w:r>
+    </w:p>
+    <w:p>
+      <w:pPr>
+        <w:jc w:val="both"/>
+        <w:rPr>
+          <w:rFonts w:cstheme="minorHAnsi"/>
+        </w:rPr>
+      </w:pPr>
+      <w:r>
+        <w:rPr>
+          <w:rFonts w:cstheme="minorHAnsi"/>
+        </w:rPr>
+        <w:t>UDP message: Start Attack: '</w:t>
+      </w:r>
+      <w:r>
+        <w:rPr>
+          <w:rFonts w:cstheme="minorHAnsi"/>
+          <w:b/>
+          <w:bCs/>
+          <w:shd w:val="pct15" w:color="auto" w:fill="FFFFFF"/>
+        </w:rPr>
+        <w:t>A;</w:t>
+      </w:r>
+      <w:r>
+        <w:rPr>
+          <w:rFonts w:cstheme="minorHAnsi"/>
+          <w:b/>
+          <w:bCs/>
+          <w:shd w:val="pct15" w:color="auto" w:fill="FFFFFF"/>
+        </w:rPr>
+        <w:t>2</w:t>
+      </w:r>
+      <w:r>
+        <w:rPr>
+          <w:rFonts w:cstheme="minorHAnsi"/>
+        </w:rPr>
+        <w:t>'   Stop Attack: ‘</w:t>
+      </w:r>
+      <w:r>
+        <w:rPr>
+          <w:rFonts w:cstheme="minorHAnsi"/>
+          <w:b/>
+          <w:bCs/>
+          <w:shd w:val="pct15" w:color="auto" w:fill="FFFFFF"/>
+        </w:rPr>
+        <w:t>A;0</w:t>
+      </w:r>
+      <w:r>
+        <w:rPr>
+          <w:rFonts w:cstheme="minorHAnsi"/>
+        </w:rPr>
+        <w:t>’</w:t>
+      </w:r>
+    </w:p>
+    <w:p>
+      <w:pPr>
+        <w:jc w:val="both"/>
+        <w:rPr>
+          <w:rFonts w:cstheme="minorHAnsi"/>
+        </w:rPr>
+      </w:pPr>
+      <w:r>
+        <w:rPr>
+          <w:rFonts w:cstheme="minorHAnsi"/>
+        </w:rPr>
+        <w:t>Step2 Start the attack</w:t>
+      </w:r>
+      <w:r>
+        <w:rPr>
+          <w:rFonts w:cstheme="minorHAnsi"/>
+        </w:rPr>
+        <w:t>:</w:t>
+      </w:r>
+    </w:p>
+    <w:p>
+      <w:pPr>
+        <w:jc w:val="both"/>
+        <w:rPr>
+          <w:rFonts w:cstheme="minorHAnsi"/>
+        </w:rPr>
+      </w:pPr>
+      <w:r>
+        <w:rPr>
+          <w:rFonts w:cstheme="minorHAnsi"/>
+        </w:rPr>
+        <w:t xml:space="preserve">UDP Channel:  Technical PC (192.168.10.251) </w:t>
+      </w:r>
+      <w:r>
+        <w:rPr>
+          <w:rFonts w:cstheme="minorHAnsi"/>
+        </w:rPr>
+        <w:t xml:space="preserve">=&gt; </w:t>
+      </w:r>
+      <w:r>
+        <w:rPr>
+          <w:rFonts w:cstheme="minorHAnsi"/>
+        </w:rPr>
+        <w:t>Attack Raspberry PI (192.168.10.91) [</w:t>
+      </w:r>
+      <w:r>
+        <w:rPr>
+          <w:rFonts w:cstheme="minorHAnsi"/>
+        </w:rPr>
+        <w:t xml:space="preserve">Port </w:t>
+      </w:r>
+      <w:r>
+        <w:rPr>
+          <w:rFonts w:cstheme="minorHAnsi"/>
+        </w:rPr>
+        <w:t>5005]</w:t>
+      </w:r>
+    </w:p>
+    <w:p>
+      <w:pPr>
+        <w:jc w:val="both"/>
+        <w:rPr>
+          <w:rFonts w:cstheme="minorHAnsi"/>
+        </w:rPr>
+      </w:pPr>
+      <w:r>
+        <w:rPr>
+          <w:rFonts w:cstheme="minorHAnsi"/>
+        </w:rPr>
+        <w:t xml:space="preserve">UDP Sender program: </w:t>
+      </w:r>
+      <w:r>
+        <w:rPr>
+          <w:rFonts w:cstheme="minorHAnsi"/>
+        </w:rPr>
+        <w:t>Orchestrator PC</w:t>
+      </w:r>
+      <w:r>
+        <w:rPr>
+          <w:rFonts w:cstheme="minorHAnsi"/>
+        </w:rPr>
+        <w:t xml:space="preserve"> [</w:t>
+      </w:r>
+      <w:r>
+        <w:rPr>
+          <w:rFonts w:cstheme="minorHAnsi"/>
+        </w:rPr>
+        <w:t>C:\</w:t>
+      </w:r>
+      <w:r>
+        <w:rPr>
+          <w:rFonts w:cstheme="minorHAnsi"/>
+        </w:rPr>
+        <w:t>Admin</w:t>
+      </w:r>
+      <w:r>
+        <w:rPr>
+          <w:rFonts w:cstheme="minorHAnsi"/>
+        </w:rPr>
+        <w:t>\</w:t>
+      </w:r>
+      <w:r>
+        <w:rPr>
+          <w:rFonts w:cstheme="minorHAnsi"/>
+        </w:rPr>
+        <w:t>Documents\remoteAtk\</w:t>
+      </w:r>
+      <w:r>
+        <w:rPr>
+          <w:rFonts w:cstheme="minorHAnsi"/>
+        </w:rPr>
+        <w:t>attackHost</w:t>
+      </w:r>
+      <w:r>
+        <w:rPr>
+          <w:rFonts w:cstheme="minorHAnsi"/>
+        </w:rPr>
+        <w:t>.py</w:t>
+      </w:r>
+      <w:r>
+        <w:rPr>
+          <w:rFonts w:cstheme="minorHAnsi"/>
+        </w:rPr>
+        <w:t>]</w:t>
+      </w:r>
+    </w:p>
+    <w:p>
+      <w:pPr>
+        <w:jc w:val="both"/>
+        <w:rPr>
+          <w:rFonts w:cstheme="minorHAnsi"/>
+        </w:rPr>
+      </w:pPr>
+      <w:r>
+        <w:rPr>
+          <w:rFonts w:cstheme="minorHAnsi"/>
+        </w:rPr>
+        <w:t>UDP Receiver program:</w:t>
+      </w:r>
+      <w:r>
+        <w:rPr>
+          <w:rFonts w:cstheme="minorHAnsi"/>
+        </w:rPr>
+        <w:t xml:space="preserve"> Attack Raspberry PI</w:t>
+      </w:r>
+      <w:r>
+        <w:rPr>
+          <w:rFonts w:cstheme="minorHAnsi"/>
+        </w:rPr>
+        <w:t xml:space="preserve"> </w:t>
+      </w:r>
+      <w:r>
+        <w:rPr>
+          <w:rFonts w:cstheme="minorHAnsi"/>
+        </w:rPr>
+        <w:t>[/Home/remoteAtk/attackServ.py</w:t>
+      </w:r>
+      <w:r>
+        <w:rPr>
+          <w:rFonts w:cstheme="minorHAnsi"/>
+        </w:rPr>
+        <w:t>]</w:t>
+      </w:r>
+    </w:p>
+    <w:p>
+      <w:pPr>
+        <w:jc w:val="both"/>
+        <w:rPr>
+          <w:rFonts w:cstheme="minorHAnsi"/>
+        </w:rPr>
+      </w:pPr>
+      <w:r>
+        <w:rPr>
+          <w:rFonts w:cstheme="minorHAnsi"/>
+        </w:rPr>
+        <w:t>UDP message: Start Attack: '</w:t>
+      </w:r>
+      <w:r>
+        <w:rPr>
+          <w:rFonts w:cstheme="minorHAnsi"/>
+          <w:b/>
+          <w:bCs/>
+          <w:shd w:val="pct15" w:color="auto" w:fill="FFFFFF"/>
+        </w:rPr>
+        <w:t>A;2</w:t>
+      </w:r>
+      <w:r>
+        <w:rPr>
+          <w:rFonts w:cstheme="minorHAnsi"/>
+        </w:rPr>
+        <w:t>'   Stop Attack: ‘</w:t>
+      </w:r>
+      <w:r>
+        <w:rPr>
+          <w:rFonts w:cstheme="minorHAnsi"/>
+          <w:b/>
+          <w:bCs/>
+          <w:shd w:val="pct15" w:color="auto" w:fill="FFFFFF"/>
+        </w:rPr>
+        <w:t>A;0</w:t>
+      </w:r>
+      <w:r>
+        <w:rPr>
+          <w:rFonts w:cstheme="minorHAnsi"/>
+        </w:rPr>
+        <w:t>’</w:t>
+      </w:r>
+    </w:p>
+    <w:p>
+      <w:pPr>
+        <w:jc w:val="both"/>
+        <w:rPr>
+          <w:rFonts w:cstheme="minorHAnsi"/>
+        </w:rPr>
+      </w:pPr>
+      <w:r>
+        <w:rPr>
+          <w:rFonts w:cstheme="minorHAnsi"/>
+        </w:rPr>
+        <w:t xml:space="preserve">2.2.3 </w:t>
+      </w:r>
+      <w:r>
+        <w:rPr>
+          <w:rFonts w:cstheme="minorHAnsi"/>
+        </w:rPr>
+        <w:t xml:space="preserve">Stealthy </w:t>
+      </w:r>
+      <w:r>
+        <w:rPr>
+          <w:rFonts w:cstheme="minorHAnsi"/>
+        </w:rPr>
+        <w:t>Substation Attack</w:t>
+      </w:r>
+      <w:r>
+        <w:rPr>
+          <w:rFonts w:cstheme="minorHAnsi"/>
+        </w:rPr>
+        <w:t>:</w:t>
+      </w:r>
+      <w:r>
+        <w:rPr>
+          <w:rFonts w:cstheme="minorHAnsi"/>
+        </w:rPr>
+        <w:t xml:space="preserve"> </w:t>
+      </w:r>
+    </w:p>
+    <w:p>
+      <w:pPr>
+        <w:jc w:val="both"/>
+        <w:rPr>
+          <w:rFonts w:cstheme="minorHAnsi"/>
+        </w:rPr>
+      </w:pPr>
+      <w:r>
+        <w:rPr>
+          <w:rFonts w:cstheme="minorHAnsi"/>
+        </w:rPr>
+        <w:t>UDP Channel:</w:t>
+      </w:r>
+      <w:r>
+        <w:rPr>
+          <w:rFonts w:cstheme="minorHAnsi"/>
+        </w:rPr>
+        <w:t xml:space="preserve"> </w:t>
+      </w:r>
+      <w:r>
+        <w:rPr>
+          <w:rFonts w:cstheme="minorHAnsi"/>
+        </w:rPr>
+        <w:t xml:space="preserve">Orchestrator PC (192.168.10.90) =&gt; </w:t>
+      </w:r>
+      <w:r>
+        <w:rPr>
+          <w:rFonts w:cstheme="minorHAnsi"/>
+        </w:rPr>
+        <w:t>Generator</w:t>
+      </w:r>
+      <w:r>
+        <w:rPr>
+          <w:rFonts w:cstheme="minorHAnsi"/>
+        </w:rPr>
+        <w:t xml:space="preserve"> control </w:t>
+      </w:r>
+      <w:r>
+        <w:rPr>
+          <w:rFonts w:cstheme="minorHAnsi"/>
+        </w:rPr>
+        <w:t xml:space="preserve">Raspberry PI </w:t>
+      </w:r>
+      <w:r>
+        <w:rPr>
+          <w:rFonts w:cstheme="minorHAnsi"/>
+        </w:rPr>
+        <w:t>(192.168.10.2</w:t>
+      </w:r>
+      <w:r>
+        <w:rPr>
+          <w:rFonts w:cstheme="minorHAnsi"/>
+        </w:rPr>
+        <w:t>44</w:t>
+      </w:r>
+      <w:r>
+        <w:rPr>
+          <w:rFonts w:cstheme="minorHAnsi"/>
+        </w:rPr>
+        <w:t xml:space="preserve">) </w:t>
+      </w:r>
+      <w:r>
+        <w:rPr>
+          <w:rFonts w:cstheme="minorHAnsi"/>
+        </w:rPr>
         <w:t>[</w:t>
       </w:r>
       <w:r>
         <w:rPr>
           <w:rFonts w:cstheme="minorHAnsi"/>
         </w:rPr>
-        <w:t xml:space="preserve">Port </w:t>
-      </w:r>
-      <w:r>
-        <w:rPr>
-          <w:rFonts w:cstheme="minorHAnsi"/>
-        </w:rPr>
-        <w:t>5005]</w:t>
+        <w:t>port:5005</w:t>
+      </w:r>
+      <w:r>
+        <w:rPr>
+          <w:rFonts w:cstheme="minorHAnsi"/>
+        </w:rPr>
+        <w:t>]</w:t>
       </w:r>
     </w:p>
     <w:p>
@@ -2594,31 +3582,83 @@
         <w:rPr>
           <w:rFonts w:cstheme="minorHAnsi"/>
         </w:rPr>
-        <w:t xml:space="preserve">  </w:t>
-      </w:r>
-      <w:r>
-        <w:rPr>
-          <w:rFonts w:cstheme="minorHAnsi"/>
-        </w:rPr>
-        <w:t xml:space="preserve">UDP message: Start </w:t>
-      </w:r>
-      <w:r>
-        <w:rPr>
-          <w:rFonts w:cstheme="minorHAnsi"/>
-        </w:rPr>
-        <w:t>Attack:</w:t>
-      </w:r>
-      <w:r>
-        <w:rPr>
-          <w:rFonts w:cstheme="minorHAnsi"/>
-        </w:rPr>
-        <w:t xml:space="preserve"> </w:t>
-      </w:r>
-      <w:r>
-        <w:rPr>
-          <w:rFonts w:cstheme="minorHAnsi"/>
-        </w:rPr>
-        <w:t>'</w:t>
+        <w:t xml:space="preserve">UDP Sender program: </w:t>
+      </w:r>
+      <w:r>
+        <w:rPr>
+          <w:rFonts w:cstheme="minorHAnsi"/>
+        </w:rPr>
+        <w:t>Orchestrator PC</w:t>
+      </w:r>
+      <w:r>
+        <w:rPr>
+          <w:rFonts w:cstheme="minorHAnsi"/>
+        </w:rPr>
+        <w:t xml:space="preserve"> [ /Home/Attack/server/App.js]</w:t>
+      </w:r>
+    </w:p>
+    <w:p>
+      <w:pPr>
+        <w:jc w:val="both"/>
+        <w:rPr>
+          <w:rFonts w:cstheme="minorHAnsi"/>
+        </w:rPr>
+      </w:pPr>
+      <w:r>
+        <w:rPr>
+          <w:rFonts w:cstheme="minorHAnsi"/>
+        </w:rPr>
+        <w:t>UDP Receiver program:</w:t>
+      </w:r>
+      <w:r>
+        <w:rPr>
+          <w:rFonts w:cstheme="minorHAnsi"/>
+        </w:rPr>
+        <w:t xml:space="preserve"> Attack Raspberry PI</w:t>
+      </w:r>
+      <w:r>
+        <w:rPr>
+          <w:rFonts w:cstheme="minorHAnsi"/>
+        </w:rPr>
+        <w:t xml:space="preserve"> [/Home/</w:t>
+      </w:r>
+      <w:r>
+        <w:rPr>
+          <w:rFonts w:cstheme="minorHAnsi"/>
+        </w:rPr>
+        <w:t xml:space="preserve">GenMgr/src </w:t>
+      </w:r>
+      <w:r>
+        <w:rPr>
+          <w:rFonts w:cstheme="minorHAnsi"/>
+        </w:rPr>
+        <w:t>/</w:t>
+      </w:r>
+      <w:r>
+        <w:rPr>
+          <w:rFonts w:cstheme="minorHAnsi"/>
+        </w:rPr>
+        <w:t>attackServ.py</w:t>
+      </w:r>
+      <w:r>
+        <w:rPr>
+          <w:rFonts w:cstheme="minorHAnsi"/>
+        </w:rPr>
+        <w:t>]</w:t>
+      </w:r>
+    </w:p>
+    <w:p>
+      <w:pPr>
+        <w:jc w:val="both"/>
+        <w:rPr>
+          <w:rFonts w:cstheme="minorHAnsi"/>
+        </w:rPr>
+      </w:pPr>
+      <w:r>
+        <w:rPr>
+          <w:rFonts w:cstheme="minorHAnsi"/>
+        </w:rPr>
+        <w:t>UDP message: Start Attack: '</w:t>
       </w:r>
       <w:r>
         <w:rPr>
@@ -2627,25 +3667,7 @@
           <w:bCs/>
           <w:shd w:val="pct15" w:color="auto" w:fill="FFFFFF"/>
         </w:rPr>
-        <w:t>A;2</w:t>
-      </w:r>
-      <w:r>
-        <w:rPr>
-          <w:rFonts w:cstheme="minorHAnsi"/>
-        </w:rPr>
-        <w:t xml:space="preserve">' </w:t>
-      </w:r>
-      <w:r>
-        <w:rPr>
-          <w:rFonts w:cstheme="minorHAnsi"/>
-        </w:rPr>
-        <w:t xml:space="preserve"> </w:t>
-      </w:r>
-      <w:r>
-        <w:rPr>
-          <w:rFonts w:cstheme="minorHAnsi"/>
-        </w:rPr>
-        <w:t xml:space="preserve"> Stop Attack: ‘</w:t>
+        <w:t>A;</w:t>
       </w:r>
       <w:r>
         <w:rPr>
@@ -2654,7 +3676,31 @@
           <w:bCs/>
           <w:shd w:val="pct15" w:color="auto" w:fill="FFFFFF"/>
         </w:rPr>
-        <w:t>A;0</w:t>
+        <w:t>3</w:t>
+      </w:r>
+      <w:r>
+        <w:rPr>
+          <w:rFonts w:cstheme="minorHAnsi"/>
+        </w:rPr>
+        <w:t>'   Stop Attack: ‘</w:t>
+      </w:r>
+      <w:r>
+        <w:rPr>
+          <w:rFonts w:cstheme="minorHAnsi"/>
+          <w:b/>
+          <w:bCs/>
+          <w:shd w:val="pct15" w:color="auto" w:fill="FFFFFF"/>
+        </w:rPr>
+        <w:t>A;</w:t>
+      </w:r>
+      <w:r>
+        <w:rPr>
+          <w:rFonts w:cstheme="minorHAnsi"/>
+          <w:b/>
+          <w:bCs/>
+          <w:shd w:val="pct15" w:color="auto" w:fill="FFFFFF"/>
+        </w:rPr>
+        <w:t>0.</w:t>
       </w:r>
       <w:r>
         <w:rPr>
@@ -2670,395 +3716,6 @@
           <w:rFonts w:cstheme="minorHAnsi"/>
         </w:rPr>
       </w:pPr>
-      <w:r>
-        <w:rPr>
-          <w:rFonts w:cstheme="minorHAnsi"/>
-        </w:rPr>
-        <w:t xml:space="preserve">2.2.2 </w:t>
-      </w:r>
-      <w:r>
-        <w:rPr>
-          <w:rFonts w:cstheme="minorHAnsi"/>
-        </w:rPr>
-        <w:t>Black Out Attack</w:t>
-      </w:r>
-      <w:r>
-        <w:rPr>
-          <w:rFonts w:cstheme="minorHAnsi"/>
-        </w:rPr>
-        <w:t xml:space="preserve"> </w:t>
-      </w:r>
-      <w:r>
-        <w:rPr>
-          <w:rFonts w:cstheme="minorHAnsi"/>
-        </w:rPr>
-        <w:t>[</w:t>
-      </w:r>
-      <w:r>
-        <w:rPr>
-          <w:rFonts w:cstheme="minorHAnsi"/>
-        </w:rPr>
-        <w:t xml:space="preserve">From </w:t>
-      </w:r>
-      <w:r>
-        <w:rPr>
-          <w:rFonts w:cstheme="minorHAnsi"/>
-          <w:b/>
-          <w:bCs/>
-        </w:rPr>
-        <w:t>App.js</w:t>
-      </w:r>
-      <w:r>
-        <w:rPr>
-          <w:rFonts w:cstheme="minorHAnsi"/>
-        </w:rPr>
-        <w:t xml:space="preserve"> to </w:t>
-      </w:r>
-      <w:r>
-        <w:rPr>
-          <w:rFonts w:cstheme="minorHAnsi"/>
-          <w:b/>
-          <w:bCs/>
-        </w:rPr>
-        <w:t>actionServer.py</w:t>
-      </w:r>
-      <w:r>
-        <w:rPr>
-          <w:rFonts w:cstheme="minorHAnsi"/>
-        </w:rPr>
-        <w:t>, port:5006</w:t>
-      </w:r>
-      <w:r>
-        <w:rPr>
-          <w:rFonts w:cstheme="minorHAnsi"/>
-        </w:rPr>
-        <w:t>]</w:t>
-      </w:r>
-      <w:r>
-        <w:rPr>
-          <w:rFonts w:cstheme="minorHAnsi"/>
-        </w:rPr>
-        <w:t xml:space="preserve">: </w:t>
-      </w:r>
-    </w:p>
-    <w:p>
-      <w:pPr>
-        <w:jc w:val="both"/>
-        <w:rPr>
-          <w:rFonts w:cstheme="minorHAnsi"/>
-        </w:rPr>
-      </w:pPr>
-      <w:r>
-        <w:rPr>
-          <w:rFonts w:cstheme="minorHAnsi"/>
-        </w:rPr>
-        <w:t xml:space="preserve">  </w:t>
-      </w:r>
-      <w:r>
-        <w:rPr>
-          <w:rFonts w:cstheme="minorHAnsi"/>
-        </w:rPr>
-        <w:t xml:space="preserve">UDP Channel:  Orchestrator PC (192.168.10.90) =&gt; </w:t>
-      </w:r>
-      <w:r>
-        <w:rPr>
-          <w:rFonts w:cstheme="minorHAnsi"/>
-        </w:rPr>
-        <w:t>Technical PC</w:t>
-      </w:r>
-      <w:r>
-        <w:rPr>
-          <w:rFonts w:cstheme="minorHAnsi"/>
-        </w:rPr>
-        <w:t xml:space="preserve"> (192.168.10.</w:t>
-      </w:r>
-      <w:r>
-        <w:rPr>
-          <w:rFonts w:cstheme="minorHAnsi"/>
-        </w:rPr>
-        <w:t>251</w:t>
-      </w:r>
-      <w:r>
-        <w:rPr>
-          <w:rFonts w:cstheme="minorHAnsi"/>
-        </w:rPr>
-        <w:t xml:space="preserve">) </w:t>
-      </w:r>
-    </w:p>
-    <w:p>
-      <w:pPr>
-        <w:jc w:val="both"/>
-        <w:rPr>
-          <w:rFonts w:cstheme="minorHAnsi"/>
-        </w:rPr>
-      </w:pPr>
-      <w:r>
-        <w:rPr>
-          <w:rFonts w:cstheme="minorHAnsi"/>
-        </w:rPr>
-        <w:t xml:space="preserve">  </w:t>
-      </w:r>
-      <w:r>
-        <w:rPr>
-          <w:rFonts w:cstheme="minorHAnsi"/>
-        </w:rPr>
-        <w:t>UDP message: Start Attack: '</w:t>
-      </w:r>
-      <w:r>
-        <w:rPr>
-          <w:rFonts w:cstheme="minorHAnsi"/>
-          <w:b/>
-          <w:bCs/>
-          <w:shd w:val="pct15" w:color="auto" w:fill="FFFFFF"/>
-        </w:rPr>
-        <w:t>A;</w:t>
-      </w:r>
-      <w:r>
-        <w:rPr>
-          <w:rFonts w:cstheme="minorHAnsi"/>
-          <w:b/>
-          <w:bCs/>
-          <w:shd w:val="pct15" w:color="auto" w:fill="FFFFFF"/>
-        </w:rPr>
-        <w:t>2</w:t>
-      </w:r>
-      <w:r>
-        <w:rPr>
-          <w:rFonts w:cstheme="minorHAnsi"/>
-        </w:rPr>
-        <w:t>'   Stop Attack: ‘</w:t>
-      </w:r>
-      <w:r>
-        <w:rPr>
-          <w:rFonts w:cstheme="minorHAnsi"/>
-          <w:b/>
-          <w:bCs/>
-          <w:shd w:val="pct15" w:color="auto" w:fill="FFFFFF"/>
-        </w:rPr>
-        <w:t>A;0</w:t>
-      </w:r>
-      <w:r>
-        <w:rPr>
-          <w:rFonts w:cstheme="minorHAnsi"/>
-        </w:rPr>
-        <w:t>’</w:t>
-      </w:r>
-    </w:p>
-    <w:p>
-      <w:pPr>
-        <w:jc w:val="both"/>
-        <w:rPr>
-          <w:rFonts w:cstheme="minorHAnsi"/>
-        </w:rPr>
-      </w:pPr>
-      <w:r>
-        <w:rPr>
-          <w:rFonts w:cstheme="minorHAnsi"/>
-        </w:rPr>
-        <w:t xml:space="preserve">2.2.3 </w:t>
-      </w:r>
-      <w:r>
-        <w:rPr>
-          <w:rFonts w:cstheme="minorHAnsi"/>
-        </w:rPr>
-        <w:t xml:space="preserve">Stealthy </w:t>
-      </w:r>
-      <w:r>
-        <w:rPr>
-          <w:rFonts w:cstheme="minorHAnsi"/>
-        </w:rPr>
-        <w:t>Substation Attack</w:t>
-      </w:r>
-      <w:r>
-        <w:rPr>
-          <w:rFonts w:cstheme="minorHAnsi"/>
-        </w:rPr>
-        <w:t xml:space="preserve"> </w:t>
-      </w:r>
-      <w:r>
-        <w:rPr>
-          <w:rFonts w:cstheme="minorHAnsi"/>
-        </w:rPr>
-        <w:t>[</w:t>
-      </w:r>
-      <w:r>
-        <w:rPr>
-          <w:rFonts w:cstheme="minorHAnsi"/>
-        </w:rPr>
-        <w:t xml:space="preserve">From </w:t>
-      </w:r>
-      <w:r>
-        <w:rPr>
-          <w:rFonts w:cstheme="minorHAnsi"/>
-          <w:b/>
-          <w:bCs/>
-        </w:rPr>
-        <w:t>App.js</w:t>
-      </w:r>
-      <w:r>
-        <w:rPr>
-          <w:rFonts w:cstheme="minorHAnsi"/>
-        </w:rPr>
-        <w:t xml:space="preserve"> to</w:t>
-      </w:r>
-      <w:r>
-        <w:rPr>
-          <w:rFonts w:cstheme="minorHAnsi"/>
-        </w:rPr>
-        <w:t xml:space="preserve"> </w:t>
-      </w:r>
-      <w:r>
-        <w:rPr>
-          <w:rFonts w:cstheme="minorHAnsi"/>
-          <w:b/>
-          <w:bCs/>
-        </w:rPr>
-        <w:t>pwrGenMgr</w:t>
-      </w:r>
-      <w:r>
-        <w:rPr>
-          <w:rFonts w:cstheme="minorHAnsi"/>
-          <w:b/>
-          <w:bCs/>
-        </w:rPr>
-        <w:t>.py</w:t>
-      </w:r>
-      <w:r>
-        <w:rPr>
-          <w:rFonts w:cstheme="minorHAnsi"/>
-        </w:rPr>
-        <w:t>, port:5005</w:t>
-      </w:r>
-      <w:r>
-        <w:rPr>
-          <w:rFonts w:cstheme="minorHAnsi"/>
-        </w:rPr>
-        <w:t>]</w:t>
-      </w:r>
-      <w:r>
-        <w:rPr>
-          <w:rFonts w:cstheme="minorHAnsi"/>
-        </w:rPr>
-        <w:t xml:space="preserve">: </w:t>
-      </w:r>
-    </w:p>
-    <w:p>
-      <w:pPr>
-        <w:jc w:val="both"/>
-        <w:rPr>
-          <w:rFonts w:cstheme="minorHAnsi"/>
-        </w:rPr>
-      </w:pPr>
-      <w:r>
-        <w:rPr>
-          <w:rFonts w:cstheme="minorHAnsi"/>
-        </w:rPr>
-        <w:t xml:space="preserve">   </w:t>
-      </w:r>
-      <w:r>
-        <w:rPr>
-          <w:rFonts w:cstheme="minorHAnsi"/>
-        </w:rPr>
-        <w:t xml:space="preserve">UDP Channel:  Orchestrator PC (192.168.10.90) =&gt; </w:t>
-      </w:r>
-      <w:r>
-        <w:rPr>
-          <w:rFonts w:cstheme="minorHAnsi"/>
-        </w:rPr>
-        <w:t xml:space="preserve">Generator Control Raspberry PI </w:t>
-      </w:r>
-      <w:r>
-        <w:rPr>
-          <w:rFonts w:cstheme="minorHAnsi"/>
-        </w:rPr>
-        <w:t>(192.168.10.2</w:t>
-      </w:r>
-      <w:r>
-        <w:rPr>
-          <w:rFonts w:cstheme="minorHAnsi"/>
-        </w:rPr>
-        <w:t>44</w:t>
-      </w:r>
-      <w:r>
-        <w:rPr>
-          <w:rFonts w:cstheme="minorHAnsi"/>
-        </w:rPr>
-        <w:t xml:space="preserve">) </w:t>
-      </w:r>
-    </w:p>
-    <w:p>
-      <w:pPr>
-        <w:jc w:val="both"/>
-        <w:rPr>
-          <w:rFonts w:cstheme="minorHAnsi"/>
-        </w:rPr>
-      </w:pPr>
-      <w:r>
-        <w:rPr>
-          <w:rFonts w:cstheme="minorHAnsi"/>
-        </w:rPr>
-        <w:t xml:space="preserve">  </w:t>
-      </w:r>
-      <w:r>
-        <w:rPr>
-          <w:rFonts w:cstheme="minorHAnsi"/>
-        </w:rPr>
-        <w:t xml:space="preserve"> </w:t>
-      </w:r>
-      <w:r>
-        <w:rPr>
-          <w:rFonts w:cstheme="minorHAnsi"/>
-        </w:rPr>
-        <w:t>UDP message: Start Attack: '</w:t>
-      </w:r>
-      <w:r>
-        <w:rPr>
-          <w:rFonts w:cstheme="minorHAnsi"/>
-          <w:b/>
-          <w:bCs/>
-          <w:shd w:val="pct15" w:color="auto" w:fill="FFFFFF"/>
-        </w:rPr>
-        <w:t>A;</w:t>
-      </w:r>
-      <w:r>
-        <w:rPr>
-          <w:rFonts w:cstheme="minorHAnsi"/>
-          <w:b/>
-          <w:bCs/>
-          <w:shd w:val="pct15" w:color="auto" w:fill="FFFFFF"/>
-        </w:rPr>
-        <w:t>3</w:t>
-      </w:r>
-      <w:r>
-        <w:rPr>
-          <w:rFonts w:cstheme="minorHAnsi"/>
-        </w:rPr>
-        <w:t>'   Stop Attack: ‘</w:t>
-      </w:r>
-      <w:r>
-        <w:rPr>
-          <w:rFonts w:cstheme="minorHAnsi"/>
-          <w:b/>
-          <w:bCs/>
-          <w:shd w:val="pct15" w:color="auto" w:fill="FFFFFF"/>
-        </w:rPr>
-        <w:t>A;</w:t>
-      </w:r>
-      <w:r>
-        <w:rPr>
-          <w:rFonts w:cstheme="minorHAnsi"/>
-          <w:b/>
-          <w:bCs/>
-          <w:shd w:val="pct15" w:color="auto" w:fill="FFFFFF"/>
-        </w:rPr>
-        <w:t>0.</w:t>
-      </w:r>
-      <w:r>
-        <w:rPr>
-          <w:rFonts w:cstheme="minorHAnsi"/>
-        </w:rPr>
-        <w:t>’</w:t>
-      </w:r>
     </w:p>
     <w:p>
       <w:pPr>
@@ -3156,7 +3813,13 @@
         <w:rPr>
           <w:rFonts w:cstheme="minorHAnsi"/>
         </w:rPr>
-        <w:t xml:space="preserve">3.1.1 </w:t>
+        <w:t>3.1.1</w:t>
+      </w:r>
+      <w:r>
+        <w:rPr>
+          <w:rFonts w:cstheme="minorHAnsi"/>
+        </w:rPr>
+        <w:tab/>
       </w:r>
       <w:r>
         <w:rPr>
@@ -3208,6 +3871,7 @@
         <w:rPr>
           <w:rFonts w:cstheme="minorHAnsi"/>
         </w:rPr>
+        <w:lastRenderedPageBreak/>
         <w:t>Additional lib/software need:</w:t>
       </w:r>
     </w:p>
@@ -3476,6 +4140,15 @@
                                 <w:szCs w:val="18"/>
                               </w:rPr>
                             </w:pPr>
+                          </w:p>
+                          <w:p>
+                            <w:pPr>
+                              <w:spacing w:after="0"/>
+                              <w:rPr>
+                                <w:sz w:val="18"/>
+                                <w:szCs w:val="18"/>
+                              </w:rPr>
+                            </w:pPr>
                             <w:r>
                               <w:rPr>
                                 <w:sz w:val="18"/>
@@ -3515,6 +4188,15 @@
                               </w:rPr>
                               <w:t>Alias=webservice.service</w:t>
                             </w:r>
+                          </w:p>
+                          <w:p>
+                            <w:pPr>
+                              <w:spacing w:after="0"/>
+                              <w:rPr>
+                                <w:sz w:val="18"/>
+                                <w:szCs w:val="18"/>
+                              </w:rPr>
+                            </w:pPr>
                           </w:p>
                           <w:p>
                             <w:pPr>
@@ -3679,11 +4361,7 @@
           </mc:Choice>
           <mc:Fallback>
             <w:pict>
-              <v:shapetype w14:anchorId="0D205F87" id="_x0000_t202" coordsize="21600,21600" o:spt="202" path="m,l,21600r21600,l21600,xe">
-                <v:stroke joinstyle="miter"/>
-                <v:path gradientshapeok="t" o:connecttype="rect"/>
-              </v:shapetype>
-              <v:shape id="Text Box 2" o:spid="_x0000_s1026" type="#_x0000_t202" style="position:absolute;left:0;text-align:left;margin-left:0;margin-top:48.65pt;width:446.4pt;height:110.6pt;z-index:-251657216;visibility:visible;mso-wrap-style:square;mso-width-percent:0;mso-height-percent:200;mso-wrap-distance-left:9pt;mso-wrap-distance-top:3.6pt;mso-wrap-distance-right:9pt;mso-wrap-distance-bottom:3.6pt;mso-position-horizontal:left;mso-position-horizontal-relative:margin;mso-position-vertical:absolute;mso-position-vertical-relative:text;mso-width-percent:0;mso-height-percent:200;mso-width-relative:margin;mso-height-relative:margin;v-text-anchor:top" o:gfxdata="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" fillcolor="black [3213]">
+              <v:shape w14:anchorId="0D205F87" id="Text Box 2" o:spid="_x0000_s1027" type="#_x0000_t202" style="position:absolute;left:0;text-align:left;margin-left:0;margin-top:48.65pt;width:446.4pt;height:110.6pt;z-index:-251657216;visibility:visible;mso-wrap-style:square;mso-width-percent:0;mso-height-percent:200;mso-wrap-distance-left:9pt;mso-wrap-distance-top:3.6pt;mso-wrap-distance-right:9pt;mso-wrap-distance-bottom:3.6pt;mso-position-horizontal:left;mso-position-horizontal-relative:margin;mso-position-vertical:absolute;mso-position-vertical-relative:text;mso-width-percent:0;mso-height-percent:200;mso-width-relative:margin;mso-height-relative:margin;v-text-anchor:top" o:gfxdata="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" fillcolor="black [3213]">
                 <v:textbox style="mso-fit-shape-to-text:t">
                   <w:txbxContent>
                     <w:p>
@@ -3731,17 +4409,17 @@
                           <w:sz w:val="18"/>
                           <w:szCs w:val="18"/>
                         </w:rPr>
-                        <w:t>After=</w:t>
+                        <w:t>After=network.target</w:t>
                       </w:r>
-                      <w:proofErr w:type="spellStart"/>
-                      <w:r>
+                    </w:p>
+                    <w:p>
+                      <w:pPr>
+                        <w:spacing w:after="0"/>
                         <w:rPr>
                           <w:sz w:val="18"/>
                           <w:szCs w:val="18"/>
                         </w:rPr>
-                        <w:t>network.target</w:t>
-                      </w:r>
-                      <w:proofErr w:type="spellEnd"/>
+                      </w:pPr>
                     </w:p>
                     <w:p>
                       <w:pPr>
@@ -3767,31 +4445,13 @@
                           <w:szCs w:val="18"/>
                         </w:rPr>
                       </w:pPr>
-                      <w:proofErr w:type="spellStart"/>
                       <w:r>
                         <w:rPr>
                           <w:sz w:val="18"/>
                           <w:szCs w:val="18"/>
                         </w:rPr>
-                        <w:t>WantedBy</w:t>
+                        <w:t>WantedBy=multi-user.target</w:t>
                       </w:r>
-                      <w:proofErr w:type="spellEnd"/>
-                      <w:r>
-                        <w:rPr>
-                          <w:sz w:val="18"/>
-                          <w:szCs w:val="18"/>
-                        </w:rPr>
-                        <w:t>=multi-</w:t>
-                      </w:r>
-                      <w:proofErr w:type="spellStart"/>
-                      <w:r>
-                        <w:rPr>
-                          <w:sz w:val="18"/>
-                          <w:szCs w:val="18"/>
-                        </w:rPr>
-                        <w:t>user.target</w:t>
-                      </w:r>
-                      <w:proofErr w:type="spellEnd"/>
                     </w:p>
                     <w:p>
                       <w:pPr>
@@ -3806,17 +4466,17 @@
                           <w:sz w:val="18"/>
                           <w:szCs w:val="18"/>
                         </w:rPr>
-                        <w:t>Alias=</w:t>
+                        <w:t>Alias=webservice.service</w:t>
                       </w:r>
-                      <w:proofErr w:type="spellStart"/>
-                      <w:r>
+                    </w:p>
+                    <w:p>
+                      <w:pPr>
+                        <w:spacing w:after="0"/>
                         <w:rPr>
                           <w:sz w:val="18"/>
                           <w:szCs w:val="18"/>
                         </w:rPr>
-                        <w:t>webservice.service</w:t>
-                      </w:r>
-                      <w:proofErr w:type="spellEnd"/>
+                      </w:pPr>
                     </w:p>
                     <w:p>
                       <w:pPr>
@@ -3906,21 +4566,12 @@
                           <w:szCs w:val="18"/>
                         </w:rPr>
                       </w:pPr>
-                      <w:proofErr w:type="spellStart"/>
                       <w:r>
                         <w:rPr>
                           <w:sz w:val="18"/>
                           <w:szCs w:val="18"/>
                         </w:rPr>
-                        <w:t>ExecStart</w:t>
-                      </w:r>
-                      <w:proofErr w:type="spellEnd"/>
-                      <w:r>
-                        <w:rPr>
-                          <w:sz w:val="18"/>
-                          <w:szCs w:val="18"/>
-                        </w:rPr>
-                        <w:t>=/home/orchestrator/Attack/server/server/node /home/orchestrator/Attack/server/server/app.js</w:t>
+                        <w:t>ExecStart=/home/orchestrator/Attack/server/server/node /home/orchestrator/Attack/server/server/app.js</w:t>
                       </w:r>
                     </w:p>
                     <w:p>
@@ -3947,21 +4598,12 @@
                           <w:szCs w:val="18"/>
                         </w:rPr>
                       </w:pPr>
-                      <w:proofErr w:type="spellStart"/>
                       <w:r>
                         <w:rPr>
                           <w:sz w:val="18"/>
                           <w:szCs w:val="18"/>
                         </w:rPr>
-                        <w:t>TimeoutSec</w:t>
-                      </w:r>
-                      <w:proofErr w:type="spellEnd"/>
-                      <w:r>
-                        <w:rPr>
-                          <w:sz w:val="18"/>
-                          <w:szCs w:val="18"/>
-                        </w:rPr>
-                        <w:t>=20</w:t>
+                        <w:t>TimeoutSec=20</w:t>
                       </w:r>
                     </w:p>
                     <w:p>
@@ -4072,7 +4714,6 @@
           <w:rFonts w:eastAsia="Times New Roman" w:cstheme="minorHAnsi"/>
           <w:color w:val="000000"/>
         </w:rPr>
-        <w:lastRenderedPageBreak/>
         <w:t>3.</w:t>
       </w:r>
       <w:r>
@@ -4544,14 +5185,6 @@
         <w:jc w:val="both"/>
         <w:rPr>
           <w:rFonts w:cstheme="minorHAnsi"/>
-        </w:rPr>
-      </w:pPr>
-    </w:p>
-    <w:p>
-      <w:pPr>
-        <w:jc w:val="both"/>
-        <w:rPr>
-          <w:rFonts w:cstheme="minorHAnsi"/>
           <w:b/>
           <w:bCs/>
           <w:sz w:val="32"/>
@@ -4566,6 +5199,7 @@
           <w:sz w:val="32"/>
           <w:szCs w:val="32"/>
         </w:rPr>
+        <w:lastRenderedPageBreak/>
         <w:t xml:space="preserve">4. </w:t>
       </w:r>
       <w:r>
@@ -5764,6 +6398,126 @@
           <w:szCs w:val="32"/>
         </w:rPr>
       </w:pPr>
+    </w:p>
+    <w:p>
+      <w:pPr>
+        <w:jc w:val="both"/>
+        <w:rPr>
+          <w:rFonts w:cstheme="minorHAnsi"/>
+          <w:b/>
+          <w:bCs/>
+          <w:sz w:val="32"/>
+          <w:szCs w:val="32"/>
+        </w:rPr>
+      </w:pPr>
+    </w:p>
+    <w:p>
+      <w:pPr>
+        <w:jc w:val="both"/>
+        <w:rPr>
+          <w:rFonts w:cstheme="minorHAnsi"/>
+          <w:b/>
+          <w:bCs/>
+          <w:sz w:val="32"/>
+          <w:szCs w:val="32"/>
+        </w:rPr>
+      </w:pPr>
+    </w:p>
+    <w:p>
+      <w:pPr>
+        <w:jc w:val="both"/>
+        <w:rPr>
+          <w:rFonts w:cstheme="minorHAnsi"/>
+          <w:b/>
+          <w:bCs/>
+          <w:sz w:val="32"/>
+          <w:szCs w:val="32"/>
+        </w:rPr>
+      </w:pPr>
+    </w:p>
+    <w:p>
+      <w:pPr>
+        <w:jc w:val="both"/>
+        <w:rPr>
+          <w:rFonts w:cstheme="minorHAnsi"/>
+          <w:b/>
+          <w:bCs/>
+          <w:sz w:val="32"/>
+          <w:szCs w:val="32"/>
+        </w:rPr>
+      </w:pPr>
+    </w:p>
+    <w:p>
+      <w:pPr>
+        <w:jc w:val="both"/>
+        <w:rPr>
+          <w:rFonts w:cstheme="minorHAnsi"/>
+          <w:b/>
+          <w:bCs/>
+          <w:sz w:val="32"/>
+          <w:szCs w:val="32"/>
+        </w:rPr>
+      </w:pPr>
+    </w:p>
+    <w:p>
+      <w:pPr>
+        <w:jc w:val="both"/>
+        <w:rPr>
+          <w:rFonts w:cstheme="minorHAnsi"/>
+          <w:b/>
+          <w:bCs/>
+          <w:sz w:val="32"/>
+          <w:szCs w:val="32"/>
+        </w:rPr>
+      </w:pPr>
+    </w:p>
+    <w:p>
+      <w:pPr>
+        <w:jc w:val="both"/>
+        <w:rPr>
+          <w:rFonts w:cstheme="minorHAnsi"/>
+          <w:b/>
+          <w:bCs/>
+          <w:sz w:val="32"/>
+          <w:szCs w:val="32"/>
+        </w:rPr>
+      </w:pPr>
+    </w:p>
+    <w:p>
+      <w:pPr>
+        <w:jc w:val="both"/>
+        <w:rPr>
+          <w:rFonts w:cstheme="minorHAnsi"/>
+          <w:b/>
+          <w:bCs/>
+          <w:sz w:val="32"/>
+          <w:szCs w:val="32"/>
+        </w:rPr>
+      </w:pPr>
+    </w:p>
+    <w:p>
+      <w:pPr>
+        <w:jc w:val="both"/>
+        <w:rPr>
+          <w:rFonts w:cstheme="minorHAnsi"/>
+          <w:b/>
+          <w:bCs/>
+          <w:sz w:val="32"/>
+          <w:szCs w:val="32"/>
+        </w:rPr>
+      </w:pPr>
+    </w:p>
+    <w:p>
+      <w:pPr>
+        <w:jc w:val="both"/>
+        <w:rPr>
+          <w:rFonts w:cstheme="minorHAnsi"/>
+          <w:b/>
+          <w:bCs/>
+          <w:sz w:val="32"/>
+          <w:szCs w:val="32"/>
+        </w:rPr>
+      </w:pPr>
       <w:r>
         <w:rPr>
           <w:rFonts w:cstheme="minorHAnsi"/>
@@ -5837,7 +6591,7 @@
         <w:rPr>
           <w:rFonts w:cstheme="minorHAnsi"/>
         </w:rPr>
-        <w:t>4</w:t>
+        <w:t>5</w:t>
       </w:r>
       <w:r>
         <w:rPr>
@@ -6602,6 +7356,119 @@
       <w:pPr>
         <w:ind w:left="6480" w:hanging="180"/>
       </w:pPr>
+    </w:lvl>
+  </w:abstractNum>
+  <w:abstractNum w:abstractNumId="7" w15:restartNumberingAfterBreak="0">
+    <w:nsid w:val="50255651"/>
+    <w:multiLevelType w:val="multilevel"/>
+    <w:tmpl w:val="5A56FA64"/>
+    <w:lvl w:ilvl="0">
+      <w:start w:val="1"/>
+      <w:numFmt w:val="decimal"/>
+      <w:lvlText w:val="%1"/>
+      <w:lvlJc w:val="left"/>
+      <w:pPr>
+        <w:ind w:left="360" w:hanging="360"/>
+      </w:pPr>
+      <w:rPr>
+        <w:rFonts w:hint="default"/>
+      </w:rPr>
+    </w:lvl>
+    <w:lvl w:ilvl="1">
+      <w:start w:val="1"/>
+      <w:numFmt w:val="decimal"/>
+      <w:lvlText w:val="%1.%2"/>
+      <w:lvlJc w:val="left"/>
+      <w:pPr>
+        <w:ind w:left="360" w:hanging="360"/>
+      </w:pPr>
+      <w:rPr>
+        <w:rFonts w:hint="default"/>
+      </w:rPr>
+    </w:lvl>
+    <w:lvl w:ilvl="2">
+      <w:start w:val="1"/>
+      <w:numFmt w:val="decimal"/>
+      <w:lvlText w:val="%1.%2.%3"/>
+      <w:lvlJc w:val="left"/>
+      <w:pPr>
+        <w:ind w:left="720" w:hanging="720"/>
+      </w:pPr>
+      <w:rPr>
+        <w:rFonts w:hint="default"/>
+      </w:rPr>
+    </w:lvl>
+    <w:lvl w:ilvl="3">
+      <w:start w:val="1"/>
+      <w:numFmt w:val="decimal"/>
+      <w:lvlText w:val="%1.%2.%3.%4"/>
+      <w:lvlJc w:val="left"/>
+      <w:pPr>
+        <w:ind w:left="720" w:hanging="720"/>
+      </w:pPr>
+      <w:rPr>
+        <w:rFonts w:hint="default"/>
+      </w:rPr>
+    </w:lvl>
+    <w:lvl w:ilvl="4">
+      <w:start w:val="1"/>
+      <w:numFmt w:val="decimal"/>
+      <w:lvlText w:val="%1.%2.%3.%4.%5"/>
+      <w:lvlJc w:val="left"/>
+      <w:pPr>
+        <w:ind w:left="1080" w:hanging="1080"/>
+      </w:pPr>
+      <w:rPr>
+        <w:rFonts w:hint="default"/>
+      </w:rPr>
+    </w:lvl>
+    <w:lvl w:ilvl="5">
+      <w:start w:val="1"/>
+      <w:numFmt w:val="decimal"/>
+      <w:lvlText w:val="%1.%2.%3.%4.%5.%6"/>
+      <w:lvlJc w:val="left"/>
+      <w:pPr>
+        <w:ind w:left="1080" w:hanging="1080"/>
+      </w:pPr>
+      <w:rPr>
+        <w:rFonts w:hint="default"/>
+      </w:rPr>
+    </w:lvl>
+    <w:lvl w:ilvl="6">
+      <w:start w:val="1"/>
+      <w:numFmt w:val="decimal"/>
+      <w:lvlText w:val="%1.%2.%3.%4.%5.%6.%7"/>
+      <w:lvlJc w:val="left"/>
+      <w:pPr>
+        <w:ind w:left="1440" w:hanging="1440"/>
+      </w:pPr>
+      <w:rPr>
+        <w:rFonts w:hint="default"/>
+      </w:rPr>
+    </w:lvl>
+    <w:lvl w:ilvl="7">
+      <w:start w:val="1"/>
+      <w:numFmt w:val="decimal"/>
+      <w:lvlText w:val="%1.%2.%3.%4.%5.%6.%7.%8"/>
+      <w:lvlJc w:val="left"/>
+      <w:pPr>
+        <w:ind w:left="1440" w:hanging="1440"/>
+      </w:pPr>
+      <w:rPr>
+        <w:rFonts w:hint="default"/>
+      </w:rPr>
+    </w:lvl>
+    <w:lvl w:ilvl="8">
+      <w:start w:val="1"/>
+      <w:numFmt w:val="decimal"/>
+      <w:lvlText w:val="%1.%2.%3.%4.%5.%6.%7.%8.%9"/>
+      <w:lvlJc w:val="left"/>
+      <w:pPr>
+        <w:ind w:left="1440" w:hanging="1440"/>
+      </w:pPr>
+      <w:rPr>
+        <w:rFonts w:hint="default"/>
+      </w:rPr>
     </w:lvl>
   </w:abstractNum>
   <w:num w:numId="1">
@@ -6624,6 +7491,9 @@
   </w:num>
   <w:num w:numId="7">
     <w:abstractNumId w:val="0"/>
+  </w:num>
+  <w:num w:numId="8">
+    <w:abstractNumId w:val="7"/>
   </w:num>
 </w:numbering>
 </file>

</xml_diff>

<commit_message>
Added pdf file and the HTTP request in the design doc
</commit_message>
<xml_diff>
--- a/doc/CSI OT 3D Platform Cyber Attack Web Design.docx
+++ b/doc/CSI OT 3D Platform Cyber Attack Web Design.docx
@@ -2057,7 +2057,7 @@
           <w:sz w:val="20"/>
           <w:szCs w:val="20"/>
         </w:rPr>
-        <w:t xml:space="preserve">System </w:t>
+        <w:t xml:space="preserve">System Control Flow Diagram </w:t>
       </w:r>
       <w:r>
         <w:rPr>
@@ -2065,14 +2065,6 @@
           <w:sz w:val="20"/>
           <w:szCs w:val="20"/>
         </w:rPr>
-        <w:t xml:space="preserve">Control Flow Diagram </w:t>
-      </w:r>
-      <w:r>
-        <w:rPr>
-          <w:rFonts w:cstheme="minorHAnsi"/>
-          <w:sz w:val="20"/>
-          <w:szCs w:val="20"/>
-        </w:rPr>
         <w:t>&gt;</w:t>
       </w:r>
     </w:p>
@@ -2297,13 +2289,7 @@
         <w:rPr>
           <w:rFonts w:cstheme="minorHAnsi"/>
         </w:rPr>
-        <w:t>, a</w:t>
-      </w:r>
-      <w:r>
-        <w:rPr>
-          <w:rFonts w:cstheme="minorHAnsi"/>
-        </w:rPr>
-        <w:t>s shown in the below image Figure_2.1</w:t>
+        <w:t>, as shown in the below image Figure_2.1</w:t>
       </w:r>
       <w:r>
         <w:rPr>
@@ -2321,19 +2307,7 @@
         <w:rPr>
           <w:rFonts w:cstheme="minorHAnsi"/>
         </w:rPr>
-        <w:t xml:space="preserve"> the </w:t>
-      </w:r>
-      <w:r>
-        <w:rPr>
-          <w:rFonts w:cstheme="minorHAnsi"/>
-        </w:rPr>
-        <w:t xml:space="preserve">stealthy </w:t>
-      </w:r>
-      <w:r>
-        <w:rPr>
-          <w:rFonts w:cstheme="minorHAnsi"/>
-        </w:rPr>
-        <w:t>substation attack is under progressing.</w:t>
+        <w:t xml:space="preserve"> the stealthy substation attack is under progressing.</w:t>
       </w:r>
     </w:p>
     <w:p>
@@ -2790,19 +2764,13 @@
         <w:rPr>
           <w:rFonts w:cstheme="minorHAnsi"/>
         </w:rPr>
-        <w:t>/</w:t>
-      </w:r>
-      <w:r>
-        <w:rPr>
-          <w:rFonts w:cstheme="minorHAnsi"/>
-        </w:rPr>
-        <w:t>H</w:t>
-      </w:r>
-      <w:r>
-        <w:rPr>
-          <w:rFonts w:cstheme="minorHAnsi"/>
-        </w:rPr>
-        <w:t>ome/Attack/server/App.js</w:t>
+        <w:t>/home/orchestrator/Attack/server/server/</w:t>
+      </w:r>
+      <w:r>
+        <w:rPr>
+          <w:rFonts w:cstheme="minorHAnsi"/>
+        </w:rPr>
+        <w:t>App.js</w:t>
       </w:r>
       <w:r>
         <w:rPr>
@@ -3103,7 +3071,19 @@
         <w:rPr>
           <w:rFonts w:cstheme="minorHAnsi"/>
         </w:rPr>
-        <w:t xml:space="preserve"> [ /Home/Attack/server/App.js]</w:t>
+        <w:t xml:space="preserve"> [ </w:t>
+      </w:r>
+      <w:r>
+        <w:rPr>
+          <w:rFonts w:cstheme="minorHAnsi"/>
+        </w:rPr>
+        <w:t>/home/orchestrator/Attack/server/server/</w:t>
+      </w:r>
+      <w:r>
+        <w:rPr>
+          <w:rFonts w:cstheme="minorHAnsi"/>
+        </w:rPr>
+        <w:t>App.js]</w:t>
       </w:r>
     </w:p>
     <w:p>
@@ -3556,19 +3536,7 @@
         <w:rPr>
           <w:rFonts w:cstheme="minorHAnsi"/>
         </w:rPr>
-        <w:t>[</w:t>
-      </w:r>
-      <w:r>
-        <w:rPr>
-          <w:rFonts w:cstheme="minorHAnsi"/>
-        </w:rPr>
-        <w:t>port:5005</w:t>
-      </w:r>
-      <w:r>
-        <w:rPr>
-          <w:rFonts w:cstheme="minorHAnsi"/>
-        </w:rPr>
-        <w:t>]</w:t>
+        <w:t>[port:5005]</w:t>
       </w:r>
     </w:p>
     <w:p>
@@ -3594,7 +3562,19 @@
         <w:rPr>
           <w:rFonts w:cstheme="minorHAnsi"/>
         </w:rPr>
-        <w:t xml:space="preserve"> [ /Home/Attack/server/App.js]</w:t>
+        <w:t xml:space="preserve"> [ </w:t>
+      </w:r>
+      <w:r>
+        <w:rPr>
+          <w:rFonts w:cstheme="minorHAnsi"/>
+        </w:rPr>
+        <w:t>/home/orchestrator/Attack/server/</w:t>
+      </w:r>
+      <w:r>
+        <w:rPr>
+          <w:rFonts w:cstheme="minorHAnsi"/>
+        </w:rPr>
+        <w:t>server/App.js]</w:t>
       </w:r>
     </w:p>
     <w:p>
@@ -3707,6 +3687,554 @@
           <w:rFonts w:cstheme="minorHAnsi"/>
         </w:rPr>
         <w:t>’</w:t>
+      </w:r>
+    </w:p>
+    <w:p>
+      <w:pPr>
+        <w:jc w:val="both"/>
+        <w:rPr>
+          <w:rFonts w:cstheme="minorHAnsi"/>
+        </w:rPr>
+      </w:pPr>
+    </w:p>
+    <w:p>
+      <w:pPr>
+        <w:jc w:val="both"/>
+        <w:rPr>
+          <w:rFonts w:cstheme="minorHAnsi"/>
+          <w:b/>
+          <w:bCs/>
+          <w:sz w:val="24"/>
+          <w:szCs w:val="24"/>
+        </w:rPr>
+      </w:pPr>
+      <w:r>
+        <w:rPr>
+          <w:rFonts w:cstheme="minorHAnsi"/>
+          <w:b/>
+          <w:bCs/>
+          <w:sz w:val="24"/>
+          <w:szCs w:val="24"/>
+        </w:rPr>
+        <w:t xml:space="preserve">2.3 </w:t>
+      </w:r>
+      <w:r>
+        <w:rPr>
+          <w:rFonts w:cstheme="minorHAnsi"/>
+          <w:b/>
+          <w:bCs/>
+          <w:sz w:val="24"/>
+          <w:szCs w:val="24"/>
+        </w:rPr>
+        <w:t xml:space="preserve">Webpage </w:t>
+      </w:r>
+      <w:r>
+        <w:rPr>
+          <w:rFonts w:cstheme="minorHAnsi"/>
+          <w:b/>
+          <w:bCs/>
+          <w:sz w:val="24"/>
+          <w:szCs w:val="24"/>
+        </w:rPr>
+        <w:t xml:space="preserve">HTTP </w:t>
+      </w:r>
+      <w:r>
+        <w:rPr>
+          <w:rFonts w:cstheme="minorHAnsi"/>
+          <w:b/>
+          <w:bCs/>
+          <w:sz w:val="24"/>
+          <w:szCs w:val="24"/>
+        </w:rPr>
+        <w:t>Command</w:t>
+      </w:r>
+    </w:p>
+    <w:p>
+      <w:pPr>
+        <w:rPr>
+          <w:rFonts w:cstheme="minorHAnsi"/>
+        </w:rPr>
+      </w:pPr>
+      <w:r>
+        <w:rPr>
+          <w:rFonts w:cstheme="minorHAnsi"/>
+        </w:rPr>
+        <w:t>The attack control from webpage to web host</w:t>
+      </w:r>
+      <w:r>
+        <w:rPr>
+          <w:rFonts w:cstheme="minorHAnsi"/>
+        </w:rPr>
+        <w:t xml:space="preserve"> program</w:t>
+      </w:r>
+      <w:r>
+        <w:rPr>
+          <w:rFonts w:cstheme="minorHAnsi"/>
+        </w:rPr>
+        <w:t xml:space="preserve"> is using HTTP get request: </w:t>
+      </w:r>
+      <w:r>
+        <w:rPr>
+          <w:rFonts w:cstheme="minorHAnsi"/>
+        </w:rPr>
+        <w:t>WebPage</w:t>
+      </w:r>
+      <w:r>
+        <w:rPr>
+          <w:rFonts w:cstheme="minorHAnsi"/>
+        </w:rPr>
+        <w:t>’s JavaScript</w:t>
+      </w:r>
+      <w:r>
+        <w:rPr>
+          <w:rFonts w:cstheme="minorHAnsi"/>
+        </w:rPr>
+        <w:t>(</w:t>
+      </w:r>
+      <w:r>
+        <w:rPr>
+          <w:rFonts w:cstheme="minorHAnsi"/>
+        </w:rPr>
+        <w:t>server/public/js/</w:t>
+      </w:r>
+      <w:r>
+        <w:rPr>
+          <w:rFonts w:cstheme="minorHAnsi"/>
+        </w:rPr>
+        <w:t>index.js) =&gt; WebHost</w:t>
+      </w:r>
+      <w:r>
+        <w:rPr>
+          <w:rFonts w:cstheme="minorHAnsi"/>
+        </w:rPr>
+        <w:t xml:space="preserve"> </w:t>
+      </w:r>
+      <w:r>
+        <w:rPr>
+          <w:rFonts w:cstheme="minorHAnsi"/>
+        </w:rPr>
+        <w:t>(</w:t>
+      </w:r>
+      <w:r>
+        <w:rPr>
+          <w:rFonts w:cstheme="minorHAnsi"/>
+        </w:rPr>
+        <w:t>server/</w:t>
+      </w:r>
+      <w:r>
+        <w:rPr>
+          <w:rFonts w:cstheme="minorHAnsi"/>
+        </w:rPr>
+        <w:t xml:space="preserve">App.js) </w:t>
+      </w:r>
+    </w:p>
+    <w:p>
+      <w:pPr>
+        <w:jc w:val="both"/>
+        <w:rPr>
+          <w:rFonts w:cstheme="minorHAnsi"/>
+        </w:rPr>
+      </w:pPr>
+      <w:r>
+        <w:rPr>
+          <w:rFonts w:cstheme="minorHAnsi"/>
+        </w:rPr>
+        <w:t>2.</w:t>
+      </w:r>
+      <w:r>
+        <w:rPr>
+          <w:rFonts w:cstheme="minorHAnsi"/>
+        </w:rPr>
+        <w:t>3</w:t>
+      </w:r>
+      <w:r>
+        <w:rPr>
+          <w:rFonts w:cstheme="minorHAnsi"/>
+        </w:rPr>
+        <w:t xml:space="preserve">.1 </w:t>
+      </w:r>
+      <w:r>
+        <w:rPr>
+          <w:rFonts w:cstheme="minorHAnsi"/>
+        </w:rPr>
+        <w:t>False Data Injection Attack</w:t>
+      </w:r>
+      <w:r>
+        <w:rPr>
+          <w:rFonts w:cstheme="minorHAnsi"/>
+        </w:rPr>
+        <w:t xml:space="preserve"> </w:t>
+      </w:r>
+    </w:p>
+    <w:p>
+      <w:pPr>
+        <w:jc w:val="both"/>
+        <w:rPr>
+          <w:rFonts w:cstheme="minorHAnsi"/>
+        </w:rPr>
+      </w:pPr>
+      <w:r>
+        <w:rPr>
+          <w:rFonts w:cstheme="minorHAnsi"/>
+        </w:rPr>
+        <w:t>Attack start</w:t>
+      </w:r>
+      <w:r>
+        <w:rPr>
+          <w:rFonts w:cstheme="minorHAnsi"/>
+        </w:rPr>
+        <w:t xml:space="preserve"> </w:t>
+      </w:r>
+      <w:r>
+        <w:rPr>
+          <w:rFonts w:cstheme="minorHAnsi"/>
+        </w:rPr>
+        <w:t xml:space="preserve">HTTP </w:t>
+      </w:r>
+      <w:r>
+        <w:rPr>
+          <w:rFonts w:cstheme="minorHAnsi"/>
+        </w:rPr>
+        <w:t>GET request: “</w:t>
+      </w:r>
+      <w:r>
+        <w:rPr>
+          <w:rFonts w:cstheme="minorHAnsi"/>
+        </w:rPr>
+        <w:t>/actions/falseInj_Attack/</w:t>
+      </w:r>
+      <w:r>
+        <w:rPr>
+          <w:rFonts w:cstheme="minorHAnsi"/>
+        </w:rPr>
+        <w:t>start</w:t>
+      </w:r>
+      <w:r>
+        <w:rPr>
+          <w:rFonts w:cstheme="minorHAnsi"/>
+        </w:rPr>
+        <w:t>Attack</w:t>
+      </w:r>
+      <w:r>
+        <w:rPr>
+          <w:rFonts w:cstheme="minorHAnsi"/>
+        </w:rPr>
+        <w:t>”</w:t>
+      </w:r>
+      <w:r>
+        <w:rPr>
+          <w:rFonts w:cstheme="minorHAnsi"/>
+        </w:rPr>
+        <w:t>.</w:t>
+      </w:r>
+    </w:p>
+    <w:p>
+      <w:pPr>
+        <w:jc w:val="both"/>
+        <w:rPr>
+          <w:rFonts w:cstheme="minorHAnsi"/>
+        </w:rPr>
+      </w:pPr>
+      <w:r>
+        <w:rPr>
+          <w:rFonts w:cstheme="minorHAnsi"/>
+        </w:rPr>
+        <w:lastRenderedPageBreak/>
+        <w:t xml:space="preserve">Attack </w:t>
+      </w:r>
+      <w:r>
+        <w:rPr>
+          <w:rFonts w:cstheme="minorHAnsi"/>
+        </w:rPr>
+        <w:t xml:space="preserve">stop </w:t>
+      </w:r>
+      <w:r>
+        <w:rPr>
+          <w:rFonts w:cstheme="minorHAnsi"/>
+        </w:rPr>
+        <w:t>HTTP GET request: “</w:t>
+      </w:r>
+      <w:r>
+        <w:rPr>
+          <w:rFonts w:cstheme="minorHAnsi"/>
+        </w:rPr>
+        <w:t>/actions/falseInj_Attack/stopAttack</w:t>
+      </w:r>
+      <w:r>
+        <w:rPr>
+          <w:rFonts w:cstheme="minorHAnsi"/>
+        </w:rPr>
+        <w:t>”</w:t>
+      </w:r>
+      <w:r>
+        <w:rPr>
+          <w:rFonts w:cstheme="minorHAnsi"/>
+        </w:rPr>
+        <w:t>.</w:t>
+      </w:r>
+    </w:p>
+    <w:p>
+      <w:pPr>
+        <w:jc w:val="both"/>
+        <w:rPr>
+          <w:rFonts w:cstheme="minorHAnsi"/>
+        </w:rPr>
+      </w:pPr>
+      <w:r>
+        <w:rPr>
+          <w:rFonts w:cstheme="minorHAnsi"/>
+        </w:rPr>
+        <w:t>2.</w:t>
+      </w:r>
+      <w:r>
+        <w:rPr>
+          <w:rFonts w:cstheme="minorHAnsi"/>
+        </w:rPr>
+        <w:t>3</w:t>
+      </w:r>
+      <w:r>
+        <w:rPr>
+          <w:rFonts w:cstheme="minorHAnsi"/>
+        </w:rPr>
+        <w:t>.2 Black Out Attack</w:t>
+      </w:r>
+    </w:p>
+    <w:p>
+      <w:pPr>
+        <w:jc w:val="both"/>
+        <w:rPr>
+          <w:rFonts w:cstheme="minorHAnsi"/>
+        </w:rPr>
+      </w:pPr>
+      <w:r>
+        <w:rPr>
+          <w:rFonts w:cstheme="minorHAnsi"/>
+        </w:rPr>
+        <w:t>Attack start HTTP GET request: “</w:t>
+      </w:r>
+      <w:r>
+        <w:rPr>
+          <w:rFonts w:cstheme="minorHAnsi"/>
+        </w:rPr>
+        <w:t>/actions/</w:t>
+      </w:r>
+      <w:r>
+        <w:t xml:space="preserve"> </w:t>
+      </w:r>
+      <w:r>
+        <w:rPr>
+          <w:rFonts w:cstheme="minorHAnsi"/>
+        </w:rPr>
+        <w:t>blackOut_Attack</w:t>
+      </w:r>
+      <w:r>
+        <w:rPr>
+          <w:rFonts w:cstheme="minorHAnsi"/>
+        </w:rPr>
+        <w:t>/</w:t>
+      </w:r>
+      <w:r>
+        <w:rPr>
+          <w:rFonts w:cstheme="minorHAnsi"/>
+        </w:rPr>
+        <w:t>start</w:t>
+      </w:r>
+      <w:r>
+        <w:rPr>
+          <w:rFonts w:cstheme="minorHAnsi"/>
+        </w:rPr>
+        <w:t>Attack</w:t>
+      </w:r>
+      <w:r>
+        <w:rPr>
+          <w:rFonts w:cstheme="minorHAnsi"/>
+        </w:rPr>
+        <w:t>”</w:t>
+      </w:r>
+      <w:r>
+        <w:rPr>
+          <w:rFonts w:cstheme="minorHAnsi"/>
+        </w:rPr>
+        <w:t>.</w:t>
+      </w:r>
+    </w:p>
+    <w:p>
+      <w:pPr>
+        <w:jc w:val="both"/>
+        <w:rPr>
+          <w:rFonts w:cstheme="minorHAnsi"/>
+        </w:rPr>
+      </w:pPr>
+      <w:r>
+        <w:rPr>
+          <w:rFonts w:cstheme="minorHAnsi"/>
+        </w:rPr>
+        <w:t>Attack stop HTTP GET request: “</w:t>
+      </w:r>
+      <w:r>
+        <w:rPr>
+          <w:rFonts w:cstheme="minorHAnsi"/>
+        </w:rPr>
+        <w:t>/actions/</w:t>
+      </w:r>
+      <w:r>
+        <w:t xml:space="preserve"> </w:t>
+      </w:r>
+      <w:r>
+        <w:rPr>
+          <w:rFonts w:cstheme="minorHAnsi"/>
+        </w:rPr>
+        <w:t>blackOut_Attack</w:t>
+      </w:r>
+      <w:r>
+        <w:rPr>
+          <w:rFonts w:cstheme="minorHAnsi"/>
+        </w:rPr>
+        <w:t>/stopAttack</w:t>
+      </w:r>
+      <w:r>
+        <w:rPr>
+          <w:rFonts w:cstheme="minorHAnsi"/>
+        </w:rPr>
+        <w:t>”</w:t>
+      </w:r>
+      <w:r>
+        <w:rPr>
+          <w:rFonts w:cstheme="minorHAnsi"/>
+        </w:rPr>
+        <w:t>.</w:t>
+      </w:r>
+    </w:p>
+    <w:p>
+      <w:pPr>
+        <w:jc w:val="both"/>
+        <w:rPr>
+          <w:rFonts w:cstheme="minorHAnsi"/>
+        </w:rPr>
+      </w:pPr>
+      <w:r>
+        <w:rPr>
+          <w:rFonts w:cstheme="minorHAnsi"/>
+        </w:rPr>
+        <w:t xml:space="preserve">2.3.3 </w:t>
+      </w:r>
+      <w:r>
+        <w:rPr>
+          <w:rFonts w:cstheme="minorHAnsi"/>
+        </w:rPr>
+        <w:t>Stealthy Substation Attack</w:t>
+      </w:r>
+      <w:r>
+        <w:rPr>
+          <w:rFonts w:cstheme="minorHAnsi"/>
+        </w:rPr>
+        <w:t>:</w:t>
+      </w:r>
+    </w:p>
+    <w:p>
+      <w:pPr>
+        <w:jc w:val="both"/>
+        <w:rPr>
+          <w:rFonts w:cstheme="minorHAnsi"/>
+        </w:rPr>
+      </w:pPr>
+      <w:r>
+        <w:rPr>
+          <w:rFonts w:cstheme="minorHAnsi"/>
+        </w:rPr>
+        <w:t>Attack start HTTP GET request: “</w:t>
+      </w:r>
+      <w:r>
+        <w:rPr>
+          <w:rFonts w:cstheme="minorHAnsi"/>
+        </w:rPr>
+        <w:t>/actions/</w:t>
+      </w:r>
+      <w:r>
+        <w:t xml:space="preserve"> </w:t>
+      </w:r>
+      <w:r>
+        <w:rPr>
+          <w:rFonts w:cstheme="minorHAnsi"/>
+        </w:rPr>
+        <w:t>sub_Attack</w:t>
+      </w:r>
+      <w:r>
+        <w:rPr>
+          <w:rFonts w:cstheme="minorHAnsi"/>
+        </w:rPr>
+        <w:t>/</w:t>
+      </w:r>
+      <w:r>
+        <w:rPr>
+          <w:rFonts w:cstheme="minorHAnsi"/>
+        </w:rPr>
+        <w:t>start</w:t>
+      </w:r>
+      <w:r>
+        <w:rPr>
+          <w:rFonts w:cstheme="minorHAnsi"/>
+        </w:rPr>
+        <w:t>Attack</w:t>
+      </w:r>
+      <w:r>
+        <w:rPr>
+          <w:rFonts w:cstheme="minorHAnsi"/>
+        </w:rPr>
+        <w:t>”</w:t>
+      </w:r>
+      <w:r>
+        <w:rPr>
+          <w:rFonts w:cstheme="minorHAnsi"/>
+        </w:rPr>
+        <w:t>.</w:t>
+      </w:r>
+    </w:p>
+    <w:p>
+      <w:pPr>
+        <w:jc w:val="both"/>
+        <w:rPr>
+          <w:rFonts w:cstheme="minorHAnsi"/>
+        </w:rPr>
+      </w:pPr>
+      <w:r>
+        <w:rPr>
+          <w:rFonts w:cstheme="minorHAnsi"/>
+        </w:rPr>
+        <w:t>Attack stop HTTP GET request: “</w:t>
+      </w:r>
+      <w:r>
+        <w:rPr>
+          <w:rFonts w:cstheme="minorHAnsi"/>
+        </w:rPr>
+        <w:t>/actions/</w:t>
+      </w:r>
+      <w:r>
+        <w:t xml:space="preserve"> </w:t>
+      </w:r>
+      <w:r>
+        <w:rPr>
+          <w:rFonts w:cstheme="minorHAnsi"/>
+        </w:rPr>
+        <w:t>sub_Attack</w:t>
+      </w:r>
+      <w:r>
+        <w:rPr>
+          <w:rFonts w:cstheme="minorHAnsi"/>
+        </w:rPr>
+        <w:t>/stopAttack</w:t>
+      </w:r>
+      <w:r>
+        <w:rPr>
+          <w:rFonts w:cstheme="minorHAnsi"/>
+        </w:rPr>
+        <w:t>”</w:t>
+      </w:r>
+      <w:r>
+        <w:rPr>
+          <w:rFonts w:cstheme="minorHAnsi"/>
+        </w:rPr>
+        <w:t>.</w:t>
       </w:r>
     </w:p>
     <w:p>
@@ -3871,7 +4399,6 @@
         <w:rPr>
           <w:rFonts w:cstheme="minorHAnsi"/>
         </w:rPr>
-        <w:lastRenderedPageBreak/>
         <w:t>Additional lib/software need:</w:t>
       </w:r>
     </w:p>
@@ -4701,6 +5228,38 @@
     </w:p>
     <w:p>
       <w:pPr>
+        <w:jc w:val="center"/>
+        <w:rPr>
+          <w:rFonts w:cstheme="minorHAnsi"/>
+        </w:rPr>
+      </w:pPr>
+      <w:r>
+        <w:rPr>
+          <w:rFonts w:cstheme="minorHAnsi"/>
+        </w:rPr>
+        <w:t>&lt;</w:t>
+      </w:r>
+      <w:r>
+        <w:rPr>
+          <w:rFonts w:cstheme="minorHAnsi"/>
+        </w:rPr>
+        <w:t>Figure_3.2 httpserver.service file</w:t>
+      </w:r>
+      <w:r>
+        <w:rPr>
+          <w:rFonts w:cstheme="minorHAnsi"/>
+        </w:rPr>
+        <w:t xml:space="preserve"> detail</w:t>
+      </w:r>
+      <w:r>
+        <w:rPr>
+          <w:rFonts w:cstheme="minorHAnsi"/>
+        </w:rPr>
+        <w:t>&gt;</w:t>
+      </w:r>
+    </w:p>
+    <w:p>
+      <w:pPr>
         <w:shd w:val="clear" w:color="auto" w:fill="FFFFFF"/>
         <w:spacing w:after="0" w:line="360" w:lineRule="auto"/>
         <w:jc w:val="both"/>
@@ -4714,6 +5273,7 @@
           <w:rFonts w:eastAsia="Times New Roman" w:cstheme="minorHAnsi"/>
           <w:color w:val="000000"/>
         </w:rPr>
+        <w:lastRenderedPageBreak/>
         <w:t>3.</w:t>
       </w:r>
       <w:r>
@@ -5199,7 +5759,6 @@
           <w:sz w:val="32"/>
           <w:szCs w:val="32"/>
         </w:rPr>
-        <w:lastRenderedPageBreak/>
         <w:t xml:space="preserve">4. </w:t>
       </w:r>
       <w:r>
@@ -6398,126 +6957,6 @@
           <w:szCs w:val="32"/>
         </w:rPr>
       </w:pPr>
-    </w:p>
-    <w:p>
-      <w:pPr>
-        <w:jc w:val="both"/>
-        <w:rPr>
-          <w:rFonts w:cstheme="minorHAnsi"/>
-          <w:b/>
-          <w:bCs/>
-          <w:sz w:val="32"/>
-          <w:szCs w:val="32"/>
-        </w:rPr>
-      </w:pPr>
-    </w:p>
-    <w:p>
-      <w:pPr>
-        <w:jc w:val="both"/>
-        <w:rPr>
-          <w:rFonts w:cstheme="minorHAnsi"/>
-          <w:b/>
-          <w:bCs/>
-          <w:sz w:val="32"/>
-          <w:szCs w:val="32"/>
-        </w:rPr>
-      </w:pPr>
-    </w:p>
-    <w:p>
-      <w:pPr>
-        <w:jc w:val="both"/>
-        <w:rPr>
-          <w:rFonts w:cstheme="minorHAnsi"/>
-          <w:b/>
-          <w:bCs/>
-          <w:sz w:val="32"/>
-          <w:szCs w:val="32"/>
-        </w:rPr>
-      </w:pPr>
-    </w:p>
-    <w:p>
-      <w:pPr>
-        <w:jc w:val="both"/>
-        <w:rPr>
-          <w:rFonts w:cstheme="minorHAnsi"/>
-          <w:b/>
-          <w:bCs/>
-          <w:sz w:val="32"/>
-          <w:szCs w:val="32"/>
-        </w:rPr>
-      </w:pPr>
-    </w:p>
-    <w:p>
-      <w:pPr>
-        <w:jc w:val="both"/>
-        <w:rPr>
-          <w:rFonts w:cstheme="minorHAnsi"/>
-          <w:b/>
-          <w:bCs/>
-          <w:sz w:val="32"/>
-          <w:szCs w:val="32"/>
-        </w:rPr>
-      </w:pPr>
-    </w:p>
-    <w:p>
-      <w:pPr>
-        <w:jc w:val="both"/>
-        <w:rPr>
-          <w:rFonts w:cstheme="minorHAnsi"/>
-          <w:b/>
-          <w:bCs/>
-          <w:sz w:val="32"/>
-          <w:szCs w:val="32"/>
-        </w:rPr>
-      </w:pPr>
-    </w:p>
-    <w:p>
-      <w:pPr>
-        <w:jc w:val="both"/>
-        <w:rPr>
-          <w:rFonts w:cstheme="minorHAnsi"/>
-          <w:b/>
-          <w:bCs/>
-          <w:sz w:val="32"/>
-          <w:szCs w:val="32"/>
-        </w:rPr>
-      </w:pPr>
-    </w:p>
-    <w:p>
-      <w:pPr>
-        <w:jc w:val="both"/>
-        <w:rPr>
-          <w:rFonts w:cstheme="minorHAnsi"/>
-          <w:b/>
-          <w:bCs/>
-          <w:sz w:val="32"/>
-          <w:szCs w:val="32"/>
-        </w:rPr>
-      </w:pPr>
-    </w:p>
-    <w:p>
-      <w:pPr>
-        <w:jc w:val="both"/>
-        <w:rPr>
-          <w:rFonts w:cstheme="minorHAnsi"/>
-          <w:b/>
-          <w:bCs/>
-          <w:sz w:val="32"/>
-          <w:szCs w:val="32"/>
-        </w:rPr>
-      </w:pPr>
-    </w:p>
-    <w:p>
-      <w:pPr>
-        <w:jc w:val="both"/>
-        <w:rPr>
-          <w:rFonts w:cstheme="minorHAnsi"/>
-          <w:b/>
-          <w:bCs/>
-          <w:sz w:val="32"/>
-          <w:szCs w:val="32"/>
-        </w:rPr>
-      </w:pPr>
       <w:r>
         <w:rPr>
           <w:rFonts w:cstheme="minorHAnsi"/>

</xml_diff>